<commit_message>
Actualización Resultados Random Forest
</commit_message>
<xml_diff>
--- a/Resultados_Test_Finaipro.docx
+++ b/Resultados_Test_Finaipro.docx
@@ -9,7 +9,7 @@
         <w:adjustRightInd w:val="0"/>
         <w:spacing w:after="0" w:line="240" w:lineRule="auto"/>
         <w:rPr>
-          <w:rFonts w:ascii="TimesNewRomanPS-BoldMT" w:hAnsi="TimesNewRomanPS-BoldMT" w:cs="TimesNewRomanPS-BoldMT"/>
+          <w:rFonts w:asciiTheme="majorHAnsi" w:hAnsiTheme="majorHAnsi" w:cs="TimesNewRomanPS-BoldMT"/>
           <w:b/>
           <w:bCs/>
           <w:sz w:val="40"/>
@@ -18,7 +18,7 @@
       </w:pPr>
       <w:r>
         <w:rPr>
-          <w:rFonts w:ascii="TimesNewRomanPS-BoldMT" w:hAnsi="TimesNewRomanPS-BoldMT" w:cs="TimesNewRomanPS-BoldMT"/>
+          <w:rFonts w:asciiTheme="majorHAnsi" w:hAnsiTheme="majorHAnsi" w:cs="TimesNewRomanPS-BoldMT"/>
           <w:b/>
           <w:bCs/>
           <w:sz w:val="40"/>
@@ -34,7 +34,7 @@
         <w:adjustRightInd w:val="0"/>
         <w:spacing w:after="0" w:line="240" w:lineRule="auto"/>
         <w:rPr>
-          <w:rFonts w:ascii="TimesNewRomanPS-BoldMT" w:hAnsi="TimesNewRomanPS-BoldMT" w:cs="TimesNewRomanPS-BoldMT"/>
+          <w:rFonts w:asciiTheme="majorHAnsi" w:hAnsiTheme="majorHAnsi" w:cs="TimesNewRomanPS-BoldMT"/>
           <w:b/>
           <w:bCs/>
           <w:sz w:val="40"/>
@@ -49,20 +49,20 @@
         <w:adjustRightInd w:val="0"/>
         <w:spacing w:after="0" w:line="240" w:lineRule="auto"/>
         <w:rPr>
-          <w:rFonts w:ascii="TimesNewRomanPS-BoldMT" w:hAnsi="TimesNewRomanPS-BoldMT" w:cs="TimesNewRomanPS-BoldMT"/>
-          <w:b/>
-          <w:bCs/>
-        </w:rPr>
-      </w:pPr>
-    </w:p>
-    <w:p>
-      <w:pPr>
-        <w:autoSpaceDE w:val="0"/>
-        <w:autoSpaceDN w:val="0"/>
-        <w:adjustRightInd w:val="0"/>
-        <w:spacing w:after="0" w:line="240" w:lineRule="auto"/>
-        <w:rPr>
-          <w:rFonts w:ascii="TimesNewRomanPS-BoldMT" w:hAnsi="TimesNewRomanPS-BoldMT" w:cs="TimesNewRomanPS-BoldMT"/>
+          <w:rFonts w:asciiTheme="majorHAnsi" w:hAnsiTheme="majorHAnsi" w:cs="TimesNewRomanPS-BoldMT"/>
+          <w:b/>
+          <w:bCs/>
+        </w:rPr>
+      </w:pPr>
+    </w:p>
+    <w:p>
+      <w:pPr>
+        <w:autoSpaceDE w:val="0"/>
+        <w:autoSpaceDN w:val="0"/>
+        <w:adjustRightInd w:val="0"/>
+        <w:spacing w:after="0" w:line="240" w:lineRule="auto"/>
+        <w:rPr>
+          <w:rFonts w:asciiTheme="majorHAnsi" w:hAnsiTheme="majorHAnsi" w:cs="TimesNewRomanPS-BoldMT"/>
           <w:b/>
           <w:bCs/>
           <w:sz w:val="36"/>
@@ -71,7 +71,7 @@
       </w:pPr>
       <w:r>
         <w:rPr>
-          <w:rFonts w:ascii="TimesNewRomanPS-BoldMT" w:hAnsi="TimesNewRomanPS-BoldMT" w:cs="TimesNewRomanPS-BoldMT"/>
+          <w:rFonts w:asciiTheme="majorHAnsi" w:hAnsiTheme="majorHAnsi" w:cs="TimesNewRomanPS-BoldMT"/>
           <w:b/>
           <w:bCs/>
           <w:sz w:val="36"/>
@@ -87,7 +87,7 @@
         <w:adjustRightInd w:val="0"/>
         <w:spacing w:after="0" w:line="240" w:lineRule="auto"/>
         <w:rPr>
-          <w:rFonts w:ascii="TimesNewRomanPS-BoldMT" w:hAnsi="TimesNewRomanPS-BoldMT" w:cs="TimesNewRomanPS-BoldMT"/>
+          <w:rFonts w:asciiTheme="majorHAnsi" w:hAnsiTheme="majorHAnsi" w:cs="TimesNewRomanPS-BoldMT"/>
           <w:b/>
           <w:bCs/>
         </w:rPr>
@@ -105,14 +105,14 @@
         <w:adjustRightInd w:val="0"/>
         <w:spacing w:after="0" w:line="240" w:lineRule="auto"/>
         <w:rPr>
-          <w:rFonts w:ascii="TimesNewRomanPS-BoldMT" w:hAnsi="TimesNewRomanPS-BoldMT" w:cs="TimesNewRomanPS-BoldMT"/>
-          <w:b/>
-          <w:bCs/>
-        </w:rPr>
-      </w:pPr>
-      <w:r>
-        <w:rPr>
-          <w:rFonts w:ascii="TimesNewRomanPS-BoldMT" w:hAnsi="TimesNewRomanPS-BoldMT" w:cs="TimesNewRomanPS-BoldMT"/>
+          <w:rFonts w:asciiTheme="majorHAnsi" w:hAnsiTheme="majorHAnsi" w:cs="TimesNewRomanPS-BoldMT"/>
+          <w:b/>
+          <w:bCs/>
+        </w:rPr>
+      </w:pPr>
+      <w:r>
+        <w:rPr>
+          <w:rFonts w:asciiTheme="majorHAnsi" w:hAnsiTheme="majorHAnsi" w:cs="TimesNewRomanPS-BoldMT"/>
           <w:b/>
           <w:bCs/>
         </w:rPr>
@@ -126,28 +126,28 @@
         <w:adjustRightInd w:val="0"/>
         <w:spacing w:after="0" w:line="240" w:lineRule="auto"/>
         <w:rPr>
-          <w:rFonts w:ascii="TimesNewRomanPS-BoldMT" w:hAnsi="TimesNewRomanPS-BoldMT" w:cs="TimesNewRomanPS-BoldMT"/>
-          <w:b/>
-          <w:bCs/>
-        </w:rPr>
-      </w:pPr>
-    </w:p>
-    <w:p>
-      <w:pPr>
-        <w:autoSpaceDE w:val="0"/>
-        <w:autoSpaceDN w:val="0"/>
-        <w:adjustRightInd w:val="0"/>
-        <w:spacing w:after="0" w:line="240" w:lineRule="auto"/>
-        <w:rPr>
-          <w:rFonts w:ascii="CourierNewPSMT" w:hAnsi="CourierNewPSMT" w:cs="CourierNewPSMT"/>
-          <w:sz w:val="20"/>
-          <w:szCs w:val="20"/>
-          <w:lang w:val="en-US"/>
-        </w:rPr>
-      </w:pPr>
-      <w:r>
-        <w:rPr>
-          <w:rFonts w:ascii="CourierNewPSMT" w:hAnsi="CourierNewPSMT" w:cs="CourierNewPSMT"/>
+          <w:rFonts w:asciiTheme="majorHAnsi" w:hAnsiTheme="majorHAnsi" w:cs="TimesNewRomanPS-BoldMT"/>
+          <w:b/>
+          <w:bCs/>
+        </w:rPr>
+      </w:pPr>
+    </w:p>
+    <w:p>
+      <w:pPr>
+        <w:autoSpaceDE w:val="0"/>
+        <w:autoSpaceDN w:val="0"/>
+        <w:adjustRightInd w:val="0"/>
+        <w:spacing w:after="0" w:line="240" w:lineRule="auto"/>
+        <w:rPr>
+          <w:rFonts w:asciiTheme="majorHAnsi" w:hAnsiTheme="majorHAnsi" w:cs="CourierNewPSMT"/>
+          <w:sz w:val="20"/>
+          <w:szCs w:val="20"/>
+          <w:lang w:val="en-US"/>
+        </w:rPr>
+      </w:pPr>
+      <w:r>
+        <w:rPr>
+          <w:rFonts w:asciiTheme="majorHAnsi" w:hAnsiTheme="majorHAnsi" w:cs="CourierNewPSMT"/>
           <w:sz w:val="20"/>
           <w:szCs w:val="20"/>
           <w:lang w:val="en-US"/>
@@ -157,27 +157,47 @@
       <w:proofErr w:type="spellStart"/>
       <w:r>
         <w:rPr>
-          <w:rFonts w:ascii="CourierNewPSMT" w:hAnsi="CourierNewPSMT" w:cs="CourierNewPSMT"/>
-          <w:sz w:val="20"/>
-          <w:szCs w:val="20"/>
-          <w:lang w:val="en-US"/>
-        </w:rPr>
-        <w:t>append_to_list</w:t>
+          <w:rFonts w:asciiTheme="majorHAnsi" w:hAnsiTheme="majorHAnsi" w:cs="CourierNewPSMT"/>
+          <w:sz w:val="20"/>
+          <w:szCs w:val="20"/>
+          <w:lang w:val="en-US"/>
+        </w:rPr>
+        <w:t>append_to_</w:t>
+      </w:r>
+      <w:proofErr w:type="gramStart"/>
+      <w:r>
+        <w:rPr>
+          <w:rFonts w:asciiTheme="majorHAnsi" w:hAnsiTheme="majorHAnsi" w:cs="CourierNewPSMT"/>
+          <w:sz w:val="20"/>
+          <w:szCs w:val="20"/>
+          <w:lang w:val="en-US"/>
+        </w:rPr>
+        <w:t>list</w:t>
       </w:r>
       <w:proofErr w:type="spellEnd"/>
       <w:r>
         <w:rPr>
-          <w:rFonts w:ascii="CourierNewPSMT" w:hAnsi="CourierNewPSMT" w:cs="CourierNewPSMT"/>
-          <w:sz w:val="20"/>
-          <w:szCs w:val="20"/>
-          <w:lang w:val="en-US"/>
-        </w:rPr>
-        <w:t xml:space="preserve">(value, </w:t>
+          <w:rFonts w:asciiTheme="majorHAnsi" w:hAnsiTheme="majorHAnsi" w:cs="CourierNewPSMT"/>
+          <w:sz w:val="20"/>
+          <w:szCs w:val="20"/>
+          <w:lang w:val="en-US"/>
+        </w:rPr>
+        <w:t>(</w:t>
+      </w:r>
+      <w:proofErr w:type="gramEnd"/>
+      <w:r>
+        <w:rPr>
+          <w:rFonts w:asciiTheme="majorHAnsi" w:hAnsiTheme="majorHAnsi" w:cs="CourierNewPSMT"/>
+          <w:sz w:val="20"/>
+          <w:szCs w:val="20"/>
+          <w:lang w:val="en-US"/>
+        </w:rPr>
+        <w:t xml:space="preserve">value, </w:t>
       </w:r>
       <w:proofErr w:type="spellStart"/>
       <w:r>
         <w:rPr>
-          <w:rFonts w:ascii="CourierNewPSMT" w:hAnsi="CourierNewPSMT" w:cs="CourierNewPSMT"/>
+          <w:rFonts w:asciiTheme="majorHAnsi" w:hAnsiTheme="majorHAnsi" w:cs="CourierNewPSMT"/>
           <w:sz w:val="20"/>
           <w:szCs w:val="20"/>
           <w:lang w:val="en-US"/>
@@ -187,7 +207,7 @@
       <w:proofErr w:type="spellEnd"/>
       <w:r>
         <w:rPr>
-          <w:rFonts w:ascii="CourierNewPSMT" w:hAnsi="CourierNewPSMT" w:cs="CourierNewPSMT"/>
+          <w:rFonts w:asciiTheme="majorHAnsi" w:hAnsiTheme="majorHAnsi" w:cs="CourierNewPSMT"/>
           <w:sz w:val="20"/>
           <w:szCs w:val="20"/>
           <w:lang w:val="en-US"/>
@@ -202,7 +222,7 @@
         <w:adjustRightInd w:val="0"/>
         <w:spacing w:after="0" w:line="240" w:lineRule="auto"/>
         <w:rPr>
-          <w:rFonts w:ascii="CourierNewPSMT" w:hAnsi="CourierNewPSMT" w:cs="CourierNewPSMT"/>
+          <w:rFonts w:asciiTheme="majorHAnsi" w:hAnsiTheme="majorHAnsi" w:cs="CourierNewPSMT"/>
           <w:sz w:val="20"/>
           <w:szCs w:val="20"/>
           <w:lang w:val="en-US"/>
@@ -211,17 +231,28 @@
       <w:proofErr w:type="spellStart"/>
       <w:r>
         <w:rPr>
-          <w:rFonts w:ascii="CourierNewPSMT" w:hAnsi="CourierNewPSMT" w:cs="CourierNewPSMT"/>
-          <w:sz w:val="20"/>
-          <w:szCs w:val="20"/>
-          <w:lang w:val="en-US"/>
-        </w:rPr>
-        <w:t>my_list.append</w:t>
+          <w:rFonts w:asciiTheme="majorHAnsi" w:hAnsiTheme="majorHAnsi" w:cs="CourierNewPSMT"/>
+          <w:sz w:val="20"/>
+          <w:szCs w:val="20"/>
+          <w:lang w:val="en-US"/>
+        </w:rPr>
+        <w:t>my_</w:t>
+      </w:r>
+      <w:proofErr w:type="gramStart"/>
+      <w:r>
+        <w:rPr>
+          <w:rFonts w:asciiTheme="majorHAnsi" w:hAnsiTheme="majorHAnsi" w:cs="CourierNewPSMT"/>
+          <w:sz w:val="20"/>
+          <w:szCs w:val="20"/>
+          <w:lang w:val="en-US"/>
+        </w:rPr>
+        <w:t>list.append</w:t>
       </w:r>
       <w:proofErr w:type="spellEnd"/>
-      <w:r>
-        <w:rPr>
-          <w:rFonts w:ascii="CourierNewPSMT" w:hAnsi="CourierNewPSMT" w:cs="CourierNewPSMT"/>
+      <w:proofErr w:type="gramEnd"/>
+      <w:r>
+        <w:rPr>
+          <w:rFonts w:asciiTheme="majorHAnsi" w:hAnsiTheme="majorHAnsi" w:cs="CourierNewPSMT"/>
           <w:sz w:val="20"/>
           <w:szCs w:val="20"/>
           <w:lang w:val="en-US"/>
@@ -236,15 +267,15 @@
         <w:adjustRightInd w:val="0"/>
         <w:spacing w:after="0" w:line="240" w:lineRule="auto"/>
         <w:rPr>
-          <w:rFonts w:ascii="CourierNewPSMT" w:hAnsi="CourierNewPSMT" w:cs="CourierNewPSMT"/>
-          <w:sz w:val="20"/>
-          <w:szCs w:val="20"/>
-          <w:lang w:val="en-US"/>
-        </w:rPr>
-      </w:pPr>
-      <w:r>
-        <w:rPr>
-          <w:rFonts w:ascii="CourierNewPSMT" w:hAnsi="CourierNewPSMT" w:cs="CourierNewPSMT"/>
+          <w:rFonts w:asciiTheme="majorHAnsi" w:hAnsiTheme="majorHAnsi" w:cs="CourierNewPSMT"/>
+          <w:sz w:val="20"/>
+          <w:szCs w:val="20"/>
+          <w:lang w:val="en-US"/>
+        </w:rPr>
+      </w:pPr>
+      <w:r>
+        <w:rPr>
+          <w:rFonts w:asciiTheme="majorHAnsi" w:hAnsiTheme="majorHAnsi" w:cs="CourierNewPSMT"/>
           <w:sz w:val="20"/>
           <w:szCs w:val="20"/>
           <w:lang w:val="en-US"/>
@@ -254,7 +285,7 @@
       <w:proofErr w:type="spellStart"/>
       <w:r>
         <w:rPr>
-          <w:rFonts w:ascii="CourierNewPSMT" w:hAnsi="CourierNewPSMT" w:cs="CourierNewPSMT"/>
+          <w:rFonts w:asciiTheme="majorHAnsi" w:hAnsiTheme="majorHAnsi" w:cs="CourierNewPSMT"/>
           <w:sz w:val="20"/>
           <w:szCs w:val="20"/>
           <w:lang w:val="en-US"/>
@@ -270,15 +301,15 @@
         <w:adjustRightInd w:val="0"/>
         <w:spacing w:after="0" w:line="240" w:lineRule="auto"/>
         <w:rPr>
-          <w:rFonts w:ascii="CourierNewPSMT" w:hAnsi="CourierNewPSMT" w:cs="CourierNewPSMT"/>
-          <w:sz w:val="20"/>
-          <w:szCs w:val="20"/>
-          <w:lang w:val="en-US"/>
-        </w:rPr>
-      </w:pPr>
-      <w:r>
-        <w:rPr>
-          <w:rFonts w:ascii="CourierNewPSMT" w:hAnsi="CourierNewPSMT" w:cs="CourierNewPSMT"/>
+          <w:rFonts w:asciiTheme="majorHAnsi" w:hAnsiTheme="majorHAnsi" w:cs="CourierNewPSMT"/>
+          <w:sz w:val="20"/>
+          <w:szCs w:val="20"/>
+          <w:lang w:val="en-US"/>
+        </w:rPr>
+      </w:pPr>
+      <w:r>
+        <w:rPr>
+          <w:rFonts w:asciiTheme="majorHAnsi" w:hAnsiTheme="majorHAnsi" w:cs="CourierNewPSMT"/>
           <w:sz w:val="20"/>
           <w:szCs w:val="20"/>
           <w:lang w:val="en-US"/>
@@ -288,40 +319,60 @@
       <w:proofErr w:type="spellStart"/>
       <w:r>
         <w:rPr>
-          <w:rFonts w:ascii="CourierNewPSMT" w:hAnsi="CourierNewPSMT" w:cs="CourierNewPSMT"/>
-          <w:sz w:val="20"/>
-          <w:szCs w:val="20"/>
-          <w:lang w:val="en-US"/>
-        </w:rPr>
-        <w:t>append_to_list</w:t>
+          <w:rFonts w:asciiTheme="majorHAnsi" w:hAnsiTheme="majorHAnsi" w:cs="CourierNewPSMT"/>
+          <w:sz w:val="20"/>
+          <w:szCs w:val="20"/>
+          <w:lang w:val="en-US"/>
+        </w:rPr>
+        <w:t>append_to_</w:t>
+      </w:r>
+      <w:proofErr w:type="gramStart"/>
+      <w:r>
+        <w:rPr>
+          <w:rFonts w:asciiTheme="majorHAnsi" w:hAnsiTheme="majorHAnsi" w:cs="CourierNewPSMT"/>
+          <w:sz w:val="20"/>
+          <w:szCs w:val="20"/>
+          <w:lang w:val="en-US"/>
+        </w:rPr>
+        <w:t>list</w:t>
       </w:r>
       <w:proofErr w:type="spellEnd"/>
       <w:r>
         <w:rPr>
-          <w:rFonts w:ascii="CourierNewPSMT" w:hAnsi="CourierNewPSMT" w:cs="CourierNewPSMT"/>
-          <w:sz w:val="20"/>
-          <w:szCs w:val="20"/>
-          <w:lang w:val="en-US"/>
-        </w:rPr>
-        <w:t>(1))</w:t>
-      </w:r>
-    </w:p>
-    <w:p>
-      <w:pPr>
-        <w:autoSpaceDE w:val="0"/>
-        <w:autoSpaceDN w:val="0"/>
-        <w:adjustRightInd w:val="0"/>
-        <w:spacing w:after="0" w:line="240" w:lineRule="auto"/>
-        <w:rPr>
-          <w:rFonts w:ascii="CourierNewPSMT" w:hAnsi="CourierNewPSMT" w:cs="CourierNewPSMT"/>
-          <w:sz w:val="20"/>
-          <w:szCs w:val="20"/>
-          <w:lang w:val="en-US"/>
-        </w:rPr>
-      </w:pPr>
-      <w:r>
-        <w:rPr>
-          <w:rFonts w:ascii="CourierNewPSMT" w:hAnsi="CourierNewPSMT" w:cs="CourierNewPSMT"/>
+          <w:rFonts w:asciiTheme="majorHAnsi" w:hAnsiTheme="majorHAnsi" w:cs="CourierNewPSMT"/>
+          <w:sz w:val="20"/>
+          <w:szCs w:val="20"/>
+          <w:lang w:val="en-US"/>
+        </w:rPr>
+        <w:t>(</w:t>
+      </w:r>
+      <w:proofErr w:type="gramEnd"/>
+      <w:r>
+        <w:rPr>
+          <w:rFonts w:asciiTheme="majorHAnsi" w:hAnsiTheme="majorHAnsi" w:cs="CourierNewPSMT"/>
+          <w:sz w:val="20"/>
+          <w:szCs w:val="20"/>
+          <w:lang w:val="en-US"/>
+        </w:rPr>
+        <w:t>1))</w:t>
+      </w:r>
+    </w:p>
+    <w:p>
+      <w:pPr>
+        <w:autoSpaceDE w:val="0"/>
+        <w:autoSpaceDN w:val="0"/>
+        <w:adjustRightInd w:val="0"/>
+        <w:spacing w:after="0" w:line="240" w:lineRule="auto"/>
+        <w:rPr>
+          <w:rFonts w:asciiTheme="majorHAnsi" w:hAnsiTheme="majorHAnsi" w:cs="CourierNewPSMT"/>
+          <w:sz w:val="20"/>
+          <w:szCs w:val="20"/>
+          <w:lang w:val="en-US"/>
+        </w:rPr>
+      </w:pPr>
+      <w:r>
+        <w:rPr>
+          <w:rFonts w:asciiTheme="majorHAnsi" w:hAnsiTheme="majorHAnsi" w:cs="CourierNewPSMT"/>
           <w:sz w:val="20"/>
           <w:szCs w:val="20"/>
           <w:lang w:val="en-US"/>
@@ -331,28 +382,48 @@
       <w:proofErr w:type="spellStart"/>
       <w:r>
         <w:rPr>
-          <w:rFonts w:ascii="CourierNewPSMT" w:hAnsi="CourierNewPSMT" w:cs="CourierNewPSMT"/>
-          <w:sz w:val="20"/>
-          <w:szCs w:val="20"/>
-          <w:lang w:val="en-US"/>
-        </w:rPr>
-        <w:t>append_to_list</w:t>
+          <w:rFonts w:asciiTheme="majorHAnsi" w:hAnsiTheme="majorHAnsi" w:cs="CourierNewPSMT"/>
+          <w:sz w:val="20"/>
+          <w:szCs w:val="20"/>
+          <w:lang w:val="en-US"/>
+        </w:rPr>
+        <w:t>append_to_</w:t>
+      </w:r>
+      <w:proofErr w:type="gramStart"/>
+      <w:r>
+        <w:rPr>
+          <w:rFonts w:asciiTheme="majorHAnsi" w:hAnsiTheme="majorHAnsi" w:cs="CourierNewPSMT"/>
+          <w:sz w:val="20"/>
+          <w:szCs w:val="20"/>
+          <w:lang w:val="en-US"/>
+        </w:rPr>
+        <w:t>list</w:t>
       </w:r>
       <w:proofErr w:type="spellEnd"/>
       <w:r>
         <w:rPr>
-          <w:rFonts w:ascii="CourierNewPSMT" w:hAnsi="CourierNewPSMT" w:cs="CourierNewPSMT"/>
-          <w:sz w:val="20"/>
-          <w:szCs w:val="20"/>
-          <w:lang w:val="en-US"/>
-        </w:rPr>
-        <w:t>(2))</w:t>
-      </w:r>
-    </w:p>
-    <w:p>
-      <w:pPr>
-        <w:rPr>
-          <w:rFonts w:ascii="CourierNewPSMT" w:hAnsi="CourierNewPSMT" w:cs="CourierNewPSMT"/>
+          <w:rFonts w:asciiTheme="majorHAnsi" w:hAnsiTheme="majorHAnsi" w:cs="CourierNewPSMT"/>
+          <w:sz w:val="20"/>
+          <w:szCs w:val="20"/>
+          <w:lang w:val="en-US"/>
+        </w:rPr>
+        <w:t>(</w:t>
+      </w:r>
+      <w:proofErr w:type="gramEnd"/>
+      <w:r>
+        <w:rPr>
+          <w:rFonts w:asciiTheme="majorHAnsi" w:hAnsiTheme="majorHAnsi" w:cs="CourierNewPSMT"/>
+          <w:sz w:val="20"/>
+          <w:szCs w:val="20"/>
+          <w:lang w:val="en-US"/>
+        </w:rPr>
+        <w:t>2))</w:t>
+      </w:r>
+    </w:p>
+    <w:p>
+      <w:pPr>
+        <w:rPr>
+          <w:rFonts w:asciiTheme="majorHAnsi" w:hAnsiTheme="majorHAnsi" w:cs="CourierNewPSMT"/>
           <w:sz w:val="20"/>
           <w:szCs w:val="20"/>
         </w:rPr>
@@ -360,7 +431,7 @@
       <w:proofErr w:type="spellStart"/>
       <w:r>
         <w:rPr>
-          <w:rFonts w:ascii="CourierNewPSMT" w:hAnsi="CourierNewPSMT" w:cs="CourierNewPSMT"/>
+          <w:rFonts w:asciiTheme="majorHAnsi" w:hAnsiTheme="majorHAnsi" w:cs="CourierNewPSMT"/>
           <w:sz w:val="20"/>
           <w:szCs w:val="20"/>
         </w:rPr>
@@ -369,7 +440,7 @@
       <w:proofErr w:type="spellEnd"/>
       <w:r>
         <w:rPr>
-          <w:rFonts w:ascii="CourierNewPSMT" w:hAnsi="CourierNewPSMT" w:cs="CourierNewPSMT"/>
+          <w:rFonts w:asciiTheme="majorHAnsi" w:hAnsiTheme="majorHAnsi" w:cs="CourierNewPSMT"/>
           <w:sz w:val="20"/>
           <w:szCs w:val="20"/>
         </w:rPr>
@@ -378,35 +449,53 @@
       <w:proofErr w:type="spellStart"/>
       <w:r>
         <w:rPr>
-          <w:rFonts w:ascii="CourierNewPSMT" w:hAnsi="CourierNewPSMT" w:cs="CourierNewPSMT"/>
-          <w:sz w:val="20"/>
-          <w:szCs w:val="20"/>
-        </w:rPr>
-        <w:t>append_to_list</w:t>
+          <w:rFonts w:asciiTheme="majorHAnsi" w:hAnsiTheme="majorHAnsi" w:cs="CourierNewPSMT"/>
+          <w:sz w:val="20"/>
+          <w:szCs w:val="20"/>
+        </w:rPr>
+        <w:t>append_to_</w:t>
+      </w:r>
+      <w:proofErr w:type="gramStart"/>
+      <w:r>
+        <w:rPr>
+          <w:rFonts w:asciiTheme="majorHAnsi" w:hAnsiTheme="majorHAnsi" w:cs="CourierNewPSMT"/>
+          <w:sz w:val="20"/>
+          <w:szCs w:val="20"/>
+        </w:rPr>
+        <w:t>list</w:t>
       </w:r>
       <w:proofErr w:type="spellEnd"/>
       <w:r>
         <w:rPr>
-          <w:rFonts w:ascii="CourierNewPSMT" w:hAnsi="CourierNewPSMT" w:cs="CourierNewPSMT"/>
-          <w:sz w:val="20"/>
-          <w:szCs w:val="20"/>
-        </w:rPr>
-        <w:t>(3))</w:t>
-      </w:r>
-    </w:p>
-    <w:p>
-      <w:pPr>
-        <w:rPr>
-          <w:rFonts w:ascii="CourierNewPSMT" w:hAnsi="CourierNewPSMT" w:cs="CourierNewPSMT"/>
-          <w:b/>
-          <w:bCs/>
-          <w:sz w:val="20"/>
-          <w:szCs w:val="20"/>
-        </w:rPr>
-      </w:pPr>
-      <w:r>
-        <w:rPr>
-          <w:rFonts w:ascii="CourierNewPSMT" w:hAnsi="CourierNewPSMT" w:cs="CourierNewPSMT"/>
+          <w:rFonts w:asciiTheme="majorHAnsi" w:hAnsiTheme="majorHAnsi" w:cs="CourierNewPSMT"/>
+          <w:sz w:val="20"/>
+          <w:szCs w:val="20"/>
+        </w:rPr>
+        <w:t>(</w:t>
+      </w:r>
+      <w:proofErr w:type="gramEnd"/>
+      <w:r>
+        <w:rPr>
+          <w:rFonts w:asciiTheme="majorHAnsi" w:hAnsiTheme="majorHAnsi" w:cs="CourierNewPSMT"/>
+          <w:sz w:val="20"/>
+          <w:szCs w:val="20"/>
+        </w:rPr>
+        <w:t>3))</w:t>
+      </w:r>
+    </w:p>
+    <w:p>
+      <w:pPr>
+        <w:rPr>
+          <w:rFonts w:asciiTheme="majorHAnsi" w:hAnsiTheme="majorHAnsi" w:cs="CourierNewPSMT"/>
+          <w:b/>
+          <w:bCs/>
+          <w:sz w:val="20"/>
+          <w:szCs w:val="20"/>
+        </w:rPr>
+      </w:pPr>
+      <w:r>
+        <w:rPr>
+          <w:rFonts w:asciiTheme="majorHAnsi" w:hAnsiTheme="majorHAnsi" w:cs="CourierNewPSMT"/>
           <w:b/>
           <w:bCs/>
           <w:sz w:val="20"/>
@@ -438,7 +527,7 @@
         <w:wordWrap w:val="0"/>
         <w:spacing w:after="0" w:line="240" w:lineRule="auto"/>
         <w:rPr>
-          <w:rFonts w:ascii="Courier New" w:eastAsia="Times New Roman" w:hAnsi="Courier New" w:cs="Courier New"/>
+          <w:rFonts w:asciiTheme="majorHAnsi" w:eastAsia="Times New Roman" w:hAnsiTheme="majorHAnsi" w:cs="Courier New"/>
           <w:color w:val="494949"/>
           <w:sz w:val="19"/>
           <w:szCs w:val="19"/>
@@ -447,7 +536,7 @@
       </w:pPr>
       <w:r>
         <w:rPr>
-          <w:rFonts w:ascii="Courier New" w:eastAsia="Times New Roman" w:hAnsi="Courier New" w:cs="Courier New"/>
+          <w:rFonts w:asciiTheme="majorHAnsi" w:eastAsia="Times New Roman" w:hAnsiTheme="majorHAnsi" w:cs="Courier New"/>
           <w:color w:val="383A42"/>
           <w:sz w:val="19"/>
           <w:szCs w:val="19"/>
@@ -457,7 +546,7 @@
       </w:r>
       <w:r>
         <w:rPr>
-          <w:rFonts w:ascii="Courier New" w:eastAsia="Times New Roman" w:hAnsi="Courier New" w:cs="Courier New"/>
+          <w:rFonts w:asciiTheme="majorHAnsi" w:eastAsia="Times New Roman" w:hAnsiTheme="majorHAnsi" w:cs="Courier New"/>
           <w:color w:val="B76B01"/>
           <w:sz w:val="19"/>
           <w:szCs w:val="19"/>
@@ -467,7 +556,7 @@
       </w:r>
       <w:r>
         <w:rPr>
-          <w:rFonts w:ascii="Courier New" w:eastAsia="Times New Roman" w:hAnsi="Courier New" w:cs="Courier New"/>
+          <w:rFonts w:asciiTheme="majorHAnsi" w:eastAsia="Times New Roman" w:hAnsiTheme="majorHAnsi" w:cs="Courier New"/>
           <w:color w:val="383A42"/>
           <w:sz w:val="19"/>
           <w:szCs w:val="19"/>
@@ -499,7 +588,7 @@
         <w:wordWrap w:val="0"/>
         <w:spacing w:after="0" w:line="240" w:lineRule="auto"/>
         <w:rPr>
-          <w:rFonts w:ascii="Courier New" w:eastAsia="Times New Roman" w:hAnsi="Courier New" w:cs="Courier New"/>
+          <w:rFonts w:asciiTheme="majorHAnsi" w:eastAsia="Times New Roman" w:hAnsiTheme="majorHAnsi" w:cs="Courier New"/>
           <w:color w:val="494949"/>
           <w:sz w:val="19"/>
           <w:szCs w:val="19"/>
@@ -508,7 +597,7 @@
       </w:pPr>
       <w:r>
         <w:rPr>
-          <w:rFonts w:ascii="Courier New" w:eastAsia="Times New Roman" w:hAnsi="Courier New" w:cs="Courier New"/>
+          <w:rFonts w:asciiTheme="majorHAnsi" w:eastAsia="Times New Roman" w:hAnsiTheme="majorHAnsi" w:cs="Courier New"/>
           <w:color w:val="383A42"/>
           <w:sz w:val="19"/>
           <w:szCs w:val="19"/>
@@ -518,7 +607,7 @@
       </w:r>
       <w:r>
         <w:rPr>
-          <w:rFonts w:ascii="Courier New" w:eastAsia="Times New Roman" w:hAnsi="Courier New" w:cs="Courier New"/>
+          <w:rFonts w:asciiTheme="majorHAnsi" w:eastAsia="Times New Roman" w:hAnsiTheme="majorHAnsi" w:cs="Courier New"/>
           <w:color w:val="B76B01"/>
           <w:sz w:val="19"/>
           <w:szCs w:val="19"/>
@@ -528,7 +617,7 @@
       </w:r>
       <w:r>
         <w:rPr>
-          <w:rFonts w:ascii="Courier New" w:eastAsia="Times New Roman" w:hAnsi="Courier New" w:cs="Courier New"/>
+          <w:rFonts w:asciiTheme="majorHAnsi" w:eastAsia="Times New Roman" w:hAnsiTheme="majorHAnsi" w:cs="Courier New"/>
           <w:color w:val="383A42"/>
           <w:sz w:val="19"/>
           <w:szCs w:val="19"/>
@@ -538,7 +627,7 @@
       </w:r>
       <w:r>
         <w:rPr>
-          <w:rFonts w:ascii="Courier New" w:eastAsia="Times New Roman" w:hAnsi="Courier New" w:cs="Courier New"/>
+          <w:rFonts w:asciiTheme="majorHAnsi" w:eastAsia="Times New Roman" w:hAnsiTheme="majorHAnsi" w:cs="Courier New"/>
           <w:color w:val="494949"/>
           <w:sz w:val="19"/>
           <w:szCs w:val="19"/>
@@ -548,7 +637,7 @@
       </w:r>
       <w:r>
         <w:rPr>
-          <w:rFonts w:ascii="Courier New" w:eastAsia="Times New Roman" w:hAnsi="Courier New" w:cs="Courier New"/>
+          <w:rFonts w:asciiTheme="majorHAnsi" w:eastAsia="Times New Roman" w:hAnsiTheme="majorHAnsi" w:cs="Courier New"/>
           <w:color w:val="B76B01"/>
           <w:sz w:val="19"/>
           <w:szCs w:val="19"/>
@@ -558,7 +647,7 @@
       </w:r>
       <w:r>
         <w:rPr>
-          <w:rFonts w:ascii="Courier New" w:eastAsia="Times New Roman" w:hAnsi="Courier New" w:cs="Courier New"/>
+          <w:rFonts w:asciiTheme="majorHAnsi" w:eastAsia="Times New Roman" w:hAnsiTheme="majorHAnsi" w:cs="Courier New"/>
           <w:color w:val="383A42"/>
           <w:sz w:val="19"/>
           <w:szCs w:val="19"/>
@@ -590,7 +679,7 @@
         <w:wordWrap w:val="0"/>
         <w:spacing w:after="0" w:line="240" w:lineRule="auto"/>
         <w:rPr>
-          <w:rFonts w:ascii="Courier New" w:eastAsia="Times New Roman" w:hAnsi="Courier New" w:cs="Courier New"/>
+          <w:rFonts w:asciiTheme="majorHAnsi" w:eastAsia="Times New Roman" w:hAnsiTheme="majorHAnsi" w:cs="Courier New"/>
           <w:color w:val="383A42"/>
           <w:sz w:val="19"/>
           <w:szCs w:val="19"/>
@@ -599,7 +688,7 @@
       </w:pPr>
       <w:r>
         <w:rPr>
-          <w:rFonts w:ascii="Courier New" w:eastAsia="Times New Roman" w:hAnsi="Courier New" w:cs="Courier New"/>
+          <w:rFonts w:asciiTheme="majorHAnsi" w:eastAsia="Times New Roman" w:hAnsiTheme="majorHAnsi" w:cs="Courier New"/>
           <w:color w:val="383A42"/>
           <w:sz w:val="19"/>
           <w:szCs w:val="19"/>
@@ -609,7 +698,7 @@
       </w:r>
       <w:r>
         <w:rPr>
-          <w:rFonts w:ascii="Courier New" w:eastAsia="Times New Roman" w:hAnsi="Courier New" w:cs="Courier New"/>
+          <w:rFonts w:asciiTheme="majorHAnsi" w:eastAsia="Times New Roman" w:hAnsiTheme="majorHAnsi" w:cs="Courier New"/>
           <w:color w:val="B76B01"/>
           <w:sz w:val="19"/>
           <w:szCs w:val="19"/>
@@ -619,7 +708,7 @@
       </w:r>
       <w:r>
         <w:rPr>
-          <w:rFonts w:ascii="Courier New" w:eastAsia="Times New Roman" w:hAnsi="Courier New" w:cs="Courier New"/>
+          <w:rFonts w:asciiTheme="majorHAnsi" w:eastAsia="Times New Roman" w:hAnsiTheme="majorHAnsi" w:cs="Courier New"/>
           <w:color w:val="383A42"/>
           <w:sz w:val="19"/>
           <w:szCs w:val="19"/>
@@ -629,7 +718,7 @@
       </w:r>
       <w:r>
         <w:rPr>
-          <w:rFonts w:ascii="Courier New" w:eastAsia="Times New Roman" w:hAnsi="Courier New" w:cs="Courier New"/>
+          <w:rFonts w:asciiTheme="majorHAnsi" w:eastAsia="Times New Roman" w:hAnsiTheme="majorHAnsi" w:cs="Courier New"/>
           <w:color w:val="494949"/>
           <w:sz w:val="19"/>
           <w:szCs w:val="19"/>
@@ -639,7 +728,7 @@
       </w:r>
       <w:r>
         <w:rPr>
-          <w:rFonts w:ascii="Courier New" w:eastAsia="Times New Roman" w:hAnsi="Courier New" w:cs="Courier New"/>
+          <w:rFonts w:asciiTheme="majorHAnsi" w:eastAsia="Times New Roman" w:hAnsiTheme="majorHAnsi" w:cs="Courier New"/>
           <w:color w:val="B76B01"/>
           <w:sz w:val="19"/>
           <w:szCs w:val="19"/>
@@ -649,7 +738,7 @@
       </w:r>
       <w:r>
         <w:rPr>
-          <w:rFonts w:ascii="Courier New" w:eastAsia="Times New Roman" w:hAnsi="Courier New" w:cs="Courier New"/>
+          <w:rFonts w:asciiTheme="majorHAnsi" w:eastAsia="Times New Roman" w:hAnsiTheme="majorHAnsi" w:cs="Courier New"/>
           <w:color w:val="383A42"/>
           <w:sz w:val="19"/>
           <w:szCs w:val="19"/>
@@ -659,7 +748,7 @@
       </w:r>
       <w:r>
         <w:rPr>
-          <w:rFonts w:ascii="Courier New" w:eastAsia="Times New Roman" w:hAnsi="Courier New" w:cs="Courier New"/>
+          <w:rFonts w:asciiTheme="majorHAnsi" w:eastAsia="Times New Roman" w:hAnsiTheme="majorHAnsi" w:cs="Courier New"/>
           <w:color w:val="494949"/>
           <w:sz w:val="19"/>
           <w:szCs w:val="19"/>
@@ -669,7 +758,7 @@
       </w:r>
       <w:r>
         <w:rPr>
-          <w:rFonts w:ascii="Courier New" w:eastAsia="Times New Roman" w:hAnsi="Courier New" w:cs="Courier New"/>
+          <w:rFonts w:asciiTheme="majorHAnsi" w:eastAsia="Times New Roman" w:hAnsiTheme="majorHAnsi" w:cs="Courier New"/>
           <w:color w:val="B76B01"/>
           <w:sz w:val="19"/>
           <w:szCs w:val="19"/>
@@ -679,7 +768,7 @@
       </w:r>
       <w:r>
         <w:rPr>
-          <w:rFonts w:ascii="Courier New" w:eastAsia="Times New Roman" w:hAnsi="Courier New" w:cs="Courier New"/>
+          <w:rFonts w:asciiTheme="majorHAnsi" w:eastAsia="Times New Roman" w:hAnsiTheme="majorHAnsi" w:cs="Courier New"/>
           <w:color w:val="383A42"/>
           <w:sz w:val="19"/>
           <w:szCs w:val="19"/>
@@ -711,7 +800,7 @@
         <w:wordWrap w:val="0"/>
         <w:spacing w:after="0" w:line="240" w:lineRule="auto"/>
         <w:rPr>
-          <w:rFonts w:ascii="Courier New" w:eastAsia="Times New Roman" w:hAnsi="Courier New" w:cs="Courier New"/>
+          <w:rFonts w:asciiTheme="majorHAnsi" w:eastAsia="Times New Roman" w:hAnsiTheme="majorHAnsi" w:cs="Courier New"/>
           <w:color w:val="383A42"/>
           <w:sz w:val="19"/>
           <w:szCs w:val="19"/>
@@ -742,7 +831,7 @@
         <w:wordWrap w:val="0"/>
         <w:spacing w:after="0" w:line="240" w:lineRule="auto"/>
         <w:rPr>
-          <w:rFonts w:ascii="Courier New" w:eastAsia="Times New Roman" w:hAnsi="Courier New" w:cs="Courier New"/>
+          <w:rFonts w:asciiTheme="majorHAnsi" w:eastAsia="Times New Roman" w:hAnsiTheme="majorHAnsi" w:cs="Courier New"/>
           <w:color w:val="383A42"/>
           <w:sz w:val="19"/>
           <w:szCs w:val="19"/>
@@ -762,14 +851,14 @@
         <w:adjustRightInd w:val="0"/>
         <w:spacing w:after="0" w:line="240" w:lineRule="auto"/>
         <w:rPr>
-          <w:rFonts w:ascii="TimesNewRomanPS-BoldMT" w:hAnsi="TimesNewRomanPS-BoldMT" w:cs="TimesNewRomanPS-BoldMT"/>
-          <w:b/>
-          <w:bCs/>
-        </w:rPr>
-      </w:pPr>
-      <w:r>
-        <w:rPr>
-          <w:rFonts w:ascii="TimesNewRomanPS-BoldMT" w:hAnsi="TimesNewRomanPS-BoldMT" w:cs="TimesNewRomanPS-BoldMT"/>
+          <w:rFonts w:asciiTheme="majorHAnsi" w:hAnsiTheme="majorHAnsi" w:cs="TimesNewRomanPS-BoldMT"/>
+          <w:b/>
+          <w:bCs/>
+        </w:rPr>
+      </w:pPr>
+      <w:r>
+        <w:rPr>
+          <w:rFonts w:asciiTheme="majorHAnsi" w:hAnsiTheme="majorHAnsi" w:cs="TimesNewRomanPS-BoldMT"/>
           <w:b/>
           <w:bCs/>
         </w:rPr>
@@ -784,20 +873,20 @@
         <w:adjustRightInd w:val="0"/>
         <w:spacing w:after="0" w:line="240" w:lineRule="auto"/>
         <w:rPr>
-          <w:rFonts w:ascii="TimesNewRomanPS-BoldMT" w:hAnsi="TimesNewRomanPS-BoldMT" w:cs="TimesNewRomanPS-BoldMT"/>
-          <w:b/>
-          <w:bCs/>
-        </w:rPr>
-      </w:pPr>
-    </w:p>
-    <w:p>
-      <w:pPr>
-        <w:autoSpaceDE w:val="0"/>
-        <w:autoSpaceDN w:val="0"/>
-        <w:adjustRightInd w:val="0"/>
-        <w:spacing w:after="0" w:line="240" w:lineRule="auto"/>
-        <w:rPr>
-          <w:rFonts w:ascii="CourierNewPSMT" w:hAnsi="CourierNewPSMT" w:cs="CourierNewPSMT"/>
+          <w:rFonts w:asciiTheme="majorHAnsi" w:hAnsiTheme="majorHAnsi" w:cs="TimesNewRomanPS-BoldMT"/>
+          <w:b/>
+          <w:bCs/>
+        </w:rPr>
+      </w:pPr>
+    </w:p>
+    <w:p>
+      <w:pPr>
+        <w:autoSpaceDE w:val="0"/>
+        <w:autoSpaceDN w:val="0"/>
+        <w:adjustRightInd w:val="0"/>
+        <w:spacing w:after="0" w:line="240" w:lineRule="auto"/>
+        <w:rPr>
+          <w:rFonts w:asciiTheme="majorHAnsi" w:hAnsiTheme="majorHAnsi" w:cs="CourierNewPSMT"/>
           <w:sz w:val="20"/>
           <w:szCs w:val="20"/>
         </w:rPr>
@@ -805,7 +894,7 @@
       <w:proofErr w:type="spellStart"/>
       <w:r>
         <w:rPr>
-          <w:rFonts w:ascii="CourierNewPSMT" w:hAnsi="CourierNewPSMT" w:cs="CourierNewPSMT"/>
+          <w:rFonts w:asciiTheme="majorHAnsi" w:hAnsiTheme="majorHAnsi" w:cs="CourierNewPSMT"/>
           <w:sz w:val="20"/>
           <w:szCs w:val="20"/>
         </w:rPr>
@@ -814,7 +903,7 @@
       <w:proofErr w:type="spellEnd"/>
       <w:r>
         <w:rPr>
-          <w:rFonts w:ascii="CourierNewPSMT" w:hAnsi="CourierNewPSMT" w:cs="CourierNewPSMT"/>
+          <w:rFonts w:asciiTheme="majorHAnsi" w:hAnsiTheme="majorHAnsi" w:cs="CourierNewPSMT"/>
           <w:sz w:val="20"/>
           <w:szCs w:val="20"/>
         </w:rPr>
@@ -823,7 +912,7 @@
       <w:proofErr w:type="spellStart"/>
       <w:r>
         <w:rPr>
-          <w:rFonts w:ascii="CourierNewPSMT" w:hAnsi="CourierNewPSMT" w:cs="CourierNewPSMT"/>
+          <w:rFonts w:asciiTheme="majorHAnsi" w:hAnsiTheme="majorHAnsi" w:cs="CourierNewPSMT"/>
           <w:sz w:val="20"/>
           <w:szCs w:val="20"/>
         </w:rPr>
@@ -838,15 +927,15 @@
         <w:adjustRightInd w:val="0"/>
         <w:spacing w:after="0" w:line="240" w:lineRule="auto"/>
         <w:rPr>
-          <w:rFonts w:ascii="CourierNewPSMT" w:hAnsi="CourierNewPSMT" w:cs="CourierNewPSMT"/>
-          <w:sz w:val="20"/>
-          <w:szCs w:val="20"/>
-          <w:lang w:val="en-US"/>
-        </w:rPr>
-      </w:pPr>
-      <w:r>
-        <w:rPr>
-          <w:rFonts w:ascii="CourierNewPSMT" w:hAnsi="CourierNewPSMT" w:cs="CourierNewPSMT"/>
+          <w:rFonts w:asciiTheme="majorHAnsi" w:hAnsiTheme="majorHAnsi" w:cs="CourierNewPSMT"/>
+          <w:sz w:val="20"/>
+          <w:szCs w:val="20"/>
+          <w:lang w:val="en-US"/>
+        </w:rPr>
+      </w:pPr>
+      <w:r>
+        <w:rPr>
+          <w:rFonts w:asciiTheme="majorHAnsi" w:hAnsiTheme="majorHAnsi" w:cs="CourierNewPSMT"/>
           <w:sz w:val="20"/>
           <w:szCs w:val="20"/>
           <w:lang w:val="en-US"/>
@@ -861,38 +950,58 @@
         <w:adjustRightInd w:val="0"/>
         <w:spacing w:after="0" w:line="240" w:lineRule="auto"/>
         <w:rPr>
-          <w:rFonts w:ascii="CourierNewPSMT" w:hAnsi="CourierNewPSMT" w:cs="CourierNewPSMT"/>
-          <w:sz w:val="20"/>
-          <w:szCs w:val="20"/>
-          <w:lang w:val="en-US"/>
-        </w:rPr>
-      </w:pPr>
-      <w:r>
-        <w:rPr>
-          <w:rFonts w:ascii="CourierNewPSMT" w:hAnsi="CourierNewPSMT" w:cs="CourierNewPSMT"/>
-          <w:sz w:val="20"/>
-          <w:szCs w:val="20"/>
-          <w:lang w:val="en-US"/>
-        </w:rPr>
-        <w:t>def increment():</w:t>
-      </w:r>
-    </w:p>
-    <w:p>
-      <w:pPr>
-        <w:autoSpaceDE w:val="0"/>
-        <w:autoSpaceDN w:val="0"/>
-        <w:adjustRightInd w:val="0"/>
-        <w:spacing w:after="0" w:line="240" w:lineRule="auto"/>
-        <w:rPr>
-          <w:rFonts w:ascii="CourierNewPSMT" w:hAnsi="CourierNewPSMT" w:cs="CourierNewPSMT"/>
-          <w:sz w:val="20"/>
-          <w:szCs w:val="20"/>
-          <w:lang w:val="en-US"/>
-        </w:rPr>
-      </w:pPr>
-      <w:r>
-        <w:rPr>
-          <w:rFonts w:ascii="CourierNewPSMT" w:hAnsi="CourierNewPSMT" w:cs="CourierNewPSMT"/>
+          <w:rFonts w:asciiTheme="majorHAnsi" w:hAnsiTheme="majorHAnsi" w:cs="CourierNewPSMT"/>
+          <w:sz w:val="20"/>
+          <w:szCs w:val="20"/>
+          <w:lang w:val="en-US"/>
+        </w:rPr>
+      </w:pPr>
+      <w:r>
+        <w:rPr>
+          <w:rFonts w:asciiTheme="majorHAnsi" w:hAnsiTheme="majorHAnsi" w:cs="CourierNewPSMT"/>
+          <w:sz w:val="20"/>
+          <w:szCs w:val="20"/>
+          <w:lang w:val="en-US"/>
+        </w:rPr>
+        <w:t xml:space="preserve">def </w:t>
+      </w:r>
+      <w:proofErr w:type="gramStart"/>
+      <w:r>
+        <w:rPr>
+          <w:rFonts w:asciiTheme="majorHAnsi" w:hAnsiTheme="majorHAnsi" w:cs="CourierNewPSMT"/>
+          <w:sz w:val="20"/>
+          <w:szCs w:val="20"/>
+          <w:lang w:val="en-US"/>
+        </w:rPr>
+        <w:t>increment(</w:t>
+      </w:r>
+      <w:proofErr w:type="gramEnd"/>
+      <w:r>
+        <w:rPr>
+          <w:rFonts w:asciiTheme="majorHAnsi" w:hAnsiTheme="majorHAnsi" w:cs="CourierNewPSMT"/>
+          <w:sz w:val="20"/>
+          <w:szCs w:val="20"/>
+          <w:lang w:val="en-US"/>
+        </w:rPr>
+        <w:t>):</w:t>
+      </w:r>
+    </w:p>
+    <w:p>
+      <w:pPr>
+        <w:autoSpaceDE w:val="0"/>
+        <w:autoSpaceDN w:val="0"/>
+        <w:adjustRightInd w:val="0"/>
+        <w:spacing w:after="0" w:line="240" w:lineRule="auto"/>
+        <w:rPr>
+          <w:rFonts w:asciiTheme="majorHAnsi" w:hAnsiTheme="majorHAnsi" w:cs="CourierNewPSMT"/>
+          <w:sz w:val="20"/>
+          <w:szCs w:val="20"/>
+          <w:lang w:val="en-US"/>
+        </w:rPr>
+      </w:pPr>
+      <w:r>
+        <w:rPr>
+          <w:rFonts w:asciiTheme="majorHAnsi" w:hAnsiTheme="majorHAnsi" w:cs="CourierNewPSMT"/>
           <w:sz w:val="20"/>
           <w:szCs w:val="20"/>
           <w:lang w:val="en-US"/>
@@ -907,38 +1016,58 @@
         <w:adjustRightInd w:val="0"/>
         <w:spacing w:after="0" w:line="240" w:lineRule="auto"/>
         <w:rPr>
-          <w:rFonts w:ascii="CourierNewPSMT" w:hAnsi="CourierNewPSMT" w:cs="CourierNewPSMT"/>
-          <w:sz w:val="20"/>
-          <w:szCs w:val="20"/>
-          <w:lang w:val="en-US"/>
-        </w:rPr>
-      </w:pPr>
-      <w:r>
-        <w:rPr>
-          <w:rFonts w:ascii="CourierNewPSMT" w:hAnsi="CourierNewPSMT" w:cs="CourierNewPSMT"/>
-          <w:sz w:val="20"/>
-          <w:szCs w:val="20"/>
-          <w:lang w:val="en-US"/>
-        </w:rPr>
-        <w:t>for _ in range(1000000):</w:t>
-      </w:r>
-    </w:p>
-    <w:p>
-      <w:pPr>
-        <w:autoSpaceDE w:val="0"/>
-        <w:autoSpaceDN w:val="0"/>
-        <w:adjustRightInd w:val="0"/>
-        <w:spacing w:after="0" w:line="240" w:lineRule="auto"/>
-        <w:rPr>
-          <w:rFonts w:ascii="CourierNewPSMT" w:hAnsi="CourierNewPSMT" w:cs="CourierNewPSMT"/>
-          <w:sz w:val="20"/>
-          <w:szCs w:val="20"/>
-          <w:lang w:val="en-US"/>
-        </w:rPr>
-      </w:pPr>
-      <w:r>
-        <w:rPr>
-          <w:rFonts w:ascii="CourierNewPSMT" w:hAnsi="CourierNewPSMT" w:cs="CourierNewPSMT"/>
+          <w:rFonts w:asciiTheme="majorHAnsi" w:hAnsiTheme="majorHAnsi" w:cs="CourierNewPSMT"/>
+          <w:sz w:val="20"/>
+          <w:szCs w:val="20"/>
+          <w:lang w:val="en-US"/>
+        </w:rPr>
+      </w:pPr>
+      <w:r>
+        <w:rPr>
+          <w:rFonts w:asciiTheme="majorHAnsi" w:hAnsiTheme="majorHAnsi" w:cs="CourierNewPSMT"/>
+          <w:sz w:val="20"/>
+          <w:szCs w:val="20"/>
+          <w:lang w:val="en-US"/>
+        </w:rPr>
+        <w:t xml:space="preserve">for _ in </w:t>
+      </w:r>
+      <w:proofErr w:type="gramStart"/>
+      <w:r>
+        <w:rPr>
+          <w:rFonts w:asciiTheme="majorHAnsi" w:hAnsiTheme="majorHAnsi" w:cs="CourierNewPSMT"/>
+          <w:sz w:val="20"/>
+          <w:szCs w:val="20"/>
+          <w:lang w:val="en-US"/>
+        </w:rPr>
+        <w:t>range(</w:t>
+      </w:r>
+      <w:proofErr w:type="gramEnd"/>
+      <w:r>
+        <w:rPr>
+          <w:rFonts w:asciiTheme="majorHAnsi" w:hAnsiTheme="majorHAnsi" w:cs="CourierNewPSMT"/>
+          <w:sz w:val="20"/>
+          <w:szCs w:val="20"/>
+          <w:lang w:val="en-US"/>
+        </w:rPr>
+        <w:t>1000000):</w:t>
+      </w:r>
+    </w:p>
+    <w:p>
+      <w:pPr>
+        <w:autoSpaceDE w:val="0"/>
+        <w:autoSpaceDN w:val="0"/>
+        <w:adjustRightInd w:val="0"/>
+        <w:spacing w:after="0" w:line="240" w:lineRule="auto"/>
+        <w:rPr>
+          <w:rFonts w:asciiTheme="majorHAnsi" w:hAnsiTheme="majorHAnsi" w:cs="CourierNewPSMT"/>
+          <w:sz w:val="20"/>
+          <w:szCs w:val="20"/>
+          <w:lang w:val="en-US"/>
+        </w:rPr>
+      </w:pPr>
+      <w:r>
+        <w:rPr>
+          <w:rFonts w:asciiTheme="majorHAnsi" w:hAnsiTheme="majorHAnsi" w:cs="CourierNewPSMT"/>
           <w:sz w:val="20"/>
           <w:szCs w:val="20"/>
           <w:lang w:val="en-US"/>
@@ -953,15 +1082,15 @@
         <w:adjustRightInd w:val="0"/>
         <w:spacing w:after="0" w:line="240" w:lineRule="auto"/>
         <w:rPr>
-          <w:rFonts w:ascii="CourierNewPSMT" w:hAnsi="CourierNewPSMT" w:cs="CourierNewPSMT"/>
-          <w:sz w:val="20"/>
-          <w:szCs w:val="20"/>
-          <w:lang w:val="en-US"/>
-        </w:rPr>
-      </w:pPr>
-      <w:r>
-        <w:rPr>
-          <w:rFonts w:ascii="CourierNewPSMT" w:hAnsi="CourierNewPSMT" w:cs="CourierNewPSMT"/>
+          <w:rFonts w:asciiTheme="majorHAnsi" w:hAnsiTheme="majorHAnsi" w:cs="CourierNewPSMT"/>
+          <w:sz w:val="20"/>
+          <w:szCs w:val="20"/>
+          <w:lang w:val="en-US"/>
+        </w:rPr>
+      </w:pPr>
+      <w:r>
+        <w:rPr>
+          <w:rFonts w:asciiTheme="majorHAnsi" w:hAnsiTheme="majorHAnsi" w:cs="CourierNewPSMT"/>
           <w:sz w:val="20"/>
           <w:szCs w:val="20"/>
           <w:lang w:val="en-US"/>
@@ -969,9 +1098,10 @@
         <w:t xml:space="preserve">t1 = </w:t>
       </w:r>
       <w:proofErr w:type="spellStart"/>
-      <w:r>
-        <w:rPr>
-          <w:rFonts w:ascii="CourierNewPSMT" w:hAnsi="CourierNewPSMT" w:cs="CourierNewPSMT"/>
+      <w:proofErr w:type="gramStart"/>
+      <w:r>
+        <w:rPr>
+          <w:rFonts w:asciiTheme="majorHAnsi" w:hAnsiTheme="majorHAnsi" w:cs="CourierNewPSMT"/>
           <w:sz w:val="20"/>
           <w:szCs w:val="20"/>
           <w:lang w:val="en-US"/>
@@ -979,9 +1109,10 @@
         <w:t>threading.Thread</w:t>
       </w:r>
       <w:proofErr w:type="spellEnd"/>
-      <w:r>
-        <w:rPr>
-          <w:rFonts w:ascii="CourierNewPSMT" w:hAnsi="CourierNewPSMT" w:cs="CourierNewPSMT"/>
+      <w:proofErr w:type="gramEnd"/>
+      <w:r>
+        <w:rPr>
+          <w:rFonts w:asciiTheme="majorHAnsi" w:hAnsiTheme="majorHAnsi" w:cs="CourierNewPSMT"/>
           <w:sz w:val="20"/>
           <w:szCs w:val="20"/>
           <w:lang w:val="en-US"/>
@@ -996,15 +1127,15 @@
         <w:adjustRightInd w:val="0"/>
         <w:spacing w:after="0" w:line="240" w:lineRule="auto"/>
         <w:rPr>
-          <w:rFonts w:ascii="CourierNewPSMT" w:hAnsi="CourierNewPSMT" w:cs="CourierNewPSMT"/>
-          <w:sz w:val="20"/>
-          <w:szCs w:val="20"/>
-          <w:lang w:val="en-US"/>
-        </w:rPr>
-      </w:pPr>
-      <w:r>
-        <w:rPr>
-          <w:rFonts w:ascii="CourierNewPSMT" w:hAnsi="CourierNewPSMT" w:cs="CourierNewPSMT"/>
+          <w:rFonts w:asciiTheme="majorHAnsi" w:hAnsiTheme="majorHAnsi" w:cs="CourierNewPSMT"/>
+          <w:sz w:val="20"/>
+          <w:szCs w:val="20"/>
+          <w:lang w:val="en-US"/>
+        </w:rPr>
+      </w:pPr>
+      <w:r>
+        <w:rPr>
+          <w:rFonts w:asciiTheme="majorHAnsi" w:hAnsiTheme="majorHAnsi" w:cs="CourierNewPSMT"/>
           <w:sz w:val="20"/>
           <w:szCs w:val="20"/>
           <w:lang w:val="en-US"/>
@@ -1012,9 +1143,10 @@
         <w:t xml:space="preserve">t2 = </w:t>
       </w:r>
       <w:proofErr w:type="spellStart"/>
-      <w:r>
-        <w:rPr>
-          <w:rFonts w:ascii="CourierNewPSMT" w:hAnsi="CourierNewPSMT" w:cs="CourierNewPSMT"/>
+      <w:proofErr w:type="gramStart"/>
+      <w:r>
+        <w:rPr>
+          <w:rFonts w:asciiTheme="majorHAnsi" w:hAnsiTheme="majorHAnsi" w:cs="CourierNewPSMT"/>
           <w:sz w:val="20"/>
           <w:szCs w:val="20"/>
           <w:lang w:val="en-US"/>
@@ -1022,9 +1154,10 @@
         <w:t>threading.Thread</w:t>
       </w:r>
       <w:proofErr w:type="spellEnd"/>
-      <w:r>
-        <w:rPr>
-          <w:rFonts w:ascii="CourierNewPSMT" w:hAnsi="CourierNewPSMT" w:cs="CourierNewPSMT"/>
+      <w:proofErr w:type="gramEnd"/>
+      <w:r>
+        <w:rPr>
+          <w:rFonts w:asciiTheme="majorHAnsi" w:hAnsiTheme="majorHAnsi" w:cs="CourierNewPSMT"/>
           <w:sz w:val="20"/>
           <w:szCs w:val="20"/>
           <w:lang w:val="en-US"/>
@@ -1039,87 +1172,165 @@
         <w:adjustRightInd w:val="0"/>
         <w:spacing w:after="0" w:line="240" w:lineRule="auto"/>
         <w:rPr>
-          <w:rFonts w:ascii="CourierNewPSMT" w:hAnsi="CourierNewPSMT" w:cs="CourierNewPSMT"/>
-          <w:sz w:val="20"/>
-          <w:szCs w:val="20"/>
-          <w:lang w:val="en-US"/>
-        </w:rPr>
-      </w:pPr>
-      <w:r>
-        <w:rPr>
-          <w:rFonts w:ascii="CourierNewPSMT" w:hAnsi="CourierNewPSMT" w:cs="CourierNewPSMT"/>
-          <w:sz w:val="20"/>
-          <w:szCs w:val="20"/>
-          <w:lang w:val="en-US"/>
-        </w:rPr>
-        <w:t>t1.start()</w:t>
-      </w:r>
-    </w:p>
-    <w:p>
-      <w:pPr>
-        <w:autoSpaceDE w:val="0"/>
-        <w:autoSpaceDN w:val="0"/>
-        <w:adjustRightInd w:val="0"/>
-        <w:spacing w:after="0" w:line="240" w:lineRule="auto"/>
-        <w:rPr>
-          <w:rFonts w:ascii="CourierNewPSMT" w:hAnsi="CourierNewPSMT" w:cs="CourierNewPSMT"/>
-          <w:sz w:val="20"/>
-          <w:szCs w:val="20"/>
-          <w:lang w:val="en-US"/>
-        </w:rPr>
-      </w:pPr>
-      <w:r>
-        <w:rPr>
-          <w:rFonts w:ascii="CourierNewPSMT" w:hAnsi="CourierNewPSMT" w:cs="CourierNewPSMT"/>
-          <w:sz w:val="20"/>
-          <w:szCs w:val="20"/>
-          <w:lang w:val="en-US"/>
-        </w:rPr>
-        <w:t>t2.start()</w:t>
-      </w:r>
-    </w:p>
-    <w:p>
-      <w:pPr>
-        <w:autoSpaceDE w:val="0"/>
-        <w:autoSpaceDN w:val="0"/>
-        <w:adjustRightInd w:val="0"/>
-        <w:spacing w:after="0" w:line="240" w:lineRule="auto"/>
-        <w:rPr>
-          <w:rFonts w:ascii="CourierNewPSMT" w:hAnsi="CourierNewPSMT" w:cs="CourierNewPSMT"/>
-          <w:sz w:val="20"/>
-          <w:szCs w:val="20"/>
-          <w:lang w:val="en-US"/>
-        </w:rPr>
-      </w:pPr>
-      <w:r>
-        <w:rPr>
-          <w:rFonts w:ascii="CourierNewPSMT" w:hAnsi="CourierNewPSMT" w:cs="CourierNewPSMT"/>
-          <w:sz w:val="20"/>
-          <w:szCs w:val="20"/>
-          <w:lang w:val="en-US"/>
-        </w:rPr>
-        <w:t>t1.join()</w:t>
-      </w:r>
-    </w:p>
-    <w:p>
-      <w:pPr>
-        <w:autoSpaceDE w:val="0"/>
-        <w:autoSpaceDN w:val="0"/>
-        <w:adjustRightInd w:val="0"/>
-        <w:spacing w:after="0" w:line="240" w:lineRule="auto"/>
-        <w:rPr>
-          <w:rFonts w:ascii="CourierNewPSMT" w:hAnsi="CourierNewPSMT" w:cs="CourierNewPSMT"/>
-          <w:sz w:val="20"/>
-          <w:szCs w:val="20"/>
-        </w:rPr>
-      </w:pPr>
-      <w:r>
-        <w:rPr>
-          <w:rFonts w:ascii="CourierNewPSMT" w:hAnsi="CourierNewPSMT" w:cs="CourierNewPSMT"/>
-          <w:sz w:val="20"/>
-          <w:szCs w:val="20"/>
-        </w:rPr>
-        <w:t>t2.join()</w:t>
+          <w:rFonts w:asciiTheme="majorHAnsi" w:hAnsiTheme="majorHAnsi" w:cs="CourierNewPSMT"/>
+          <w:sz w:val="20"/>
+          <w:szCs w:val="20"/>
+          <w:lang w:val="en-US"/>
+        </w:rPr>
+      </w:pPr>
+      <w:r>
+        <w:rPr>
+          <w:rFonts w:asciiTheme="majorHAnsi" w:hAnsiTheme="majorHAnsi" w:cs="CourierNewPSMT"/>
+          <w:sz w:val="20"/>
+          <w:szCs w:val="20"/>
+          <w:lang w:val="en-US"/>
+        </w:rPr>
+        <w:t>t</w:t>
+      </w:r>
+      <w:proofErr w:type="gramStart"/>
+      <w:r>
+        <w:rPr>
+          <w:rFonts w:asciiTheme="majorHAnsi" w:hAnsiTheme="majorHAnsi" w:cs="CourierNewPSMT"/>
+          <w:sz w:val="20"/>
+          <w:szCs w:val="20"/>
+          <w:lang w:val="en-US"/>
+        </w:rPr>
+        <w:t>1.start</w:t>
+      </w:r>
+      <w:proofErr w:type="gramEnd"/>
+      <w:r>
+        <w:rPr>
+          <w:rFonts w:asciiTheme="majorHAnsi" w:hAnsiTheme="majorHAnsi" w:cs="CourierNewPSMT"/>
+          <w:sz w:val="20"/>
+          <w:szCs w:val="20"/>
+          <w:lang w:val="en-US"/>
+        </w:rPr>
+        <w:t>()</w:t>
+      </w:r>
+    </w:p>
+    <w:p>
+      <w:pPr>
+        <w:autoSpaceDE w:val="0"/>
+        <w:autoSpaceDN w:val="0"/>
+        <w:adjustRightInd w:val="0"/>
+        <w:spacing w:after="0" w:line="240" w:lineRule="auto"/>
+        <w:rPr>
+          <w:rFonts w:asciiTheme="majorHAnsi" w:hAnsiTheme="majorHAnsi" w:cs="CourierNewPSMT"/>
+          <w:sz w:val="20"/>
+          <w:szCs w:val="20"/>
+          <w:lang w:val="en-US"/>
+        </w:rPr>
+      </w:pPr>
+      <w:r>
+        <w:rPr>
+          <w:rFonts w:asciiTheme="majorHAnsi" w:hAnsiTheme="majorHAnsi" w:cs="CourierNewPSMT"/>
+          <w:sz w:val="20"/>
+          <w:szCs w:val="20"/>
+          <w:lang w:val="en-US"/>
+        </w:rPr>
+        <w:t>t</w:t>
+      </w:r>
+      <w:proofErr w:type="gramStart"/>
+      <w:r>
+        <w:rPr>
+          <w:rFonts w:asciiTheme="majorHAnsi" w:hAnsiTheme="majorHAnsi" w:cs="CourierNewPSMT"/>
+          <w:sz w:val="20"/>
+          <w:szCs w:val="20"/>
+          <w:lang w:val="en-US"/>
+        </w:rPr>
+        <w:t>2.start</w:t>
+      </w:r>
+      <w:proofErr w:type="gramEnd"/>
+      <w:r>
+        <w:rPr>
+          <w:rFonts w:asciiTheme="majorHAnsi" w:hAnsiTheme="majorHAnsi" w:cs="CourierNewPSMT"/>
+          <w:sz w:val="20"/>
+          <w:szCs w:val="20"/>
+          <w:lang w:val="en-US"/>
+        </w:rPr>
+        <w:t>()</w:t>
+      </w:r>
+    </w:p>
+    <w:p>
+      <w:pPr>
+        <w:autoSpaceDE w:val="0"/>
+        <w:autoSpaceDN w:val="0"/>
+        <w:adjustRightInd w:val="0"/>
+        <w:spacing w:after="0" w:line="240" w:lineRule="auto"/>
+        <w:rPr>
+          <w:rFonts w:asciiTheme="majorHAnsi" w:hAnsiTheme="majorHAnsi" w:cs="CourierNewPSMT"/>
+          <w:sz w:val="20"/>
+          <w:szCs w:val="20"/>
+          <w:lang w:val="en-US"/>
+        </w:rPr>
+      </w:pPr>
+      <w:r>
+        <w:rPr>
+          <w:rFonts w:asciiTheme="majorHAnsi" w:hAnsiTheme="majorHAnsi" w:cs="CourierNewPSMT"/>
+          <w:sz w:val="20"/>
+          <w:szCs w:val="20"/>
+          <w:lang w:val="en-US"/>
+        </w:rPr>
+        <w:t>t</w:t>
+      </w:r>
+      <w:proofErr w:type="gramStart"/>
+      <w:r>
+        <w:rPr>
+          <w:rFonts w:asciiTheme="majorHAnsi" w:hAnsiTheme="majorHAnsi" w:cs="CourierNewPSMT"/>
+          <w:sz w:val="20"/>
+          <w:szCs w:val="20"/>
+          <w:lang w:val="en-US"/>
+        </w:rPr>
+        <w:t>1.join</w:t>
+      </w:r>
+      <w:proofErr w:type="gramEnd"/>
+      <w:r>
+        <w:rPr>
+          <w:rFonts w:asciiTheme="majorHAnsi" w:hAnsiTheme="majorHAnsi" w:cs="CourierNewPSMT"/>
+          <w:sz w:val="20"/>
+          <w:szCs w:val="20"/>
+          <w:lang w:val="en-US"/>
+        </w:rPr>
+        <w:t>()</w:t>
+      </w:r>
+    </w:p>
+    <w:p>
+      <w:pPr>
+        <w:autoSpaceDE w:val="0"/>
+        <w:autoSpaceDN w:val="0"/>
+        <w:adjustRightInd w:val="0"/>
+        <w:spacing w:after="0" w:line="240" w:lineRule="auto"/>
+        <w:rPr>
+          <w:rFonts w:asciiTheme="majorHAnsi" w:hAnsiTheme="majorHAnsi" w:cs="CourierNewPSMT"/>
+          <w:sz w:val="20"/>
+          <w:szCs w:val="20"/>
+        </w:rPr>
+      </w:pPr>
+      <w:r>
+        <w:rPr>
+          <w:rFonts w:asciiTheme="majorHAnsi" w:hAnsiTheme="majorHAnsi" w:cs="CourierNewPSMT"/>
+          <w:sz w:val="20"/>
+          <w:szCs w:val="20"/>
+        </w:rPr>
+        <w:t>t</w:t>
+      </w:r>
+      <w:proofErr w:type="gramStart"/>
+      <w:r>
+        <w:rPr>
+          <w:rFonts w:asciiTheme="majorHAnsi" w:hAnsiTheme="majorHAnsi" w:cs="CourierNewPSMT"/>
+          <w:sz w:val="20"/>
+          <w:szCs w:val="20"/>
+        </w:rPr>
+        <w:t>2.join</w:t>
+      </w:r>
+      <w:proofErr w:type="gramEnd"/>
+      <w:r>
+        <w:rPr>
+          <w:rFonts w:asciiTheme="majorHAnsi" w:hAnsiTheme="majorHAnsi" w:cs="CourierNewPSMT"/>
+          <w:sz w:val="20"/>
+          <w:szCs w:val="20"/>
+        </w:rPr>
+        <w:t>()</w:t>
       </w:r>
     </w:p>
     <w:p>
@@ -1145,7 +1356,7 @@
         <w:wordWrap w:val="0"/>
         <w:spacing w:after="0" w:line="240" w:lineRule="auto"/>
         <w:rPr>
-          <w:rFonts w:ascii="Courier New" w:eastAsia="Times New Roman" w:hAnsi="Courier New" w:cs="Courier New"/>
+          <w:rFonts w:asciiTheme="majorHAnsi" w:eastAsia="Times New Roman" w:hAnsiTheme="majorHAnsi" w:cs="Courier New"/>
           <w:color w:val="494949"/>
           <w:sz w:val="19"/>
           <w:szCs w:val="19"/>
@@ -1155,7 +1366,7 @@
       <w:proofErr w:type="spellStart"/>
       <w:r>
         <w:rPr>
-          <w:rFonts w:ascii="CourierNewPSMT" w:hAnsi="CourierNewPSMT" w:cs="CourierNewPSMT"/>
+          <w:rFonts w:asciiTheme="majorHAnsi" w:hAnsiTheme="majorHAnsi" w:cs="CourierNewPSMT"/>
           <w:sz w:val="20"/>
           <w:szCs w:val="20"/>
         </w:rPr>
@@ -1164,7 +1375,7 @@
       <w:proofErr w:type="spellEnd"/>
       <w:r>
         <w:rPr>
-          <w:rFonts w:ascii="CourierNewPSMT" w:hAnsi="CourierNewPSMT" w:cs="CourierNewPSMT"/>
+          <w:rFonts w:asciiTheme="majorHAnsi" w:hAnsiTheme="majorHAnsi" w:cs="CourierNewPSMT"/>
           <w:sz w:val="20"/>
           <w:szCs w:val="20"/>
         </w:rPr>
@@ -1173,7 +1384,7 @@
       <w:proofErr w:type="spellStart"/>
       <w:r>
         <w:rPr>
-          <w:rFonts w:ascii="CourierNewPSMT" w:hAnsi="CourierNewPSMT" w:cs="CourierNewPSMT"/>
+          <w:rFonts w:asciiTheme="majorHAnsi" w:hAnsiTheme="majorHAnsi" w:cs="CourierNewPSMT"/>
           <w:sz w:val="20"/>
           <w:szCs w:val="20"/>
         </w:rPr>
@@ -1182,7 +1393,7 @@
       <w:proofErr w:type="spellEnd"/>
       <w:r>
         <w:rPr>
-          <w:rFonts w:ascii="CourierNewPSMT" w:hAnsi="CourierNewPSMT" w:cs="CourierNewPSMT"/>
+          <w:rFonts w:asciiTheme="majorHAnsi" w:hAnsiTheme="majorHAnsi" w:cs="CourierNewPSMT"/>
           <w:sz w:val="20"/>
           <w:szCs w:val="20"/>
         </w:rPr>
@@ -1192,27 +1403,27 @@
     <w:p>
       <w:pPr>
         <w:rPr>
-          <w:rFonts w:ascii="CourierNewPSMT" w:hAnsi="CourierNewPSMT" w:cs="CourierNewPSMT"/>
-          <w:sz w:val="20"/>
-          <w:szCs w:val="20"/>
-        </w:rPr>
-      </w:pPr>
-    </w:p>
-    <w:p>
-      <w:pPr>
-        <w:autoSpaceDE w:val="0"/>
-        <w:autoSpaceDN w:val="0"/>
-        <w:adjustRightInd w:val="0"/>
-        <w:spacing w:after="0" w:line="240" w:lineRule="auto"/>
-        <w:rPr>
-          <w:rFonts w:ascii="TimesNewRomanPS-BoldMT" w:hAnsi="TimesNewRomanPS-BoldMT" w:cs="TimesNewRomanPS-BoldMT"/>
-          <w:b/>
-          <w:bCs/>
-        </w:rPr>
-      </w:pPr>
-      <w:r>
-        <w:rPr>
-          <w:rFonts w:ascii="TimesNewRomanPS-BoldMT" w:hAnsi="TimesNewRomanPS-BoldMT" w:cs="TimesNewRomanPS-BoldMT"/>
+          <w:rFonts w:asciiTheme="majorHAnsi" w:hAnsiTheme="majorHAnsi" w:cs="CourierNewPSMT"/>
+          <w:sz w:val="20"/>
+          <w:szCs w:val="20"/>
+        </w:rPr>
+      </w:pPr>
+    </w:p>
+    <w:p>
+      <w:pPr>
+        <w:autoSpaceDE w:val="0"/>
+        <w:autoSpaceDN w:val="0"/>
+        <w:adjustRightInd w:val="0"/>
+        <w:spacing w:after="0" w:line="240" w:lineRule="auto"/>
+        <w:rPr>
+          <w:rFonts w:asciiTheme="majorHAnsi" w:hAnsiTheme="majorHAnsi" w:cs="TimesNewRomanPS-BoldMT"/>
+          <w:b/>
+          <w:bCs/>
+        </w:rPr>
+      </w:pPr>
+      <w:r>
+        <w:rPr>
+          <w:rFonts w:asciiTheme="majorHAnsi" w:hAnsiTheme="majorHAnsi" w:cs="TimesNewRomanPS-BoldMT"/>
           <w:b/>
           <w:bCs/>
         </w:rPr>
@@ -1222,27 +1433,24 @@
     <w:p>
       <w:pPr>
         <w:rPr>
-          <w:rFonts w:ascii="CourierNewPSMT" w:hAnsi="CourierNewPSMT" w:cs="CourierNewPSMT"/>
-          <w:b/>
-          <w:bCs/>
-          <w:sz w:val="20"/>
-          <w:szCs w:val="20"/>
-        </w:rPr>
-      </w:pPr>
-    </w:p>
-    <w:p>
-      <w:pPr>
-        <w:rPr>
-          <w:rFonts w:ascii="CourierNewPSMT" w:hAnsi="CourierNewPSMT" w:cs="CourierNewPSMT"/>
-          <w:b/>
-          <w:bCs/>
-          <w:sz w:val="20"/>
-          <w:szCs w:val="20"/>
-        </w:rPr>
-      </w:pPr>
-      <w:r>
-        <w:rPr>
-          <w:rFonts w:ascii="CourierNewPSMT" w:hAnsi="CourierNewPSMT" w:cs="CourierNewPSMT"/>
+          <w:rFonts w:asciiTheme="majorHAnsi" w:hAnsiTheme="majorHAnsi" w:cs="CourierNewPSMT"/>
+          <w:b/>
+          <w:bCs/>
+          <w:sz w:val="20"/>
+          <w:szCs w:val="20"/>
+        </w:rPr>
+      </w:pPr>
+    </w:p>
+    <w:p>
+      <w:pPr>
+        <w:jc w:val="both"/>
+        <w:rPr>
+          <w:rFonts w:asciiTheme="majorHAnsi" w:hAnsiTheme="majorHAnsi" w:cs="TimesNewRomanPS-BoldMT"/>
+        </w:rPr>
+      </w:pPr>
+      <w:r>
+        <w:rPr>
+          <w:rFonts w:asciiTheme="majorHAnsi" w:hAnsiTheme="majorHAnsi" w:cs="CourierNewPSMT"/>
           <w:b/>
           <w:bCs/>
           <w:sz w:val="20"/>
@@ -1250,11 +1458,83 @@
         </w:rPr>
         <w:t>Respuesta:</w:t>
       </w:r>
-    </w:p>
-    <w:p>
-      <w:pPr>
-        <w:rPr>
-          <w:rFonts w:ascii="TimesNewRomanPS-BoldMT" w:hAnsi="TimesNewRomanPS-BoldMT" w:cs="TimesNewRomanPS-BoldMT"/>
+      <w:r>
+        <w:rPr>
+          <w:rFonts w:asciiTheme="majorHAnsi" w:hAnsiTheme="majorHAnsi" w:cs="Segoe UI"/>
+          <w:color w:val="404040"/>
+          <w:shd w:val="clear" w:color="auto" w:fill="FFFFFF"/>
+        </w:rPr>
+        <w:t xml:space="preserve"> </w:t>
+      </w:r>
+      <w:r>
+        <w:rPr>
+          <w:rFonts w:asciiTheme="majorHAnsi" w:hAnsiTheme="majorHAnsi" w:cs="TimesNewRomanPS-BoldMT"/>
+        </w:rPr>
+        <w:t xml:space="preserve">El código </w:t>
+      </w:r>
+      <w:r>
+        <w:rPr>
+          <w:rFonts w:asciiTheme="majorHAnsi" w:hAnsiTheme="majorHAnsi" w:cs="TimesNewRomanPS-BoldMT"/>
+        </w:rPr>
+        <w:t xml:space="preserve">está usando </w:t>
+      </w:r>
+      <w:r>
+        <w:rPr>
+          <w:rFonts w:asciiTheme="majorHAnsi" w:hAnsiTheme="majorHAnsi" w:cs="TimesNewRomanPS-BoldMT"/>
+        </w:rPr>
+        <w:t>dos hilos (</w:t>
+      </w:r>
+      <w:proofErr w:type="spellStart"/>
+      <w:r>
+        <w:rPr>
+          <w:rFonts w:asciiTheme="majorHAnsi" w:hAnsiTheme="majorHAnsi" w:cs="TimesNewRomanPS-BoldMT"/>
+        </w:rPr>
+        <w:t>ej</w:t>
+      </w:r>
+      <w:proofErr w:type="spellEnd"/>
+      <w:r>
+        <w:rPr>
+          <w:rFonts w:asciiTheme="majorHAnsi" w:hAnsiTheme="majorHAnsi" w:cs="TimesNewRomanPS-BoldMT"/>
+        </w:rPr>
+        <w:t>: como si tuviera 2 t</w:t>
+      </w:r>
+      <w:r>
+        <w:rPr>
+          <w:rFonts w:asciiTheme="majorHAnsi" w:hAnsiTheme="majorHAnsi" w:cs="TimesNewRomanPS-BoldMT"/>
+        </w:rPr>
+        <w:t>rabajadores) para aumentar una variable </w:t>
+      </w:r>
+      <w:proofErr w:type="spellStart"/>
+      <w:r>
+        <w:rPr>
+          <w:rFonts w:asciiTheme="majorHAnsi" w:hAnsiTheme="majorHAnsi" w:cs="TimesNewRomanPS-BoldMT"/>
+        </w:rPr>
+        <w:t>counter</w:t>
+      </w:r>
+      <w:proofErr w:type="spellEnd"/>
+      <w:r>
+        <w:rPr>
+          <w:rFonts w:asciiTheme="majorHAnsi" w:hAnsiTheme="majorHAnsi" w:cs="TimesNewRomanPS-BoldMT"/>
+        </w:rPr>
+        <w:t xml:space="preserve"> </w:t>
+      </w:r>
+      <w:r>
+        <w:rPr>
+          <w:rFonts w:asciiTheme="majorHAnsi" w:hAnsiTheme="majorHAnsi" w:cs="TimesNewRomanPS-BoldMT"/>
+        </w:rPr>
+        <w:t>1,000,000 de veces cada uno.</w:t>
+      </w:r>
+      <w:r>
+        <w:rPr>
+          <w:rFonts w:asciiTheme="majorHAnsi" w:hAnsiTheme="majorHAnsi" w:cs="TimesNewRomanPS-BoldMT"/>
+        </w:rPr>
+        <w:t xml:space="preserve"> Como resultado da 2000000</w:t>
+      </w:r>
+    </w:p>
+    <w:p>
+      <w:pPr>
+        <w:rPr>
+          <w:rFonts w:asciiTheme="majorHAnsi" w:hAnsiTheme="majorHAnsi" w:cs="TimesNewRomanPS-BoldMT"/>
           <w:b/>
           <w:bCs/>
           <w:sz w:val="24"/>
@@ -1274,14 +1554,14 @@
         <w:adjustRightInd w:val="0"/>
         <w:spacing w:after="0" w:line="240" w:lineRule="auto"/>
         <w:rPr>
-          <w:rFonts w:ascii="TimesNewRomanPS-BoldMT" w:hAnsi="TimesNewRomanPS-BoldMT" w:cs="TimesNewRomanPS-BoldMT"/>
-          <w:b/>
-          <w:bCs/>
-        </w:rPr>
-      </w:pPr>
-      <w:r>
-        <w:rPr>
-          <w:rFonts w:ascii="TimesNewRomanPS-BoldMT" w:hAnsi="TimesNewRomanPS-BoldMT" w:cs="TimesNewRomanPS-BoldMT"/>
+          <w:rFonts w:asciiTheme="majorHAnsi" w:hAnsiTheme="majorHAnsi" w:cs="TimesNewRomanPS-BoldMT"/>
+          <w:b/>
+          <w:bCs/>
+        </w:rPr>
+      </w:pPr>
+      <w:r>
+        <w:rPr>
+          <w:rFonts w:asciiTheme="majorHAnsi" w:hAnsiTheme="majorHAnsi" w:cs="TimesNewRomanPS-BoldMT"/>
           <w:b/>
           <w:bCs/>
         </w:rPr>
@@ -1295,41 +1575,41 @@
         <w:adjustRightInd w:val="0"/>
         <w:spacing w:after="0" w:line="240" w:lineRule="auto"/>
         <w:rPr>
-          <w:rFonts w:ascii="CourierNewPSMT" w:hAnsi="CourierNewPSMT" w:cs="CourierNewPSMT"/>
-          <w:sz w:val="20"/>
-          <w:szCs w:val="20"/>
-        </w:rPr>
-      </w:pPr>
-    </w:p>
-    <w:p>
-      <w:pPr>
-        <w:autoSpaceDE w:val="0"/>
-        <w:autoSpaceDN w:val="0"/>
-        <w:adjustRightInd w:val="0"/>
-        <w:spacing w:after="0" w:line="240" w:lineRule="auto"/>
-        <w:rPr>
-          <w:rFonts w:ascii="CourierNewPSMT" w:hAnsi="CourierNewPSMT" w:cs="CourierNewPSMT"/>
-          <w:sz w:val="20"/>
-          <w:szCs w:val="20"/>
-        </w:rPr>
-      </w:pPr>
-    </w:p>
-    <w:p>
-      <w:pPr>
-        <w:autoSpaceDE w:val="0"/>
-        <w:autoSpaceDN w:val="0"/>
-        <w:adjustRightInd w:val="0"/>
-        <w:spacing w:after="0" w:line="240" w:lineRule="auto"/>
-        <w:rPr>
-          <w:rFonts w:ascii="CourierNewPSMT" w:hAnsi="CourierNewPSMT" w:cs="CourierNewPSMT"/>
-          <w:sz w:val="20"/>
-          <w:szCs w:val="20"/>
-          <w:lang w:val="en-US"/>
-        </w:rPr>
-      </w:pPr>
-      <w:r>
-        <w:rPr>
-          <w:rFonts w:ascii="CourierNewPSMT" w:hAnsi="CourierNewPSMT" w:cs="CourierNewPSMT"/>
+          <w:rFonts w:asciiTheme="majorHAnsi" w:hAnsiTheme="majorHAnsi" w:cs="CourierNewPSMT"/>
+          <w:sz w:val="20"/>
+          <w:szCs w:val="20"/>
+        </w:rPr>
+      </w:pPr>
+    </w:p>
+    <w:p>
+      <w:pPr>
+        <w:autoSpaceDE w:val="0"/>
+        <w:autoSpaceDN w:val="0"/>
+        <w:adjustRightInd w:val="0"/>
+        <w:spacing w:after="0" w:line="240" w:lineRule="auto"/>
+        <w:rPr>
+          <w:rFonts w:asciiTheme="majorHAnsi" w:hAnsiTheme="majorHAnsi" w:cs="CourierNewPSMT"/>
+          <w:sz w:val="20"/>
+          <w:szCs w:val="20"/>
+        </w:rPr>
+      </w:pPr>
+    </w:p>
+    <w:p>
+      <w:pPr>
+        <w:autoSpaceDE w:val="0"/>
+        <w:autoSpaceDN w:val="0"/>
+        <w:adjustRightInd w:val="0"/>
+        <w:spacing w:after="0" w:line="240" w:lineRule="auto"/>
+        <w:rPr>
+          <w:rFonts w:asciiTheme="majorHAnsi" w:hAnsiTheme="majorHAnsi" w:cs="CourierNewPSMT"/>
+          <w:sz w:val="20"/>
+          <w:szCs w:val="20"/>
+          <w:lang w:val="en-US"/>
+        </w:rPr>
+      </w:pPr>
+      <w:r>
+        <w:rPr>
+          <w:rFonts w:asciiTheme="majorHAnsi" w:hAnsiTheme="majorHAnsi" w:cs="CourierNewPSMT"/>
           <w:sz w:val="20"/>
           <w:szCs w:val="20"/>
           <w:lang w:val="en-US"/>
@@ -1344,15 +1624,15 @@
         <w:adjustRightInd w:val="0"/>
         <w:spacing w:after="0" w:line="240" w:lineRule="auto"/>
         <w:rPr>
-          <w:rFonts w:ascii="CourierNewPSMT" w:hAnsi="CourierNewPSMT" w:cs="CourierNewPSMT"/>
-          <w:sz w:val="20"/>
-          <w:szCs w:val="20"/>
-          <w:lang w:val="en-US"/>
-        </w:rPr>
-      </w:pPr>
-      <w:r>
-        <w:rPr>
-          <w:rFonts w:ascii="CourierNewPSMT" w:hAnsi="CourierNewPSMT" w:cs="CourierNewPSMT"/>
+          <w:rFonts w:asciiTheme="majorHAnsi" w:hAnsiTheme="majorHAnsi" w:cs="CourierNewPSMT"/>
+          <w:sz w:val="20"/>
+          <w:szCs w:val="20"/>
+          <w:lang w:val="en-US"/>
+        </w:rPr>
+      </w:pPr>
+      <w:r>
+        <w:rPr>
+          <w:rFonts w:asciiTheme="majorHAnsi" w:hAnsiTheme="majorHAnsi" w:cs="CourierNewPSMT"/>
           <w:sz w:val="20"/>
           <w:szCs w:val="20"/>
           <w:lang w:val="en-US"/>
@@ -1367,19 +1647,20 @@
         <w:adjustRightInd w:val="0"/>
         <w:spacing w:after="0" w:line="240" w:lineRule="auto"/>
         <w:rPr>
-          <w:rFonts w:ascii="CourierNewPSMT" w:hAnsi="CourierNewPSMT" w:cs="CourierNewPSMT"/>
-          <w:sz w:val="20"/>
-          <w:szCs w:val="20"/>
-          <w:lang w:val="en-US"/>
-        </w:rPr>
-      </w:pPr>
-      <w:r>
-        <w:rPr>
-          <w:rFonts w:ascii="CourierNewPSMT" w:hAnsi="CourierNewPSMT" w:cs="CourierNewPSMT"/>
-          <w:sz w:val="20"/>
-          <w:szCs w:val="20"/>
-          <w:lang w:val="en-US"/>
-        </w:rPr>
+          <w:rFonts w:asciiTheme="majorHAnsi" w:hAnsiTheme="majorHAnsi" w:cs="CourierNewPSMT"/>
+          <w:sz w:val="20"/>
+          <w:szCs w:val="20"/>
+          <w:lang w:val="en-US"/>
+        </w:rPr>
+      </w:pPr>
+      <w:r>
+        <w:rPr>
+          <w:rFonts w:asciiTheme="majorHAnsi" w:hAnsiTheme="majorHAnsi" w:cs="CourierNewPSMT"/>
+          <w:sz w:val="20"/>
+          <w:szCs w:val="20"/>
+          <w:lang w:val="en-US"/>
+        </w:rPr>
+        <w:lastRenderedPageBreak/>
         <w:t>class B(A):</w:t>
       </w:r>
     </w:p>
@@ -1390,15 +1671,15 @@
         <w:adjustRightInd w:val="0"/>
         <w:spacing w:after="0" w:line="240" w:lineRule="auto"/>
         <w:rPr>
-          <w:rFonts w:ascii="CourierNewPSMT" w:hAnsi="CourierNewPSMT" w:cs="CourierNewPSMT"/>
-          <w:sz w:val="20"/>
-          <w:szCs w:val="20"/>
-          <w:lang w:val="en-US"/>
-        </w:rPr>
-      </w:pPr>
-      <w:r>
-        <w:rPr>
-          <w:rFonts w:ascii="CourierNewPSMT" w:hAnsi="CourierNewPSMT" w:cs="CourierNewPSMT"/>
+          <w:rFonts w:asciiTheme="majorHAnsi" w:hAnsiTheme="majorHAnsi" w:cs="CourierNewPSMT"/>
+          <w:sz w:val="20"/>
+          <w:szCs w:val="20"/>
+          <w:lang w:val="en-US"/>
+        </w:rPr>
+      </w:pPr>
+      <w:r>
+        <w:rPr>
+          <w:rFonts w:asciiTheme="majorHAnsi" w:hAnsiTheme="majorHAnsi" w:cs="CourierNewPSMT"/>
           <w:sz w:val="20"/>
           <w:szCs w:val="20"/>
           <w:lang w:val="en-US"/>
@@ -1413,15 +1694,15 @@
         <w:adjustRightInd w:val="0"/>
         <w:spacing w:after="0" w:line="240" w:lineRule="auto"/>
         <w:rPr>
-          <w:rFonts w:ascii="CourierNewPSMT" w:hAnsi="CourierNewPSMT" w:cs="CourierNewPSMT"/>
-          <w:sz w:val="20"/>
-          <w:szCs w:val="20"/>
-          <w:lang w:val="en-US"/>
-        </w:rPr>
-      </w:pPr>
-      <w:r>
-        <w:rPr>
-          <w:rFonts w:ascii="CourierNewPSMT" w:hAnsi="CourierNewPSMT" w:cs="CourierNewPSMT"/>
+          <w:rFonts w:asciiTheme="majorHAnsi" w:hAnsiTheme="majorHAnsi" w:cs="CourierNewPSMT"/>
+          <w:sz w:val="20"/>
+          <w:szCs w:val="20"/>
+          <w:lang w:val="en-US"/>
+        </w:rPr>
+      </w:pPr>
+      <w:r>
+        <w:rPr>
+          <w:rFonts w:asciiTheme="majorHAnsi" w:hAnsiTheme="majorHAnsi" w:cs="CourierNewPSMT"/>
           <w:sz w:val="20"/>
           <w:szCs w:val="20"/>
           <w:lang w:val="en-US"/>
@@ -1436,15 +1717,15 @@
         <w:adjustRightInd w:val="0"/>
         <w:spacing w:after="0" w:line="240" w:lineRule="auto"/>
         <w:rPr>
-          <w:rFonts w:ascii="CourierNewPSMT" w:hAnsi="CourierNewPSMT" w:cs="CourierNewPSMT"/>
-          <w:sz w:val="20"/>
-          <w:szCs w:val="20"/>
-          <w:lang w:val="en-US"/>
-        </w:rPr>
-      </w:pPr>
-      <w:r>
-        <w:rPr>
-          <w:rFonts w:ascii="CourierNewPSMT" w:hAnsi="CourierNewPSMT" w:cs="CourierNewPSMT"/>
+          <w:rFonts w:asciiTheme="majorHAnsi" w:hAnsiTheme="majorHAnsi" w:cs="CourierNewPSMT"/>
+          <w:sz w:val="20"/>
+          <w:szCs w:val="20"/>
+          <w:lang w:val="en-US"/>
+        </w:rPr>
+      </w:pPr>
+      <w:r>
+        <w:rPr>
+          <w:rFonts w:asciiTheme="majorHAnsi" w:hAnsiTheme="majorHAnsi" w:cs="CourierNewPSMT"/>
           <w:sz w:val="20"/>
           <w:szCs w:val="20"/>
           <w:lang w:val="en-US"/>
@@ -1459,26 +1740,27 @@
         <w:adjustRightInd w:val="0"/>
         <w:spacing w:after="0" w:line="240" w:lineRule="auto"/>
         <w:rPr>
-          <w:rFonts w:ascii="CourierNewPSMT" w:hAnsi="CourierNewPSMT" w:cs="CourierNewPSMT"/>
-          <w:sz w:val="20"/>
-          <w:szCs w:val="20"/>
-          <w:lang w:val="en-US"/>
-        </w:rPr>
-      </w:pPr>
-      <w:r>
-        <w:rPr>
-          <w:rFonts w:ascii="CourierNewPSMT" w:hAnsi="CourierNewPSMT" w:cs="CourierNewPSMT"/>
-          <w:sz w:val="20"/>
-          <w:szCs w:val="20"/>
-          <w:lang w:val="en-US"/>
-        </w:rPr>
-        <w:lastRenderedPageBreak/>
+          <w:rFonts w:asciiTheme="majorHAnsi" w:hAnsiTheme="majorHAnsi" w:cs="CourierNewPSMT"/>
+          <w:sz w:val="20"/>
+          <w:szCs w:val="20"/>
+          <w:lang w:val="en-US"/>
+        </w:rPr>
+      </w:pPr>
+      <w:proofErr w:type="gramStart"/>
+      <w:r>
+        <w:rPr>
+          <w:rFonts w:asciiTheme="majorHAnsi" w:hAnsiTheme="majorHAnsi" w:cs="CourierNewPSMT"/>
+          <w:sz w:val="20"/>
+          <w:szCs w:val="20"/>
+          <w:lang w:val="en-US"/>
+        </w:rPr>
         <w:t>print(</w:t>
       </w:r>
       <w:proofErr w:type="spellStart"/>
-      <w:r>
-        <w:rPr>
-          <w:rFonts w:ascii="CourierNewPSMT" w:hAnsi="CourierNewPSMT" w:cs="CourierNewPSMT"/>
+      <w:proofErr w:type="gramEnd"/>
+      <w:r>
+        <w:rPr>
+          <w:rFonts w:asciiTheme="majorHAnsi" w:hAnsiTheme="majorHAnsi" w:cs="CourierNewPSMT"/>
           <w:sz w:val="20"/>
           <w:szCs w:val="20"/>
           <w:lang w:val="en-US"/>
@@ -1488,7 +1770,7 @@
       <w:proofErr w:type="spellEnd"/>
       <w:r>
         <w:rPr>
-          <w:rFonts w:ascii="CourierNewPSMT" w:hAnsi="CourierNewPSMT" w:cs="CourierNewPSMT"/>
+          <w:rFonts w:asciiTheme="majorHAnsi" w:hAnsiTheme="majorHAnsi" w:cs="CourierNewPSMT"/>
           <w:sz w:val="20"/>
           <w:szCs w:val="20"/>
           <w:lang w:val="en-US"/>
@@ -1498,7 +1780,7 @@
       <w:proofErr w:type="spellStart"/>
       <w:r>
         <w:rPr>
-          <w:rFonts w:ascii="CourierNewPSMT" w:hAnsi="CourierNewPSMT" w:cs="CourierNewPSMT"/>
+          <w:rFonts w:asciiTheme="majorHAnsi" w:hAnsiTheme="majorHAnsi" w:cs="CourierNewPSMT"/>
           <w:sz w:val="20"/>
           <w:szCs w:val="20"/>
           <w:lang w:val="en-US"/>
@@ -1508,7 +1790,7 @@
       <w:proofErr w:type="spellEnd"/>
       <w:r>
         <w:rPr>
-          <w:rFonts w:ascii="CourierNewPSMT" w:hAnsi="CourierNewPSMT" w:cs="CourierNewPSMT"/>
+          <w:rFonts w:asciiTheme="majorHAnsi" w:hAnsiTheme="majorHAnsi" w:cs="CourierNewPSMT"/>
           <w:sz w:val="20"/>
           <w:szCs w:val="20"/>
           <w:lang w:val="en-US"/>
@@ -1523,7 +1805,7 @@
         <w:adjustRightInd w:val="0"/>
         <w:spacing w:after="0" w:line="240" w:lineRule="auto"/>
         <w:rPr>
-          <w:rFonts w:ascii="CourierNewPSMT" w:hAnsi="CourierNewPSMT" w:cs="CourierNewPSMT"/>
+          <w:rFonts w:asciiTheme="majorHAnsi" w:hAnsiTheme="majorHAnsi" w:cs="CourierNewPSMT"/>
           <w:sz w:val="20"/>
           <w:szCs w:val="20"/>
           <w:lang w:val="en-US"/>
@@ -1532,7 +1814,7 @@
       <w:proofErr w:type="spellStart"/>
       <w:r>
         <w:rPr>
-          <w:rFonts w:ascii="CourierNewPSMT" w:hAnsi="CourierNewPSMT" w:cs="CourierNewPSMT"/>
+          <w:rFonts w:asciiTheme="majorHAnsi" w:hAnsiTheme="majorHAnsi" w:cs="CourierNewPSMT"/>
           <w:sz w:val="20"/>
           <w:szCs w:val="20"/>
           <w:lang w:val="en-US"/>
@@ -1542,7 +1824,7 @@
       <w:proofErr w:type="spellEnd"/>
       <w:r>
         <w:rPr>
-          <w:rFonts w:ascii="CourierNewPSMT" w:hAnsi="CourierNewPSMT" w:cs="CourierNewPSMT"/>
+          <w:rFonts w:asciiTheme="majorHAnsi" w:hAnsiTheme="majorHAnsi" w:cs="CourierNewPSMT"/>
           <w:sz w:val="20"/>
           <w:szCs w:val="20"/>
           <w:lang w:val="en-US"/>
@@ -1553,15 +1835,16 @@
     <w:p>
       <w:pPr>
         <w:rPr>
-          <w:rFonts w:ascii="CourierNewPSMT" w:hAnsi="CourierNewPSMT" w:cs="CourierNewPSMT"/>
-          <w:sz w:val="20"/>
-          <w:szCs w:val="20"/>
-          <w:lang w:val="en-US"/>
-        </w:rPr>
-      </w:pPr>
-      <w:r>
-        <w:rPr>
-          <w:rFonts w:ascii="CourierNewPSMT" w:hAnsi="CourierNewPSMT" w:cs="CourierNewPSMT"/>
+          <w:rFonts w:asciiTheme="majorHAnsi" w:hAnsiTheme="majorHAnsi" w:cs="CourierNewPSMT"/>
+          <w:sz w:val="20"/>
+          <w:szCs w:val="20"/>
+          <w:lang w:val="en-US"/>
+        </w:rPr>
+      </w:pPr>
+      <w:proofErr w:type="gramStart"/>
+      <w:r>
+        <w:rPr>
+          <w:rFonts w:asciiTheme="majorHAnsi" w:hAnsiTheme="majorHAnsi" w:cs="CourierNewPSMT"/>
           <w:sz w:val="20"/>
           <w:szCs w:val="20"/>
           <w:lang w:val="en-US"/>
@@ -1569,9 +1852,10 @@
         <w:t>print(</w:t>
       </w:r>
       <w:proofErr w:type="spellStart"/>
-      <w:r>
-        <w:rPr>
-          <w:rFonts w:ascii="CourierNewPSMT" w:hAnsi="CourierNewPSMT" w:cs="CourierNewPSMT"/>
+      <w:proofErr w:type="gramEnd"/>
+      <w:r>
+        <w:rPr>
+          <w:rFonts w:asciiTheme="majorHAnsi" w:hAnsiTheme="majorHAnsi" w:cs="CourierNewPSMT"/>
           <w:sz w:val="20"/>
           <w:szCs w:val="20"/>
           <w:lang w:val="en-US"/>
@@ -1581,7 +1865,7 @@
       <w:proofErr w:type="spellEnd"/>
       <w:r>
         <w:rPr>
-          <w:rFonts w:ascii="CourierNewPSMT" w:hAnsi="CourierNewPSMT" w:cs="CourierNewPSMT"/>
+          <w:rFonts w:asciiTheme="majorHAnsi" w:hAnsiTheme="majorHAnsi" w:cs="CourierNewPSMT"/>
           <w:sz w:val="20"/>
           <w:szCs w:val="20"/>
           <w:lang w:val="en-US"/>
@@ -1591,7 +1875,7 @@
       <w:proofErr w:type="spellStart"/>
       <w:r>
         <w:rPr>
-          <w:rFonts w:ascii="CourierNewPSMT" w:hAnsi="CourierNewPSMT" w:cs="CourierNewPSMT"/>
+          <w:rFonts w:asciiTheme="majorHAnsi" w:hAnsiTheme="majorHAnsi" w:cs="CourierNewPSMT"/>
           <w:sz w:val="20"/>
           <w:szCs w:val="20"/>
           <w:lang w:val="en-US"/>
@@ -1601,7 +1885,7 @@
       <w:proofErr w:type="spellEnd"/>
       <w:r>
         <w:rPr>
-          <w:rFonts w:ascii="CourierNewPSMT" w:hAnsi="CourierNewPSMT" w:cs="CourierNewPSMT"/>
+          <w:rFonts w:asciiTheme="majorHAnsi" w:hAnsiTheme="majorHAnsi" w:cs="CourierNewPSMT"/>
           <w:sz w:val="20"/>
           <w:szCs w:val="20"/>
           <w:lang w:val="en-US"/>
@@ -1611,7 +1895,7 @@
       <w:proofErr w:type="spellStart"/>
       <w:r>
         <w:rPr>
-          <w:rFonts w:ascii="CourierNewPSMT" w:hAnsi="CourierNewPSMT" w:cs="CourierNewPSMT"/>
+          <w:rFonts w:asciiTheme="majorHAnsi" w:hAnsiTheme="majorHAnsi" w:cs="CourierNewPSMT"/>
           <w:sz w:val="20"/>
           <w:szCs w:val="20"/>
           <w:lang w:val="en-US"/>
@@ -1621,7 +1905,7 @@
       <w:proofErr w:type="spellEnd"/>
       <w:r>
         <w:rPr>
-          <w:rFonts w:ascii="CourierNewPSMT" w:hAnsi="CourierNewPSMT" w:cs="CourierNewPSMT"/>
+          <w:rFonts w:asciiTheme="majorHAnsi" w:hAnsiTheme="majorHAnsi" w:cs="CourierNewPSMT"/>
           <w:sz w:val="20"/>
           <w:szCs w:val="20"/>
           <w:lang w:val="en-US"/>
@@ -1632,31 +1916,96 @@
     <w:p>
       <w:pPr>
         <w:rPr>
-          <w:rFonts w:ascii="CourierNewPSMT" w:hAnsi="CourierNewPSMT" w:cs="CourierNewPSMT"/>
-          <w:sz w:val="20"/>
-          <w:szCs w:val="20"/>
-          <w:lang w:val="en-US"/>
-        </w:rPr>
-      </w:pPr>
-    </w:p>
-    <w:p>
-      <w:pPr>
-        <w:rPr>
-          <w:rFonts w:ascii="CourierNewPSMT" w:hAnsi="CourierNewPSMT" w:cs="CourierNewPSMT"/>
-          <w:sz w:val="20"/>
-          <w:szCs w:val="20"/>
-          <w:lang w:val="en-US"/>
-        </w:rPr>
-      </w:pPr>
-    </w:p>
-    <w:p>
-      <w:pPr>
-        <w:autoSpaceDE w:val="0"/>
-        <w:autoSpaceDN w:val="0"/>
-        <w:adjustRightInd w:val="0"/>
-        <w:spacing w:after="0" w:line="240" w:lineRule="auto"/>
-        <w:rPr>
-          <w:rFonts w:ascii="TimesNewRomanPS-BoldMT" w:hAnsi="TimesNewRomanPS-BoldMT" w:cs="TimesNewRomanPS-BoldMT"/>
+          <w:rFonts w:asciiTheme="majorHAnsi" w:hAnsiTheme="majorHAnsi" w:cs="CourierNewPSMT"/>
+          <w:sz w:val="20"/>
+          <w:szCs w:val="20"/>
+          <w:lang w:val="en-US"/>
+        </w:rPr>
+      </w:pPr>
+      <w:r>
+        <w:rPr>
+          <w:rFonts w:asciiTheme="majorHAnsi" w:hAnsiTheme="majorHAnsi" w:cs="CourierNewPSMT"/>
+          <w:b/>
+          <w:bCs/>
+          <w:sz w:val="20"/>
+          <w:szCs w:val="20"/>
+        </w:rPr>
+        <w:t>Respuesta</w:t>
+      </w:r>
+      <w:r>
+        <w:rPr>
+          <w:rFonts w:asciiTheme="majorHAnsi" w:hAnsiTheme="majorHAnsi" w:cs="CourierNewPSMT"/>
+          <w:b/>
+          <w:bCs/>
+          <w:sz w:val="20"/>
+          <w:szCs w:val="20"/>
+        </w:rPr>
+        <w:t>:</w:t>
+      </w:r>
+    </w:p>
+    <w:p>
+      <w:pPr>
+        <w:spacing w:after="0" w:line="240" w:lineRule="auto"/>
+        <w:rPr>
+          <w:rFonts w:asciiTheme="majorHAnsi" w:eastAsia="Times New Roman" w:hAnsiTheme="majorHAnsi" w:cs="Courier New"/>
+          <w:color w:val="1F1F1F"/>
+          <w:sz w:val="21"/>
+          <w:szCs w:val="21"/>
+          <w:shd w:val="clear" w:color="auto" w:fill="FFFFFF"/>
+          <w:lang w:eastAsia="es-CO"/>
+        </w:rPr>
+      </w:pPr>
+      <w:r>
+        <w:rPr>
+          <w:rFonts w:asciiTheme="majorHAnsi" w:eastAsia="Times New Roman" w:hAnsiTheme="majorHAnsi" w:cs="Courier New"/>
+          <w:color w:val="1F1F1F"/>
+          <w:sz w:val="21"/>
+          <w:szCs w:val="21"/>
+          <w:shd w:val="clear" w:color="auto" w:fill="FFFFFF"/>
+          <w:lang w:eastAsia="es-CO"/>
+        </w:rPr>
+        <w:t>10 20</w:t>
+      </w:r>
+    </w:p>
+    <w:p>
+      <w:pPr>
+        <w:rPr>
+          <w:rFonts w:asciiTheme="majorHAnsi" w:hAnsiTheme="majorHAnsi" w:cs="CourierNewPSMT"/>
+          <w:sz w:val="20"/>
+          <w:szCs w:val="20"/>
+          <w:lang w:val="en-US"/>
+        </w:rPr>
+      </w:pPr>
+      <w:r>
+        <w:rPr>
+          <w:rFonts w:asciiTheme="majorHAnsi" w:eastAsia="Times New Roman" w:hAnsiTheme="majorHAnsi" w:cs="Courier New"/>
+          <w:color w:val="1F1F1F"/>
+          <w:sz w:val="21"/>
+          <w:szCs w:val="21"/>
+          <w:shd w:val="clear" w:color="auto" w:fill="FFFFFF"/>
+          <w:lang w:eastAsia="es-CO"/>
+        </w:rPr>
+        <w:t>10 30 20</w:t>
+      </w:r>
+    </w:p>
+    <w:p>
+      <w:pPr>
+        <w:rPr>
+          <w:rFonts w:asciiTheme="majorHAnsi" w:hAnsiTheme="majorHAnsi" w:cs="CourierNewPSMT"/>
+          <w:sz w:val="20"/>
+          <w:szCs w:val="20"/>
+          <w:lang w:val="en-US"/>
+        </w:rPr>
+      </w:pPr>
+    </w:p>
+    <w:p>
+      <w:pPr>
+        <w:autoSpaceDE w:val="0"/>
+        <w:autoSpaceDN w:val="0"/>
+        <w:adjustRightInd w:val="0"/>
+        <w:spacing w:after="0" w:line="240" w:lineRule="auto"/>
+        <w:rPr>
+          <w:rFonts w:asciiTheme="majorHAnsi" w:hAnsiTheme="majorHAnsi" w:cs="TimesNewRomanPS-BoldMT"/>
           <w:b/>
           <w:bCs/>
           <w:sz w:val="36"/>
@@ -1665,7 +2014,7 @@
       </w:pPr>
       <w:r>
         <w:rPr>
-          <w:rFonts w:ascii="TimesNewRomanPS-BoldMT" w:hAnsi="TimesNewRomanPS-BoldMT" w:cs="TimesNewRomanPS-BoldMT"/>
+          <w:rFonts w:asciiTheme="majorHAnsi" w:hAnsiTheme="majorHAnsi" w:cs="TimesNewRomanPS-BoldMT"/>
           <w:b/>
           <w:bCs/>
           <w:sz w:val="36"/>
@@ -1681,7 +2030,7 @@
         <w:adjustRightInd w:val="0"/>
         <w:spacing w:after="0" w:line="240" w:lineRule="auto"/>
         <w:rPr>
-          <w:rFonts w:ascii="TimesNewRomanPS-BoldMT" w:hAnsi="TimesNewRomanPS-BoldMT" w:cs="TimesNewRomanPS-BoldMT"/>
+          <w:rFonts w:asciiTheme="majorHAnsi" w:hAnsiTheme="majorHAnsi" w:cs="TimesNewRomanPS-BoldMT"/>
           <w:b/>
           <w:bCs/>
           <w:sz w:val="36"/>
@@ -1701,14 +2050,14 @@
         <w:adjustRightInd w:val="0"/>
         <w:spacing w:after="0" w:line="240" w:lineRule="auto"/>
         <w:rPr>
-          <w:rFonts w:ascii="TimesNewRomanPS-BoldMT" w:hAnsi="TimesNewRomanPS-BoldMT" w:cs="TimesNewRomanPS-BoldMT"/>
-          <w:b/>
-          <w:bCs/>
-        </w:rPr>
-      </w:pPr>
-      <w:r>
-        <w:rPr>
-          <w:rFonts w:ascii="TimesNewRomanPS-BoldMT" w:hAnsi="TimesNewRomanPS-BoldMT" w:cs="TimesNewRomanPS-BoldMT"/>
+          <w:rFonts w:asciiTheme="majorHAnsi" w:hAnsiTheme="majorHAnsi" w:cs="TimesNewRomanPS-BoldMT"/>
+          <w:b/>
+          <w:bCs/>
+        </w:rPr>
+      </w:pPr>
+      <w:r>
+        <w:rPr>
+          <w:rFonts w:asciiTheme="majorHAnsi" w:hAnsiTheme="majorHAnsi" w:cs="TimesNewRomanPS-BoldMT"/>
           <w:b/>
           <w:bCs/>
         </w:rPr>
@@ -1723,28 +2072,28 @@
         <w:adjustRightInd w:val="0"/>
         <w:spacing w:after="0" w:line="240" w:lineRule="auto"/>
         <w:rPr>
-          <w:rFonts w:ascii="TimesNewRomanPS-BoldMT" w:hAnsi="TimesNewRomanPS-BoldMT" w:cs="TimesNewRomanPS-BoldMT"/>
-          <w:b/>
-          <w:bCs/>
-        </w:rPr>
-      </w:pPr>
-    </w:p>
-    <w:p>
-      <w:pPr>
-        <w:autoSpaceDE w:val="0"/>
-        <w:autoSpaceDN w:val="0"/>
-        <w:adjustRightInd w:val="0"/>
-        <w:spacing w:after="0" w:line="240" w:lineRule="auto"/>
-        <w:rPr>
-          <w:rFonts w:ascii="CourierNewPSMT" w:hAnsi="CourierNewPSMT" w:cs="CourierNewPSMT"/>
-          <w:sz w:val="20"/>
-          <w:szCs w:val="20"/>
-          <w:lang w:val="en-US"/>
-        </w:rPr>
-      </w:pPr>
-      <w:r>
-        <w:rPr>
-          <w:rFonts w:ascii="CourierNewPSMT" w:hAnsi="CourierNewPSMT" w:cs="CourierNewPSMT"/>
+          <w:rFonts w:asciiTheme="majorHAnsi" w:hAnsiTheme="majorHAnsi" w:cs="TimesNewRomanPS-BoldMT"/>
+          <w:b/>
+          <w:bCs/>
+        </w:rPr>
+      </w:pPr>
+    </w:p>
+    <w:p>
+      <w:pPr>
+        <w:autoSpaceDE w:val="0"/>
+        <w:autoSpaceDN w:val="0"/>
+        <w:adjustRightInd w:val="0"/>
+        <w:spacing w:after="0" w:line="240" w:lineRule="auto"/>
+        <w:rPr>
+          <w:rFonts w:asciiTheme="majorHAnsi" w:hAnsiTheme="majorHAnsi" w:cs="CourierNewPSMT"/>
+          <w:sz w:val="20"/>
+          <w:szCs w:val="20"/>
+          <w:lang w:val="en-US"/>
+        </w:rPr>
+      </w:pPr>
+      <w:r>
+        <w:rPr>
+          <w:rFonts w:asciiTheme="majorHAnsi" w:hAnsiTheme="majorHAnsi" w:cs="CourierNewPSMT"/>
           <w:sz w:val="20"/>
           <w:szCs w:val="20"/>
           <w:lang w:val="en-US"/>
@@ -1754,7 +2103,7 @@
       <w:proofErr w:type="spellStart"/>
       <w:r>
         <w:rPr>
-          <w:rFonts w:ascii="CourierNewPSMT" w:hAnsi="CourierNewPSMT" w:cs="CourierNewPSMT"/>
+          <w:rFonts w:asciiTheme="majorHAnsi" w:hAnsiTheme="majorHAnsi" w:cs="CourierNewPSMT"/>
           <w:sz w:val="20"/>
           <w:szCs w:val="20"/>
           <w:lang w:val="en-US"/>
@@ -1764,7 +2113,7 @@
       <w:proofErr w:type="spellEnd"/>
       <w:r>
         <w:rPr>
-          <w:rFonts w:ascii="CourierNewPSMT" w:hAnsi="CourierNewPSMT" w:cs="CourierNewPSMT"/>
+          <w:rFonts w:asciiTheme="majorHAnsi" w:hAnsiTheme="majorHAnsi" w:cs="CourierNewPSMT"/>
           <w:sz w:val="20"/>
           <w:szCs w:val="20"/>
           <w:lang w:val="en-US"/>
@@ -1779,7 +2128,7 @@
         <w:adjustRightInd w:val="0"/>
         <w:spacing w:after="0" w:line="240" w:lineRule="auto"/>
         <w:rPr>
-          <w:rFonts w:ascii="CourierNewPSMT" w:hAnsi="CourierNewPSMT" w:cs="CourierNewPSMT"/>
+          <w:rFonts w:asciiTheme="majorHAnsi" w:hAnsiTheme="majorHAnsi" w:cs="CourierNewPSMT"/>
           <w:sz w:val="20"/>
           <w:szCs w:val="20"/>
         </w:rPr>
@@ -1787,7 +2136,7 @@
       <w:proofErr w:type="spellStart"/>
       <w:r>
         <w:rPr>
-          <w:rFonts w:ascii="CourierNewPSMT" w:hAnsi="CourierNewPSMT" w:cs="CourierNewPSMT"/>
+          <w:rFonts w:asciiTheme="majorHAnsi" w:hAnsiTheme="majorHAnsi" w:cs="CourierNewPSMT"/>
           <w:sz w:val="20"/>
           <w:szCs w:val="20"/>
         </w:rPr>
@@ -1802,27 +2151,27 @@
         <w:adjustRightInd w:val="0"/>
         <w:spacing w:after="0" w:line="240" w:lineRule="auto"/>
         <w:rPr>
-          <w:rFonts w:ascii="CourierNewPSMT" w:hAnsi="CourierNewPSMT" w:cs="CourierNewPSMT"/>
-          <w:sz w:val="20"/>
-          <w:szCs w:val="20"/>
-        </w:rPr>
-      </w:pPr>
-    </w:p>
-    <w:p>
-      <w:pPr>
-        <w:autoSpaceDE w:val="0"/>
-        <w:autoSpaceDN w:val="0"/>
-        <w:adjustRightInd w:val="0"/>
-        <w:spacing w:after="0" w:line="240" w:lineRule="auto"/>
-        <w:rPr>
-          <w:rFonts w:ascii="TimesNewRomanPSMT" w:hAnsi="TimesNewRomanPSMT" w:cs="TimesNewRomanPSMT"/>
+          <w:rFonts w:asciiTheme="majorHAnsi" w:hAnsiTheme="majorHAnsi" w:cs="CourierNewPSMT"/>
+          <w:sz w:val="20"/>
+          <w:szCs w:val="20"/>
+        </w:rPr>
+      </w:pPr>
+    </w:p>
+    <w:p>
+      <w:pPr>
+        <w:autoSpaceDE w:val="0"/>
+        <w:autoSpaceDN w:val="0"/>
+        <w:adjustRightInd w:val="0"/>
+        <w:spacing w:after="0" w:line="240" w:lineRule="auto"/>
+        <w:rPr>
+          <w:rFonts w:asciiTheme="majorHAnsi" w:hAnsiTheme="majorHAnsi" w:cs="TimesNewRomanPSMT"/>
           <w:sz w:val="24"/>
           <w:szCs w:val="24"/>
         </w:rPr>
       </w:pPr>
       <w:r>
         <w:rPr>
-          <w:rFonts w:ascii="TimesNewRomanPSMT" w:hAnsi="TimesNewRomanPSMT" w:cs="TimesNewRomanPSMT"/>
+          <w:rFonts w:asciiTheme="majorHAnsi" w:hAnsiTheme="majorHAnsi" w:cs="TimesNewRomanPSMT"/>
           <w:sz w:val="24"/>
           <w:szCs w:val="24"/>
         </w:rPr>
@@ -1836,7 +2185,7 @@
         <w:adjustRightInd w:val="0"/>
         <w:spacing w:after="0" w:line="240" w:lineRule="auto"/>
         <w:rPr>
-          <w:rFonts w:ascii="TimesNewRomanPSMT" w:hAnsi="TimesNewRomanPSMT" w:cs="TimesNewRomanPSMT"/>
+          <w:rFonts w:asciiTheme="majorHAnsi" w:hAnsiTheme="majorHAnsi" w:cs="TimesNewRomanPSMT"/>
           <w:sz w:val="24"/>
           <w:szCs w:val="24"/>
         </w:rPr>
@@ -1849,15 +2198,15 @@
         <w:adjustRightInd w:val="0"/>
         <w:spacing w:after="0" w:line="240" w:lineRule="auto"/>
         <w:rPr>
-          <w:rFonts w:ascii="CourierNewPSMT" w:hAnsi="CourierNewPSMT" w:cs="CourierNewPSMT"/>
-          <w:sz w:val="20"/>
-          <w:szCs w:val="20"/>
-          <w:lang w:val="en-US"/>
-        </w:rPr>
-      </w:pPr>
-      <w:r>
-        <w:rPr>
-          <w:rFonts w:ascii="CourierNewPSMT" w:hAnsi="CourierNewPSMT" w:cs="CourierNewPSMT"/>
+          <w:rFonts w:asciiTheme="majorHAnsi" w:hAnsiTheme="majorHAnsi" w:cs="CourierNewPSMT"/>
+          <w:sz w:val="20"/>
+          <w:szCs w:val="20"/>
+          <w:lang w:val="en-US"/>
+        </w:rPr>
+      </w:pPr>
+      <w:r>
+        <w:rPr>
+          <w:rFonts w:asciiTheme="majorHAnsi" w:hAnsiTheme="majorHAnsi" w:cs="CourierNewPSMT"/>
           <w:sz w:val="20"/>
           <w:szCs w:val="20"/>
           <w:lang w:val="en-US"/>
@@ -1872,15 +2221,15 @@
         <w:adjustRightInd w:val="0"/>
         <w:spacing w:after="0" w:line="240" w:lineRule="auto"/>
         <w:rPr>
-          <w:rFonts w:ascii="CourierNewPSMT" w:hAnsi="CourierNewPSMT" w:cs="CourierNewPSMT"/>
-          <w:sz w:val="20"/>
-          <w:szCs w:val="20"/>
-          <w:lang w:val="en-US"/>
-        </w:rPr>
-      </w:pPr>
-      <w:r>
-        <w:rPr>
-          <w:rFonts w:ascii="CourierNewPSMT" w:hAnsi="CourierNewPSMT" w:cs="CourierNewPSMT"/>
+          <w:rFonts w:asciiTheme="majorHAnsi" w:hAnsiTheme="majorHAnsi" w:cs="CourierNewPSMT"/>
+          <w:sz w:val="20"/>
+          <w:szCs w:val="20"/>
+          <w:lang w:val="en-US"/>
+        </w:rPr>
+      </w:pPr>
+      <w:r>
+        <w:rPr>
+          <w:rFonts w:asciiTheme="majorHAnsi" w:hAnsiTheme="majorHAnsi" w:cs="CourierNewPSMT"/>
           <w:sz w:val="20"/>
           <w:szCs w:val="20"/>
           <w:lang w:val="en-US"/>
@@ -1890,7 +2239,7 @@
       <w:proofErr w:type="spellStart"/>
       <w:r>
         <w:rPr>
-          <w:rFonts w:ascii="CourierNewPSMT" w:hAnsi="CourierNewPSMT" w:cs="CourierNewPSMT"/>
+          <w:rFonts w:asciiTheme="majorHAnsi" w:hAnsiTheme="majorHAnsi" w:cs="CourierNewPSMT"/>
           <w:sz w:val="20"/>
           <w:szCs w:val="20"/>
           <w:lang w:val="en-US"/>
@@ -1900,7 +2249,7 @@
       <w:proofErr w:type="spellEnd"/>
       <w:r>
         <w:rPr>
-          <w:rFonts w:ascii="CourierNewPSMT" w:hAnsi="CourierNewPSMT" w:cs="CourierNewPSMT"/>
+          <w:rFonts w:asciiTheme="majorHAnsi" w:hAnsiTheme="majorHAnsi" w:cs="CourierNewPSMT"/>
           <w:sz w:val="20"/>
           <w:szCs w:val="20"/>
           <w:lang w:val="en-US"/>
@@ -1916,83 +2265,501 @@
         <w:adjustRightInd w:val="0"/>
         <w:spacing w:after="0" w:line="240" w:lineRule="auto"/>
         <w:rPr>
+          <w:rFonts w:asciiTheme="majorHAnsi" w:hAnsiTheme="majorHAnsi" w:cs="CourierNewPSMT"/>
+          <w:sz w:val="20"/>
+          <w:szCs w:val="20"/>
+        </w:rPr>
+      </w:pPr>
+      <w:proofErr w:type="spellStart"/>
+      <w:r>
+        <w:rPr>
+          <w:rFonts w:asciiTheme="majorHAnsi" w:hAnsiTheme="majorHAnsi" w:cs="CourierNewPSMT"/>
+          <w:sz w:val="20"/>
+          <w:szCs w:val="20"/>
+        </w:rPr>
+        <w:t>user</w:t>
+      </w:r>
+      <w:proofErr w:type="spellEnd"/>
+      <w:r>
+        <w:rPr>
+          <w:rFonts w:asciiTheme="majorHAnsi" w:hAnsiTheme="majorHAnsi" w:cs="CourierNewPSMT"/>
+          <w:sz w:val="20"/>
+          <w:szCs w:val="20"/>
+        </w:rPr>
+        <w:t>="</w:t>
+      </w:r>
+      <w:proofErr w:type="spellStart"/>
+      <w:r>
+        <w:rPr>
+          <w:rFonts w:asciiTheme="majorHAnsi" w:hAnsiTheme="majorHAnsi" w:cs="CourierNewPSMT"/>
+          <w:sz w:val="20"/>
+          <w:szCs w:val="20"/>
+        </w:rPr>
+        <w:t>user</w:t>
+      </w:r>
+      <w:proofErr w:type="spellEnd"/>
+      <w:r>
+        <w:rPr>
+          <w:rFonts w:asciiTheme="majorHAnsi" w:hAnsiTheme="majorHAnsi" w:cs="CourierNewPSMT"/>
+          <w:sz w:val="20"/>
+          <w:szCs w:val="20"/>
+        </w:rPr>
+        <w:t xml:space="preserve">", </w:t>
+      </w:r>
+      <w:proofErr w:type="spellStart"/>
+      <w:r>
+        <w:rPr>
+          <w:rFonts w:asciiTheme="majorHAnsi" w:hAnsiTheme="majorHAnsi" w:cs="CourierNewPSMT"/>
+          <w:sz w:val="20"/>
+          <w:szCs w:val="20"/>
+        </w:rPr>
+        <w:t>password</w:t>
+      </w:r>
+      <w:proofErr w:type="spellEnd"/>
+      <w:r>
+        <w:rPr>
+          <w:rFonts w:asciiTheme="majorHAnsi" w:hAnsiTheme="majorHAnsi" w:cs="CourierNewPSMT"/>
+          <w:sz w:val="20"/>
+          <w:szCs w:val="20"/>
+        </w:rPr>
+        <w:t>="</w:t>
+      </w:r>
+      <w:proofErr w:type="spellStart"/>
+      <w:r>
+        <w:rPr>
+          <w:rFonts w:asciiTheme="majorHAnsi" w:hAnsiTheme="majorHAnsi" w:cs="CourierNewPSMT"/>
+          <w:sz w:val="20"/>
+          <w:szCs w:val="20"/>
+        </w:rPr>
+        <w:t>pass</w:t>
+      </w:r>
+      <w:proofErr w:type="spellEnd"/>
+      <w:r>
+        <w:rPr>
+          <w:rFonts w:asciiTheme="majorHAnsi" w:hAnsiTheme="majorHAnsi" w:cs="CourierNewPSMT"/>
+          <w:sz w:val="20"/>
+          <w:szCs w:val="20"/>
+        </w:rPr>
+        <w:t>")</w:t>
+      </w:r>
+    </w:p>
+    <w:p>
+      <w:pPr>
+        <w:pStyle w:val="Prrafodelista"/>
+        <w:autoSpaceDE w:val="0"/>
+        <w:autoSpaceDN w:val="0"/>
+        <w:adjustRightInd w:val="0"/>
+        <w:spacing w:after="0" w:line="240" w:lineRule="auto"/>
+        <w:rPr>
+          <w:rFonts w:asciiTheme="majorHAnsi" w:hAnsiTheme="majorHAnsi" w:cs="CourierNewPSMT"/>
+          <w:sz w:val="20"/>
+          <w:szCs w:val="20"/>
+        </w:rPr>
+      </w:pPr>
+    </w:p>
+    <w:p>
+      <w:pPr>
+        <w:autoSpaceDE w:val="0"/>
+        <w:autoSpaceDN w:val="0"/>
+        <w:adjustRightInd w:val="0"/>
+        <w:spacing w:after="0" w:line="240" w:lineRule="auto"/>
+        <w:rPr>
+          <w:rFonts w:asciiTheme="majorHAnsi" w:hAnsiTheme="majorHAnsi" w:cs="TimesNewRomanPS-BoldMT"/>
+          <w:b/>
+          <w:bCs/>
+        </w:rPr>
+      </w:pPr>
+      <w:r>
+        <w:rPr>
           <w:rFonts w:ascii="TimesNewRomanPS-BoldMT" w:hAnsi="TimesNewRomanPS-BoldMT" w:cs="TimesNewRomanPS-BoldMT"/>
           <w:b/>
           <w:bCs/>
-        </w:rPr>
-      </w:pPr>
+          <w:sz w:val="24"/>
+          <w:szCs w:val="24"/>
+        </w:rPr>
+        <w:t>¿Por qué falla la conexión y cómo puedes solucionarlo?</w:t>
+      </w:r>
+    </w:p>
+    <w:p>
+      <w:pPr>
+        <w:autoSpaceDE w:val="0"/>
+        <w:autoSpaceDN w:val="0"/>
+        <w:adjustRightInd w:val="0"/>
+        <w:spacing w:after="0" w:line="240" w:lineRule="auto"/>
+        <w:rPr>
+          <w:rFonts w:asciiTheme="majorHAnsi" w:hAnsiTheme="majorHAnsi" w:cs="TimesNewRomanPS-BoldMT"/>
+          <w:b/>
+          <w:bCs/>
+        </w:rPr>
+      </w:pPr>
+    </w:p>
+    <w:p>
+      <w:pPr>
+        <w:autoSpaceDE w:val="0"/>
+        <w:autoSpaceDN w:val="0"/>
+        <w:adjustRightInd w:val="0"/>
+        <w:spacing w:after="0" w:line="240" w:lineRule="auto"/>
+        <w:jc w:val="both"/>
+        <w:rPr>
+          <w:rFonts w:asciiTheme="majorHAnsi" w:hAnsiTheme="majorHAnsi" w:cs="TimesNewRomanPS-BoldMT"/>
+        </w:rPr>
+      </w:pPr>
+      <w:r>
+        <w:rPr>
+          <w:rFonts w:ascii="TimesNewRomanPS-BoldMT" w:hAnsi="TimesNewRomanPS-BoldMT" w:cs="TimesNewRomanPS-BoldMT"/>
+          <w:b/>
+          <w:bCs/>
+          <w:sz w:val="24"/>
+          <w:szCs w:val="24"/>
+        </w:rPr>
+        <w:t xml:space="preserve">respuesta: </w:t>
+      </w:r>
+      <w:r>
+        <w:rPr>
+          <w:rFonts w:ascii="TimesNewRomanPS-BoldMT" w:hAnsi="TimesNewRomanPS-BoldMT" w:cs="TimesNewRomanPS-BoldMT"/>
+          <w:sz w:val="24"/>
+          <w:szCs w:val="24"/>
+        </w:rPr>
+        <w:t xml:space="preserve">El error ocurre porque </w:t>
+      </w:r>
+      <w:r>
+        <w:rPr>
+          <w:rFonts w:ascii="TimesNewRomanPS-BoldMT" w:hAnsi="TimesNewRomanPS-BoldMT" w:cs="TimesNewRomanPS-BoldMT"/>
+          <w:sz w:val="24"/>
+          <w:szCs w:val="24"/>
+        </w:rPr>
+        <w:t xml:space="preserve">se </w:t>
+      </w:r>
+      <w:r>
+        <w:rPr>
+          <w:rFonts w:ascii="TimesNewRomanPS-BoldMT" w:hAnsi="TimesNewRomanPS-BoldMT" w:cs="TimesNewRomanPS-BoldMT"/>
+          <w:sz w:val="24"/>
+          <w:szCs w:val="24"/>
+        </w:rPr>
+        <w:t>intentando conectarte a localhost desde otro contenedor, pero localhost dentro de un contenedor se refiere a sí mismo, no al contenedor de PostgreSQL (</w:t>
+      </w:r>
       <w:proofErr w:type="spellStart"/>
       <w:r>
         <w:rPr>
-          <w:rFonts w:ascii="CourierNewPSMT" w:hAnsi="CourierNewPSMT" w:cs="CourierNewPSMT"/>
-          <w:sz w:val="20"/>
-          <w:szCs w:val="20"/>
-        </w:rPr>
-        <w:t>user</w:t>
+          <w:rFonts w:ascii="TimesNewRomanPS-BoldMT" w:hAnsi="TimesNewRomanPS-BoldMT" w:cs="TimesNewRomanPS-BoldMT"/>
+          <w:sz w:val="24"/>
+          <w:szCs w:val="24"/>
+        </w:rPr>
+        <w:t>db</w:t>
       </w:r>
       <w:proofErr w:type="spellEnd"/>
       <w:r>
         <w:rPr>
-          <w:rFonts w:ascii="CourierNewPSMT" w:hAnsi="CourierNewPSMT" w:cs="CourierNewPSMT"/>
-          <w:sz w:val="20"/>
-          <w:szCs w:val="20"/>
-        </w:rPr>
-        <w:t>="</w:t>
+          <w:rFonts w:ascii="TimesNewRomanPS-BoldMT" w:hAnsi="TimesNewRomanPS-BoldMT" w:cs="TimesNewRomanPS-BoldMT"/>
+          <w:sz w:val="24"/>
+          <w:szCs w:val="24"/>
+        </w:rPr>
+        <w:t>). Los contenedores son entornos aislados y no comparten localhost por defecto.</w:t>
+      </w:r>
+    </w:p>
+    <w:p>
+      <w:pPr>
+        <w:autoSpaceDE w:val="0"/>
+        <w:autoSpaceDN w:val="0"/>
+        <w:adjustRightInd w:val="0"/>
+        <w:spacing w:after="0" w:line="240" w:lineRule="auto"/>
+        <w:jc w:val="both"/>
+        <w:rPr>
+          <w:rFonts w:asciiTheme="majorHAnsi" w:hAnsiTheme="majorHAnsi" w:cs="TimesNewRomanPS-BoldMT"/>
+          <w:lang w:val="en-US"/>
+        </w:rPr>
+      </w:pPr>
+    </w:p>
+    <w:p>
+      <w:pPr>
+        <w:autoSpaceDE w:val="0"/>
+        <w:autoSpaceDN w:val="0"/>
+        <w:adjustRightInd w:val="0"/>
+        <w:spacing w:after="0" w:line="240" w:lineRule="auto"/>
+        <w:rPr>
+          <w:rFonts w:asciiTheme="majorHAnsi" w:hAnsiTheme="majorHAnsi" w:cs="CourierNewPSMT"/>
+          <w:sz w:val="20"/>
+          <w:szCs w:val="20"/>
+          <w:lang w:val="en-US"/>
+        </w:rPr>
+      </w:pPr>
+      <w:r>
+        <w:rPr>
+          <w:rFonts w:asciiTheme="majorHAnsi" w:hAnsiTheme="majorHAnsi" w:cs="CourierNewPSMT"/>
+          <w:sz w:val="20"/>
+          <w:szCs w:val="20"/>
+          <w:lang w:val="en-US"/>
+        </w:rPr>
+        <w:t xml:space="preserve">docker run -d --name </w:t>
       </w:r>
       <w:proofErr w:type="spellStart"/>
       <w:r>
         <w:rPr>
-          <w:rFonts w:ascii="CourierNewPSMT" w:hAnsi="CourierNewPSMT" w:cs="CourierNewPSMT"/>
-          <w:sz w:val="20"/>
-          <w:szCs w:val="20"/>
-        </w:rPr>
-        <w:t>user</w:t>
+          <w:rFonts w:asciiTheme="majorHAnsi" w:hAnsiTheme="majorHAnsi" w:cs="CourierNewPSMT"/>
+          <w:sz w:val="20"/>
+          <w:szCs w:val="20"/>
+          <w:lang w:val="en-US"/>
+        </w:rPr>
+        <w:t>db</w:t>
       </w:r>
       <w:proofErr w:type="spellEnd"/>
       <w:r>
         <w:rPr>
-          <w:rFonts w:ascii="CourierNewPSMT" w:hAnsi="CourierNewPSMT" w:cs="CourierNewPSMT"/>
-          <w:sz w:val="20"/>
-          <w:szCs w:val="20"/>
-        </w:rPr>
-        <w:t xml:space="preserve">", </w:t>
-      </w:r>
+          <w:rFonts w:asciiTheme="majorHAnsi" w:hAnsiTheme="majorHAnsi" w:cs="CourierNewPSMT"/>
+          <w:sz w:val="20"/>
+          <w:szCs w:val="20"/>
+          <w:lang w:val="en-US"/>
+        </w:rPr>
+        <w:t xml:space="preserve"> -e POSTGRES_USER=user -e POSTGRES_PASSWORD=pass</w:t>
+      </w:r>
+    </w:p>
+    <w:p>
+      <w:pPr>
+        <w:autoSpaceDE w:val="0"/>
+        <w:autoSpaceDN w:val="0"/>
+        <w:adjustRightInd w:val="0"/>
+        <w:spacing w:after="0" w:line="240" w:lineRule="auto"/>
+        <w:rPr>
+          <w:rFonts w:asciiTheme="majorHAnsi" w:hAnsiTheme="majorHAnsi" w:cs="CourierNewPSMT"/>
+          <w:sz w:val="20"/>
+          <w:szCs w:val="20"/>
+        </w:rPr>
+      </w:pPr>
       <w:proofErr w:type="spellStart"/>
       <w:r>
         <w:rPr>
-          <w:rFonts w:ascii="CourierNewPSMT" w:hAnsi="CourierNewPSMT" w:cs="CourierNewPSMT"/>
-          <w:sz w:val="20"/>
-          <w:szCs w:val="20"/>
-        </w:rPr>
-        <w:t>password</w:t>
+          <w:rFonts w:asciiTheme="majorHAnsi" w:hAnsiTheme="majorHAnsi" w:cs="CourierNewPSMT"/>
+          <w:sz w:val="20"/>
+          <w:szCs w:val="20"/>
+        </w:rPr>
+        <w:t>postgres</w:t>
       </w:r>
       <w:proofErr w:type="spellEnd"/>
-      <w:r>
-        <w:rPr>
-          <w:rFonts w:ascii="CourierNewPSMT" w:hAnsi="CourierNewPSMT" w:cs="CourierNewPSMT"/>
-          <w:sz w:val="20"/>
-          <w:szCs w:val="20"/>
-        </w:rPr>
-        <w:t>="</w:t>
+    </w:p>
+    <w:p>
+      <w:pPr>
+        <w:autoSpaceDE w:val="0"/>
+        <w:autoSpaceDN w:val="0"/>
+        <w:adjustRightInd w:val="0"/>
+        <w:spacing w:after="0" w:line="240" w:lineRule="auto"/>
+        <w:jc w:val="both"/>
+        <w:rPr>
+          <w:rFonts w:asciiTheme="majorHAnsi" w:hAnsiTheme="majorHAnsi" w:cs="TimesNewRomanPS-BoldMT"/>
+          <w:lang w:val="en-US"/>
+        </w:rPr>
+      </w:pPr>
+    </w:p>
+    <w:p>
+      <w:pPr>
+        <w:autoSpaceDE w:val="0"/>
+        <w:autoSpaceDN w:val="0"/>
+        <w:adjustRightInd w:val="0"/>
+        <w:spacing w:after="0" w:line="240" w:lineRule="auto"/>
+        <w:jc w:val="both"/>
+        <w:rPr>
+          <w:rFonts w:asciiTheme="majorHAnsi" w:hAnsiTheme="majorHAnsi" w:cs="TimesNewRomanPS-BoldMT"/>
+          <w:lang w:val="en-US"/>
+        </w:rPr>
+      </w:pPr>
+      <w:r>
+        <w:rPr>
+          <w:rFonts w:asciiTheme="majorHAnsi" w:hAnsiTheme="majorHAnsi" w:cs="TimesNewRomanPS-BoldMT"/>
+          <w:lang w:val="en-US"/>
+        </w:rPr>
+        <w:t>import psycopg2</w:t>
+      </w:r>
+    </w:p>
+    <w:p>
+      <w:pPr>
+        <w:autoSpaceDE w:val="0"/>
+        <w:autoSpaceDN w:val="0"/>
+        <w:adjustRightInd w:val="0"/>
+        <w:spacing w:after="0" w:line="240" w:lineRule="auto"/>
+        <w:jc w:val="both"/>
+        <w:rPr>
+          <w:rFonts w:asciiTheme="majorHAnsi" w:hAnsiTheme="majorHAnsi" w:cs="TimesNewRomanPS-BoldMT"/>
+          <w:lang w:val="en-US"/>
+        </w:rPr>
+      </w:pPr>
+    </w:p>
+    <w:p>
+      <w:pPr>
+        <w:autoSpaceDE w:val="0"/>
+        <w:autoSpaceDN w:val="0"/>
+        <w:adjustRightInd w:val="0"/>
+        <w:spacing w:after="0" w:line="240" w:lineRule="auto"/>
+        <w:jc w:val="both"/>
+        <w:rPr>
+          <w:rFonts w:asciiTheme="majorHAnsi" w:hAnsiTheme="majorHAnsi" w:cs="TimesNewRomanPS-BoldMT"/>
+          <w:lang w:val="en-US"/>
+        </w:rPr>
+      </w:pPr>
+      <w:r>
+        <w:rPr>
+          <w:rFonts w:asciiTheme="majorHAnsi" w:hAnsiTheme="majorHAnsi" w:cs="TimesNewRomanPS-BoldMT"/>
+          <w:lang w:val="en-US"/>
+        </w:rPr>
+        <w:t>conn = psycopg2.connect(</w:t>
+      </w:r>
+    </w:p>
+    <w:p>
+      <w:pPr>
+        <w:autoSpaceDE w:val="0"/>
+        <w:autoSpaceDN w:val="0"/>
+        <w:adjustRightInd w:val="0"/>
+        <w:spacing w:after="0" w:line="240" w:lineRule="auto"/>
+        <w:jc w:val="both"/>
+        <w:rPr>
+          <w:rFonts w:asciiTheme="majorHAnsi" w:hAnsiTheme="majorHAnsi" w:cs="TimesNewRomanPS-BoldMT"/>
+        </w:rPr>
+      </w:pPr>
+      <w:r>
+        <w:rPr>
+          <w:rFonts w:asciiTheme="majorHAnsi" w:hAnsiTheme="majorHAnsi" w:cs="TimesNewRomanPS-BoldMT"/>
+          <w:lang w:val="en-US"/>
+        </w:rPr>
+        <w:t xml:space="preserve">    </w:t>
+      </w:r>
+      <w:r>
+        <w:rPr>
+          <w:rFonts w:asciiTheme="majorHAnsi" w:hAnsiTheme="majorHAnsi" w:cs="TimesNewRomanPS-BoldMT"/>
+        </w:rPr>
+        <w:t>host="</w:t>
       </w:r>
       <w:proofErr w:type="spellStart"/>
       <w:r>
         <w:rPr>
-          <w:rFonts w:ascii="CourierNewPSMT" w:hAnsi="CourierNewPSMT" w:cs="CourierNewPSMT"/>
-          <w:sz w:val="20"/>
-          <w:szCs w:val="20"/>
-        </w:rPr>
-        <w:t>pass</w:t>
+          <w:rFonts w:asciiTheme="majorHAnsi" w:hAnsiTheme="majorHAnsi" w:cs="TimesNewRomanPS-BoldMT"/>
+        </w:rPr>
+        <w:t>db</w:t>
       </w:r>
       <w:proofErr w:type="spellEnd"/>
-      <w:r>
-        <w:rPr>
-          <w:rFonts w:ascii="CourierNewPSMT" w:hAnsi="CourierNewPSMT" w:cs="CourierNewPSMT"/>
-          <w:sz w:val="20"/>
-          <w:szCs w:val="20"/>
-        </w:rPr>
-        <w:t>")</w:t>
-      </w:r>
+      <w:proofErr w:type="gramStart"/>
+      <w:r>
+        <w:rPr>
+          <w:rFonts w:asciiTheme="majorHAnsi" w:hAnsiTheme="majorHAnsi" w:cs="TimesNewRomanPS-BoldMT"/>
+        </w:rPr>
+        <w:t xml:space="preserve">",   </w:t>
+      </w:r>
+      <w:proofErr w:type="gramEnd"/>
+      <w:r>
+        <w:rPr>
+          <w:rFonts w:asciiTheme="majorHAnsi" w:hAnsiTheme="majorHAnsi" w:cs="TimesNewRomanPS-BoldMT"/>
+        </w:rPr>
+        <w:t xml:space="preserve">       # Nombre del contenedor PostgreSQL</w:t>
+      </w:r>
+    </w:p>
+    <w:p>
+      <w:pPr>
+        <w:autoSpaceDE w:val="0"/>
+        <w:autoSpaceDN w:val="0"/>
+        <w:adjustRightInd w:val="0"/>
+        <w:spacing w:after="0" w:line="240" w:lineRule="auto"/>
+        <w:jc w:val="both"/>
+        <w:rPr>
+          <w:rFonts w:asciiTheme="majorHAnsi" w:hAnsiTheme="majorHAnsi" w:cs="TimesNewRomanPS-BoldMT"/>
+          <w:lang w:val="en-US"/>
+        </w:rPr>
+      </w:pPr>
+      <w:r>
+        <w:rPr>
+          <w:rFonts w:asciiTheme="majorHAnsi" w:hAnsiTheme="majorHAnsi" w:cs="TimesNewRomanPS-BoldMT"/>
+        </w:rPr>
+        <w:t xml:space="preserve">    </w:t>
+      </w:r>
+      <w:r>
+        <w:rPr>
+          <w:rFonts w:asciiTheme="majorHAnsi" w:hAnsiTheme="majorHAnsi" w:cs="TimesNewRomanPS-BoldMT"/>
+          <w:lang w:val="en-US"/>
+        </w:rPr>
+        <w:t>database="</w:t>
+      </w:r>
+      <w:proofErr w:type="spellStart"/>
+      <w:r>
+        <w:rPr>
+          <w:rFonts w:asciiTheme="majorHAnsi" w:hAnsiTheme="majorHAnsi" w:cs="TimesNewRomanPS-BoldMT"/>
+          <w:lang w:val="en-US"/>
+        </w:rPr>
+        <w:t>postgres</w:t>
+      </w:r>
+      <w:proofErr w:type="spellEnd"/>
+      <w:r>
+        <w:rPr>
+          <w:rFonts w:asciiTheme="majorHAnsi" w:hAnsiTheme="majorHAnsi" w:cs="TimesNewRomanPS-BoldMT"/>
+          <w:lang w:val="en-US"/>
+        </w:rPr>
+        <w:t>",</w:t>
+      </w:r>
+    </w:p>
+    <w:p>
+      <w:pPr>
+        <w:autoSpaceDE w:val="0"/>
+        <w:autoSpaceDN w:val="0"/>
+        <w:adjustRightInd w:val="0"/>
+        <w:spacing w:after="0" w:line="240" w:lineRule="auto"/>
+        <w:jc w:val="both"/>
+        <w:rPr>
+          <w:rFonts w:asciiTheme="majorHAnsi" w:hAnsiTheme="majorHAnsi" w:cs="TimesNewRomanPS-BoldMT"/>
+          <w:lang w:val="en-US"/>
+        </w:rPr>
+      </w:pPr>
+      <w:r>
+        <w:rPr>
+          <w:rFonts w:asciiTheme="majorHAnsi" w:hAnsiTheme="majorHAnsi" w:cs="TimesNewRomanPS-BoldMT"/>
+          <w:lang w:val="en-US"/>
+        </w:rPr>
+        <w:t xml:space="preserve">    user="user",</w:t>
+      </w:r>
+    </w:p>
+    <w:p>
+      <w:pPr>
+        <w:autoSpaceDE w:val="0"/>
+        <w:autoSpaceDN w:val="0"/>
+        <w:adjustRightInd w:val="0"/>
+        <w:spacing w:after="0" w:line="240" w:lineRule="auto"/>
+        <w:jc w:val="both"/>
+        <w:rPr>
+          <w:rFonts w:asciiTheme="majorHAnsi" w:hAnsiTheme="majorHAnsi" w:cs="TimesNewRomanPS-BoldMT"/>
+          <w:lang w:val="en-US"/>
+        </w:rPr>
+      </w:pPr>
+      <w:r>
+        <w:rPr>
+          <w:rFonts w:asciiTheme="majorHAnsi" w:hAnsiTheme="majorHAnsi" w:cs="TimesNewRomanPS-BoldMT"/>
+          <w:lang w:val="en-US"/>
+        </w:rPr>
+        <w:t xml:space="preserve">    password="pass"</w:t>
+      </w:r>
+    </w:p>
+    <w:p>
+      <w:pPr>
+        <w:autoSpaceDE w:val="0"/>
+        <w:autoSpaceDN w:val="0"/>
+        <w:adjustRightInd w:val="0"/>
+        <w:spacing w:after="0" w:line="240" w:lineRule="auto"/>
+        <w:jc w:val="both"/>
+        <w:rPr>
+          <w:rFonts w:asciiTheme="majorHAnsi" w:hAnsiTheme="majorHAnsi" w:cs="TimesNewRomanPS-BoldMT"/>
+        </w:rPr>
+      </w:pPr>
+      <w:r>
+        <w:rPr>
+          <w:rFonts w:asciiTheme="majorHAnsi" w:hAnsiTheme="majorHAnsi" w:cs="TimesNewRomanPS-BoldMT"/>
+        </w:rPr>
+        <w:t>)</w:t>
+      </w:r>
+    </w:p>
+    <w:p>
+      <w:pPr>
+        <w:autoSpaceDE w:val="0"/>
+        <w:autoSpaceDN w:val="0"/>
+        <w:adjustRightInd w:val="0"/>
+        <w:spacing w:after="0" w:line="240" w:lineRule="auto"/>
+        <w:jc w:val="both"/>
+        <w:rPr>
+          <w:rFonts w:asciiTheme="majorHAnsi" w:hAnsiTheme="majorHAnsi" w:cs="TimesNewRomanPS-BoldMT"/>
+        </w:rPr>
+      </w:pPr>
     </w:p>
     <w:p>
       <w:pPr>
@@ -2002,21 +2769,7 @@
         <w:adjustRightInd w:val="0"/>
         <w:spacing w:after="0" w:line="240" w:lineRule="auto"/>
         <w:rPr>
-          <w:rFonts w:ascii="TimesNewRomanPS-BoldMT" w:hAnsi="TimesNewRomanPS-BoldMT" w:cs="TimesNewRomanPS-BoldMT"/>
-          <w:b/>
-          <w:bCs/>
-        </w:rPr>
-      </w:pPr>
-    </w:p>
-    <w:p>
-      <w:pPr>
-        <w:pStyle w:val="Prrafodelista"/>
-        <w:autoSpaceDE w:val="0"/>
-        <w:autoSpaceDN w:val="0"/>
-        <w:adjustRightInd w:val="0"/>
-        <w:spacing w:after="0" w:line="240" w:lineRule="auto"/>
-        <w:rPr>
-          <w:rFonts w:ascii="TimesNewRomanPS-BoldMT" w:hAnsi="TimesNewRomanPS-BoldMT" w:cs="TimesNewRomanPS-BoldMT"/>
+          <w:rFonts w:asciiTheme="majorHAnsi" w:hAnsiTheme="majorHAnsi" w:cs="TimesNewRomanPS-BoldMT"/>
           <w:b/>
           <w:bCs/>
         </w:rPr>
@@ -2034,14 +2787,14 @@
         <w:adjustRightInd w:val="0"/>
         <w:spacing w:after="0" w:line="240" w:lineRule="auto"/>
         <w:rPr>
-          <w:rFonts w:ascii="TimesNewRomanPS-BoldMT" w:hAnsi="TimesNewRomanPS-BoldMT" w:cs="TimesNewRomanPS-BoldMT"/>
-          <w:b/>
-          <w:bCs/>
-        </w:rPr>
-      </w:pPr>
-      <w:r>
-        <w:rPr>
-          <w:rFonts w:ascii="TimesNewRomanPS-BoldMT" w:hAnsi="TimesNewRomanPS-BoldMT" w:cs="TimesNewRomanPS-BoldMT"/>
+          <w:rFonts w:asciiTheme="majorHAnsi" w:hAnsiTheme="majorHAnsi" w:cs="TimesNewRomanPS-BoldMT"/>
+          <w:b/>
+          <w:bCs/>
+        </w:rPr>
+      </w:pPr>
+      <w:r>
+        <w:rPr>
+          <w:rFonts w:asciiTheme="majorHAnsi" w:hAnsiTheme="majorHAnsi" w:cs="TimesNewRomanPS-BoldMT"/>
           <w:b/>
           <w:bCs/>
         </w:rPr>
@@ -2056,7 +2809,7 @@
         <w:adjustRightInd w:val="0"/>
         <w:spacing w:after="0" w:line="240" w:lineRule="auto"/>
         <w:rPr>
-          <w:rFonts w:ascii="TimesNewRomanPS-BoldMT" w:hAnsi="TimesNewRomanPS-BoldMT" w:cs="TimesNewRomanPS-BoldMT"/>
+          <w:rFonts w:asciiTheme="majorHAnsi" w:hAnsiTheme="majorHAnsi" w:cs="TimesNewRomanPS-BoldMT"/>
           <w:b/>
           <w:bCs/>
           <w:sz w:val="36"/>
@@ -2071,94 +2824,87 @@
         <w:adjustRightInd w:val="0"/>
         <w:spacing w:after="0" w:line="240" w:lineRule="auto"/>
         <w:rPr>
-          <w:rFonts w:ascii="CourierNewPSMT" w:hAnsi="CourierNewPSMT" w:cs="CourierNewPSMT"/>
-          <w:sz w:val="20"/>
-          <w:szCs w:val="20"/>
-        </w:rPr>
-      </w:pPr>
+          <w:rFonts w:asciiTheme="majorHAnsi" w:hAnsiTheme="majorHAnsi" w:cs="CourierNewPSMT"/>
+          <w:sz w:val="20"/>
+          <w:szCs w:val="20"/>
+        </w:rPr>
+      </w:pPr>
+      <w:r>
+        <w:rPr>
+          <w:rFonts w:asciiTheme="majorHAnsi" w:hAnsiTheme="majorHAnsi" w:cs="CourierNewPSMT"/>
+          <w:sz w:val="20"/>
+          <w:szCs w:val="20"/>
+        </w:rPr>
+        <w:lastRenderedPageBreak/>
+        <w:t xml:space="preserve">docker </w:t>
+      </w:r>
       <w:proofErr w:type="spellStart"/>
       <w:r>
         <w:rPr>
-          <w:rFonts w:ascii="CourierNewPSMT" w:hAnsi="CourierNewPSMT" w:cs="CourierNewPSMT"/>
-          <w:sz w:val="20"/>
-          <w:szCs w:val="20"/>
-        </w:rPr>
-        <w:t>docker</w:t>
+          <w:rFonts w:asciiTheme="majorHAnsi" w:hAnsiTheme="majorHAnsi" w:cs="CourierNewPSMT"/>
+          <w:sz w:val="20"/>
+          <w:szCs w:val="20"/>
+        </w:rPr>
+        <w:t>build</w:t>
       </w:r>
       <w:proofErr w:type="spellEnd"/>
       <w:r>
         <w:rPr>
-          <w:rFonts w:ascii="CourierNewPSMT" w:hAnsi="CourierNewPSMT" w:cs="CourierNewPSMT"/>
-          <w:sz w:val="20"/>
-          <w:szCs w:val="20"/>
-        </w:rPr>
-        <w:t xml:space="preserve"> </w:t>
+          <w:rFonts w:asciiTheme="majorHAnsi" w:hAnsiTheme="majorHAnsi" w:cs="CourierNewPSMT"/>
+          <w:sz w:val="20"/>
+          <w:szCs w:val="20"/>
+        </w:rPr>
+        <w:t xml:space="preserve"> -t </w:t>
       </w:r>
       <w:proofErr w:type="spellStart"/>
-      <w:r>
-        <w:rPr>
-          <w:rFonts w:ascii="CourierNewPSMT" w:hAnsi="CourierNewPSMT" w:cs="CourierNewPSMT"/>
-          <w:sz w:val="20"/>
-          <w:szCs w:val="20"/>
-        </w:rPr>
-        <w:t>build</w:t>
+      <w:proofErr w:type="gramStart"/>
+      <w:r>
+        <w:rPr>
+          <w:rFonts w:asciiTheme="majorHAnsi" w:hAnsiTheme="majorHAnsi" w:cs="CourierNewPSMT"/>
+          <w:sz w:val="20"/>
+          <w:szCs w:val="20"/>
+        </w:rPr>
+        <w:t>myapp</w:t>
       </w:r>
       <w:proofErr w:type="spellEnd"/>
       <w:r>
         <w:rPr>
-          <w:rFonts w:ascii="CourierNewPSMT" w:hAnsi="CourierNewPSMT" w:cs="CourierNewPSMT"/>
-          <w:sz w:val="20"/>
-          <w:szCs w:val="20"/>
-        </w:rPr>
-        <w:t xml:space="preserve"> -t </w:t>
-      </w:r>
-      <w:proofErr w:type="spellStart"/>
-      <w:r>
-        <w:rPr>
-          <w:rFonts w:ascii="CourierNewPSMT" w:hAnsi="CourierNewPSMT" w:cs="CourierNewPSMT"/>
-          <w:sz w:val="20"/>
-          <w:szCs w:val="20"/>
-        </w:rPr>
-        <w:t>myapp</w:t>
-      </w:r>
-      <w:proofErr w:type="spellEnd"/>
-      <w:r>
-        <w:rPr>
-          <w:rFonts w:ascii="CourierNewPSMT" w:hAnsi="CourierNewPSMT" w:cs="CourierNewPSMT"/>
+          <w:rFonts w:asciiTheme="majorHAnsi" w:hAnsiTheme="majorHAnsi" w:cs="CourierNewPSMT"/>
           <w:sz w:val="20"/>
           <w:szCs w:val="20"/>
         </w:rPr>
         <w:t xml:space="preserve"> .</w:t>
       </w:r>
-    </w:p>
-    <w:p>
-      <w:pPr>
-        <w:autoSpaceDE w:val="0"/>
-        <w:autoSpaceDN w:val="0"/>
-        <w:adjustRightInd w:val="0"/>
-        <w:spacing w:after="0" w:line="240" w:lineRule="auto"/>
-        <w:rPr>
-          <w:rFonts w:ascii="CourierNewPSMT" w:hAnsi="CourierNewPSMT" w:cs="CourierNewPSMT"/>
-          <w:sz w:val="20"/>
-          <w:szCs w:val="20"/>
-        </w:rPr>
-      </w:pPr>
-    </w:p>
-    <w:p>
-      <w:pPr>
-        <w:autoSpaceDE w:val="0"/>
-        <w:autoSpaceDN w:val="0"/>
-        <w:adjustRightInd w:val="0"/>
-        <w:spacing w:after="0" w:line="240" w:lineRule="auto"/>
-        <w:rPr>
-          <w:rFonts w:ascii="TimesNewRomanPSMT" w:hAnsi="TimesNewRomanPSMT" w:cs="TimesNewRomanPSMT"/>
+      <w:proofErr w:type="gramEnd"/>
+    </w:p>
+    <w:p>
+      <w:pPr>
+        <w:autoSpaceDE w:val="0"/>
+        <w:autoSpaceDN w:val="0"/>
+        <w:adjustRightInd w:val="0"/>
+        <w:spacing w:after="0" w:line="240" w:lineRule="auto"/>
+        <w:rPr>
+          <w:rFonts w:asciiTheme="majorHAnsi" w:hAnsiTheme="majorHAnsi" w:cs="CourierNewPSMT"/>
+          <w:sz w:val="20"/>
+          <w:szCs w:val="20"/>
+        </w:rPr>
+      </w:pPr>
+    </w:p>
+    <w:p>
+      <w:pPr>
+        <w:autoSpaceDE w:val="0"/>
+        <w:autoSpaceDN w:val="0"/>
+        <w:adjustRightInd w:val="0"/>
+        <w:spacing w:after="0" w:line="240" w:lineRule="auto"/>
+        <w:rPr>
+          <w:rFonts w:asciiTheme="majorHAnsi" w:hAnsiTheme="majorHAnsi" w:cs="TimesNewRomanPSMT"/>
           <w:sz w:val="24"/>
           <w:szCs w:val="24"/>
         </w:rPr>
       </w:pPr>
       <w:r>
         <w:rPr>
-          <w:rFonts w:ascii="TimesNewRomanPSMT" w:hAnsi="TimesNewRomanPSMT" w:cs="TimesNewRomanPSMT"/>
+          <w:rFonts w:asciiTheme="majorHAnsi" w:hAnsiTheme="majorHAnsi" w:cs="TimesNewRomanPSMT"/>
           <w:sz w:val="24"/>
           <w:szCs w:val="24"/>
         </w:rPr>
@@ -2172,7 +2918,7 @@
         <w:adjustRightInd w:val="0"/>
         <w:spacing w:after="0" w:line="240" w:lineRule="auto"/>
         <w:rPr>
-          <w:rFonts w:ascii="TimesNewRomanPSMT" w:hAnsi="TimesNewRomanPSMT" w:cs="TimesNewRomanPSMT"/>
+          <w:rFonts w:asciiTheme="majorHAnsi" w:hAnsiTheme="majorHAnsi" w:cs="TimesNewRomanPSMT"/>
           <w:sz w:val="24"/>
           <w:szCs w:val="24"/>
         </w:rPr>
@@ -2185,15 +2931,15 @@
         <w:adjustRightInd w:val="0"/>
         <w:spacing w:after="0" w:line="240" w:lineRule="auto"/>
         <w:rPr>
-          <w:rFonts w:ascii="CourierNewPSMT" w:hAnsi="CourierNewPSMT" w:cs="CourierNewPSMT"/>
-          <w:sz w:val="20"/>
-          <w:szCs w:val="20"/>
-          <w:lang w:val="en-US"/>
-        </w:rPr>
-      </w:pPr>
-      <w:r>
-        <w:rPr>
-          <w:rFonts w:ascii="CourierNewPSMT" w:hAnsi="CourierNewPSMT" w:cs="CourierNewPSMT"/>
+          <w:rFonts w:asciiTheme="majorHAnsi" w:hAnsiTheme="majorHAnsi" w:cs="CourierNewPSMT"/>
+          <w:sz w:val="20"/>
+          <w:szCs w:val="20"/>
+          <w:lang w:val="en-US"/>
+        </w:rPr>
+      </w:pPr>
+      <w:r>
+        <w:rPr>
+          <w:rFonts w:asciiTheme="majorHAnsi" w:hAnsiTheme="majorHAnsi" w:cs="CourierNewPSMT"/>
           <w:sz w:val="20"/>
           <w:szCs w:val="20"/>
           <w:lang w:val="en-US"/>
@@ -2203,7 +2949,7 @@
       <w:proofErr w:type="spellStart"/>
       <w:r>
         <w:rPr>
-          <w:rFonts w:ascii="CourierNewPSMT" w:hAnsi="CourierNewPSMT" w:cs="CourierNewPSMT"/>
+          <w:rFonts w:asciiTheme="majorHAnsi" w:hAnsiTheme="majorHAnsi" w:cs="CourierNewPSMT"/>
           <w:sz w:val="20"/>
           <w:szCs w:val="20"/>
           <w:lang w:val="en-US"/>
@@ -2219,28 +2965,28 @@
         <w:adjustRightInd w:val="0"/>
         <w:spacing w:after="0" w:line="240" w:lineRule="auto"/>
         <w:rPr>
-          <w:rFonts w:ascii="CourierNewPSMT" w:hAnsi="CourierNewPSMT" w:cs="CourierNewPSMT"/>
-          <w:sz w:val="20"/>
-          <w:szCs w:val="20"/>
-          <w:lang w:val="en-US"/>
-        </w:rPr>
-      </w:pPr>
-    </w:p>
-    <w:p>
-      <w:pPr>
-        <w:autoSpaceDE w:val="0"/>
-        <w:autoSpaceDN w:val="0"/>
-        <w:adjustRightInd w:val="0"/>
-        <w:spacing w:after="0" w:line="240" w:lineRule="auto"/>
-        <w:rPr>
-          <w:rFonts w:ascii="TimesNewRomanPSMT" w:hAnsi="TimesNewRomanPSMT" w:cs="TimesNewRomanPSMT"/>
+          <w:rFonts w:asciiTheme="majorHAnsi" w:hAnsiTheme="majorHAnsi" w:cs="CourierNewPSMT"/>
+          <w:sz w:val="20"/>
+          <w:szCs w:val="20"/>
+          <w:lang w:val="en-US"/>
+        </w:rPr>
+      </w:pPr>
+    </w:p>
+    <w:p>
+      <w:pPr>
+        <w:autoSpaceDE w:val="0"/>
+        <w:autoSpaceDN w:val="0"/>
+        <w:adjustRightInd w:val="0"/>
+        <w:spacing w:after="0" w:line="240" w:lineRule="auto"/>
+        <w:rPr>
+          <w:rFonts w:asciiTheme="majorHAnsi" w:hAnsiTheme="majorHAnsi" w:cs="TimesNewRomanPSMT"/>
           <w:sz w:val="24"/>
           <w:szCs w:val="24"/>
         </w:rPr>
       </w:pPr>
       <w:r>
         <w:rPr>
-          <w:rFonts w:ascii="TimesNewRomanPSMT" w:hAnsi="TimesNewRomanPSMT" w:cs="TimesNewRomanPSMT"/>
+          <w:rFonts w:asciiTheme="majorHAnsi" w:hAnsiTheme="majorHAnsi" w:cs="TimesNewRomanPSMT"/>
           <w:sz w:val="24"/>
           <w:szCs w:val="24"/>
         </w:rPr>
@@ -2249,7 +2995,7 @@
       <w:proofErr w:type="spellStart"/>
       <w:r>
         <w:rPr>
-          <w:rFonts w:ascii="TimesNewRomanPSMT" w:hAnsi="TimesNewRomanPSMT" w:cs="TimesNewRomanPSMT"/>
+          <w:rFonts w:asciiTheme="majorHAnsi" w:hAnsiTheme="majorHAnsi" w:cs="TimesNewRomanPSMT"/>
           <w:sz w:val="24"/>
           <w:szCs w:val="24"/>
         </w:rPr>
@@ -2258,7 +3004,7 @@
       <w:proofErr w:type="spellEnd"/>
       <w:r>
         <w:rPr>
-          <w:rFonts w:ascii="TimesNewRomanPSMT" w:hAnsi="TimesNewRomanPSMT" w:cs="TimesNewRomanPSMT"/>
+          <w:rFonts w:asciiTheme="majorHAnsi" w:hAnsiTheme="majorHAnsi" w:cs="TimesNewRomanPSMT"/>
           <w:sz w:val="24"/>
           <w:szCs w:val="24"/>
         </w:rPr>
@@ -2272,7 +3018,7 @@
         <w:adjustRightInd w:val="0"/>
         <w:spacing w:after="0" w:line="240" w:lineRule="auto"/>
         <w:rPr>
-          <w:rFonts w:ascii="TimesNewRomanPSMT" w:hAnsi="TimesNewRomanPSMT" w:cs="TimesNewRomanPSMT"/>
+          <w:rFonts w:asciiTheme="majorHAnsi" w:hAnsiTheme="majorHAnsi" w:cs="TimesNewRomanPSMT"/>
           <w:sz w:val="24"/>
           <w:szCs w:val="24"/>
         </w:rPr>
@@ -2285,94 +3031,86 @@
         <w:adjustRightInd w:val="0"/>
         <w:spacing w:after="0" w:line="240" w:lineRule="auto"/>
         <w:rPr>
-          <w:rFonts w:ascii="CourierNewPSMT" w:hAnsi="CourierNewPSMT" w:cs="CourierNewPSMT"/>
-          <w:sz w:val="20"/>
-          <w:szCs w:val="20"/>
-        </w:rPr>
-      </w:pPr>
+          <w:rFonts w:asciiTheme="majorHAnsi" w:hAnsiTheme="majorHAnsi" w:cs="CourierNewPSMT"/>
+          <w:sz w:val="20"/>
+          <w:szCs w:val="20"/>
+        </w:rPr>
+      </w:pPr>
+      <w:r>
+        <w:rPr>
+          <w:rFonts w:asciiTheme="majorHAnsi" w:hAnsiTheme="majorHAnsi" w:cs="CourierNewPSMT"/>
+          <w:sz w:val="20"/>
+          <w:szCs w:val="20"/>
+        </w:rPr>
+        <w:t xml:space="preserve">docker </w:t>
+      </w:r>
       <w:proofErr w:type="spellStart"/>
       <w:r>
         <w:rPr>
-          <w:rFonts w:ascii="CourierNewPSMT" w:hAnsi="CourierNewPSMT" w:cs="CourierNewPSMT"/>
-          <w:sz w:val="20"/>
-          <w:szCs w:val="20"/>
-        </w:rPr>
-        <w:t>docker</w:t>
+          <w:rFonts w:asciiTheme="majorHAnsi" w:hAnsiTheme="majorHAnsi" w:cs="CourierNewPSMT"/>
+          <w:sz w:val="20"/>
+          <w:szCs w:val="20"/>
+        </w:rPr>
+        <w:t>build</w:t>
       </w:r>
       <w:proofErr w:type="spellEnd"/>
       <w:r>
         <w:rPr>
-          <w:rFonts w:ascii="CourierNewPSMT" w:hAnsi="CourierNewPSMT" w:cs="CourierNewPSMT"/>
-          <w:sz w:val="20"/>
-          <w:szCs w:val="20"/>
-        </w:rPr>
-        <w:t xml:space="preserve"> </w:t>
+          <w:rFonts w:asciiTheme="majorHAnsi" w:hAnsiTheme="majorHAnsi" w:cs="CourierNewPSMT"/>
+          <w:sz w:val="20"/>
+          <w:szCs w:val="20"/>
+        </w:rPr>
+        <w:t xml:space="preserve"> -t </w:t>
       </w:r>
       <w:proofErr w:type="spellStart"/>
-      <w:r>
-        <w:rPr>
-          <w:rFonts w:ascii="CourierNewPSMT" w:hAnsi="CourierNewPSMT" w:cs="CourierNewPSMT"/>
-          <w:sz w:val="20"/>
-          <w:szCs w:val="20"/>
-        </w:rPr>
-        <w:t>build</w:t>
+      <w:proofErr w:type="gramStart"/>
+      <w:r>
+        <w:rPr>
+          <w:rFonts w:asciiTheme="majorHAnsi" w:hAnsiTheme="majorHAnsi" w:cs="CourierNewPSMT"/>
+          <w:sz w:val="20"/>
+          <w:szCs w:val="20"/>
+        </w:rPr>
+        <w:t>myapp</w:t>
       </w:r>
       <w:proofErr w:type="spellEnd"/>
       <w:r>
         <w:rPr>
-          <w:rFonts w:ascii="CourierNewPSMT" w:hAnsi="CourierNewPSMT" w:cs="CourierNewPSMT"/>
-          <w:sz w:val="20"/>
-          <w:szCs w:val="20"/>
-        </w:rPr>
-        <w:t xml:space="preserve"> -t </w:t>
-      </w:r>
-      <w:proofErr w:type="spellStart"/>
-      <w:r>
-        <w:rPr>
-          <w:rFonts w:ascii="CourierNewPSMT" w:hAnsi="CourierNewPSMT" w:cs="CourierNewPSMT"/>
-          <w:sz w:val="20"/>
-          <w:szCs w:val="20"/>
-        </w:rPr>
-        <w:t>myapp</w:t>
-      </w:r>
-      <w:proofErr w:type="spellEnd"/>
-      <w:r>
-        <w:rPr>
-          <w:rFonts w:ascii="CourierNewPSMT" w:hAnsi="CourierNewPSMT" w:cs="CourierNewPSMT"/>
+          <w:rFonts w:asciiTheme="majorHAnsi" w:hAnsiTheme="majorHAnsi" w:cs="CourierNewPSMT"/>
           <w:sz w:val="20"/>
           <w:szCs w:val="20"/>
         </w:rPr>
         <w:t xml:space="preserve"> .</w:t>
       </w:r>
-    </w:p>
-    <w:p>
-      <w:pPr>
-        <w:autoSpaceDE w:val="0"/>
-        <w:autoSpaceDN w:val="0"/>
-        <w:adjustRightInd w:val="0"/>
-        <w:spacing w:after="0" w:line="240" w:lineRule="auto"/>
-        <w:rPr>
-          <w:rFonts w:ascii="CourierNewPSMT" w:hAnsi="CourierNewPSMT" w:cs="CourierNewPSMT"/>
-          <w:sz w:val="20"/>
-          <w:szCs w:val="20"/>
-        </w:rPr>
-      </w:pPr>
-    </w:p>
-    <w:p>
-      <w:pPr>
-        <w:autoSpaceDE w:val="0"/>
-        <w:autoSpaceDN w:val="0"/>
-        <w:adjustRightInd w:val="0"/>
-        <w:spacing w:after="0" w:line="240" w:lineRule="auto"/>
-        <w:rPr>
-          <w:rFonts w:ascii="TimesNewRomanPSMT" w:hAnsi="TimesNewRomanPSMT" w:cs="TimesNewRomanPSMT"/>
+      <w:proofErr w:type="gramEnd"/>
+    </w:p>
+    <w:p>
+      <w:pPr>
+        <w:autoSpaceDE w:val="0"/>
+        <w:autoSpaceDN w:val="0"/>
+        <w:adjustRightInd w:val="0"/>
+        <w:spacing w:after="0" w:line="240" w:lineRule="auto"/>
+        <w:rPr>
+          <w:rFonts w:asciiTheme="majorHAnsi" w:hAnsiTheme="majorHAnsi" w:cs="CourierNewPSMT"/>
+          <w:sz w:val="20"/>
+          <w:szCs w:val="20"/>
+        </w:rPr>
+      </w:pPr>
+    </w:p>
+    <w:p>
+      <w:pPr>
+        <w:autoSpaceDE w:val="0"/>
+        <w:autoSpaceDN w:val="0"/>
+        <w:adjustRightInd w:val="0"/>
+        <w:spacing w:after="0" w:line="240" w:lineRule="auto"/>
+        <w:rPr>
+          <w:rFonts w:asciiTheme="majorHAnsi" w:hAnsiTheme="majorHAnsi" w:cs="TimesNewRomanPSMT"/>
           <w:sz w:val="24"/>
           <w:szCs w:val="24"/>
         </w:rPr>
       </w:pPr>
       <w:r>
         <w:rPr>
-          <w:rFonts w:ascii="TimesNewRomanPSMT" w:hAnsi="TimesNewRomanPSMT" w:cs="TimesNewRomanPSMT"/>
+          <w:rFonts w:asciiTheme="majorHAnsi" w:hAnsiTheme="majorHAnsi" w:cs="TimesNewRomanPSMT"/>
           <w:sz w:val="24"/>
           <w:szCs w:val="24"/>
         </w:rPr>
@@ -2387,57 +3125,222 @@
         <w:adjustRightInd w:val="0"/>
         <w:spacing w:after="0" w:line="240" w:lineRule="auto"/>
         <w:rPr>
+          <w:rFonts w:asciiTheme="majorHAnsi" w:hAnsiTheme="majorHAnsi" w:cs="CourierNewPSMT"/>
+          <w:sz w:val="20"/>
+          <w:szCs w:val="20"/>
+        </w:rPr>
+      </w:pPr>
+      <w:r>
+        <w:rPr>
+          <w:rFonts w:asciiTheme="majorHAnsi" w:hAnsiTheme="majorHAnsi" w:cs="CourierNewPSMT"/>
+          <w:sz w:val="20"/>
+          <w:szCs w:val="20"/>
+        </w:rPr>
+        <w:t>docker restart app</w:t>
+      </w:r>
+    </w:p>
+    <w:p>
+      <w:pPr>
+        <w:pStyle w:val="Prrafodelista"/>
+        <w:autoSpaceDE w:val="0"/>
+        <w:autoSpaceDN w:val="0"/>
+        <w:adjustRightInd w:val="0"/>
+        <w:spacing w:after="0" w:line="240" w:lineRule="auto"/>
+        <w:rPr>
+          <w:rStyle w:val="CdigoHTML"/>
+          <w:rFonts w:asciiTheme="majorHAnsi" w:eastAsiaTheme="minorHAnsi" w:hAnsiTheme="majorHAnsi" w:cs="CourierNewPSMT"/>
+        </w:rPr>
+      </w:pPr>
+    </w:p>
+    <w:p>
+      <w:pPr>
+        <w:autoSpaceDE w:val="0"/>
+        <w:autoSpaceDN w:val="0"/>
+        <w:adjustRightInd w:val="0"/>
+        <w:spacing w:after="0" w:line="240" w:lineRule="auto"/>
+        <w:jc w:val="both"/>
+        <w:rPr>
           <w:rFonts w:ascii="TimesNewRomanPS-BoldMT" w:hAnsi="TimesNewRomanPS-BoldMT" w:cs="TimesNewRomanPS-BoldMT"/>
-          <w:b/>
-          <w:bCs/>
-        </w:rPr>
-      </w:pPr>
+          <w:sz w:val="24"/>
+          <w:szCs w:val="24"/>
+        </w:rPr>
+      </w:pPr>
+      <w:r>
+        <w:rPr>
+          <w:rFonts w:ascii="TimesNewRomanPS-BoldMT" w:hAnsi="TimesNewRomanPS-BoldMT" w:cs="TimesNewRomanPS-BoldMT"/>
+          <w:sz w:val="24"/>
+          <w:szCs w:val="24"/>
+        </w:rPr>
+        <w:t>Solución:</w:t>
+      </w:r>
+      <w:r>
+        <w:rPr>
+          <w:rFonts w:ascii="TimesNewRomanPS-BoldMT" w:hAnsi="TimesNewRomanPS-BoldMT" w:cs="TimesNewRomanPS-BoldMT"/>
+          <w:sz w:val="24"/>
+          <w:szCs w:val="24"/>
+        </w:rPr>
+        <w:t xml:space="preserve"> </w:t>
+      </w:r>
+      <w:r>
+        <w:rPr>
+          <w:rFonts w:ascii="TimesNewRomanPS-BoldMT" w:hAnsi="TimesNewRomanPS-BoldMT" w:cs="TimesNewRomanPS-BoldMT"/>
+          <w:sz w:val="24"/>
+          <w:szCs w:val="24"/>
+        </w:rPr>
+        <w:t xml:space="preserve">docker </w:t>
+      </w:r>
+      <w:r>
+        <w:rPr>
+          <w:rFonts w:ascii="TimesNewRomanPS-BoldMT" w:hAnsi="TimesNewRomanPS-BoldMT" w:cs="TimesNewRomanPS-BoldMT"/>
+          <w:sz w:val="24"/>
+          <w:szCs w:val="24"/>
+        </w:rPr>
+        <w:t>restart</w:t>
+      </w:r>
+      <w:r>
+        <w:rPr>
+          <w:rFonts w:ascii="TimesNewRomanPS-BoldMT" w:hAnsi="TimesNewRomanPS-BoldMT" w:cs="TimesNewRomanPS-BoldMT"/>
+          <w:b/>
+          <w:bCs/>
+          <w:sz w:val="24"/>
+          <w:szCs w:val="24"/>
+        </w:rPr>
+        <w:t xml:space="preserve"> no</w:t>
+      </w:r>
+      <w:r>
+        <w:rPr>
+          <w:rFonts w:ascii="TimesNewRomanPS-BoldMT" w:hAnsi="TimesNewRomanPS-BoldMT" w:cs="TimesNewRomanPS-BoldMT"/>
+          <w:b/>
+          <w:bCs/>
+          <w:sz w:val="24"/>
+          <w:szCs w:val="24"/>
+        </w:rPr>
+        <w:t xml:space="preserve"> </w:t>
+      </w:r>
       <w:proofErr w:type="spellStart"/>
       <w:r>
         <w:rPr>
-          <w:rFonts w:ascii="CourierNewPSMT" w:hAnsi="CourierNewPSMT" w:cs="CourierNewPSMT"/>
-          <w:sz w:val="20"/>
-          <w:szCs w:val="20"/>
-        </w:rPr>
-        <w:t>docker</w:t>
+          <w:rFonts w:ascii="TimesNewRomanPS-BoldMT" w:hAnsi="TimesNewRomanPS-BoldMT" w:cs="TimesNewRomanPS-BoldMT"/>
+          <w:b/>
+          <w:bCs/>
+          <w:sz w:val="24"/>
+          <w:szCs w:val="24"/>
+        </w:rPr>
+        <w:t>esta</w:t>
       </w:r>
       <w:proofErr w:type="spellEnd"/>
       <w:r>
         <w:rPr>
-          <w:rFonts w:ascii="CourierNewPSMT" w:hAnsi="CourierNewPSMT" w:cs="CourierNewPSMT"/>
-          <w:sz w:val="20"/>
-          <w:szCs w:val="20"/>
+          <w:rFonts w:ascii="TimesNewRomanPS-BoldMT" w:hAnsi="TimesNewRomanPS-BoldMT" w:cs="TimesNewRomanPS-BoldMT"/>
+          <w:b/>
+          <w:bCs/>
+          <w:sz w:val="24"/>
+          <w:szCs w:val="24"/>
         </w:rPr>
         <w:t xml:space="preserve"> </w:t>
       </w:r>
+      <w:r>
+        <w:rPr>
+          <w:rFonts w:ascii="TimesNewRomanPS-BoldMT" w:hAnsi="TimesNewRomanPS-BoldMT" w:cs="TimesNewRomanPS-BoldMT"/>
+          <w:b/>
+          <w:bCs/>
+          <w:sz w:val="24"/>
+          <w:szCs w:val="24"/>
+        </w:rPr>
+        <w:t>actualiza</w:t>
+      </w:r>
+      <w:r>
+        <w:rPr>
+          <w:rFonts w:ascii="TimesNewRomanPS-BoldMT" w:hAnsi="TimesNewRomanPS-BoldMT" w:cs="TimesNewRomanPS-BoldMT"/>
+          <w:b/>
+          <w:bCs/>
+          <w:sz w:val="24"/>
+          <w:szCs w:val="24"/>
+        </w:rPr>
+        <w:t>ndo l</w:t>
+      </w:r>
+      <w:r>
+        <w:rPr>
+          <w:rFonts w:ascii="TimesNewRomanPS-BoldMT" w:hAnsi="TimesNewRomanPS-BoldMT" w:cs="TimesNewRomanPS-BoldMT"/>
+          <w:b/>
+          <w:bCs/>
+          <w:sz w:val="24"/>
+          <w:szCs w:val="24"/>
+        </w:rPr>
+        <w:t>a imagen</w:t>
+      </w:r>
+      <w:r>
+        <w:rPr>
+          <w:rFonts w:ascii="TimesNewRomanPS-BoldMT" w:hAnsi="TimesNewRomanPS-BoldMT" w:cs="TimesNewRomanPS-BoldMT"/>
+          <w:sz w:val="24"/>
+          <w:szCs w:val="24"/>
+        </w:rPr>
+        <w:br/>
+        <w:t>Al reiniciar el contenedor (app), este sigue usando la versión </w:t>
+      </w:r>
+      <w:r>
+        <w:rPr>
+          <w:rFonts w:ascii="TimesNewRomanPS-BoldMT" w:hAnsi="TimesNewRomanPS-BoldMT" w:cs="TimesNewRomanPS-BoldMT"/>
+          <w:b/>
+          <w:bCs/>
+          <w:sz w:val="24"/>
+          <w:szCs w:val="24"/>
+        </w:rPr>
+        <w:t>antigua</w:t>
+      </w:r>
+      <w:r>
+        <w:rPr>
+          <w:rFonts w:ascii="TimesNewRomanPS-BoldMT" w:hAnsi="TimesNewRomanPS-BoldMT" w:cs="TimesNewRomanPS-BoldMT"/>
+          <w:sz w:val="24"/>
+          <w:szCs w:val="24"/>
+        </w:rPr>
+        <w:t> de la imagen (</w:t>
+      </w:r>
       <w:proofErr w:type="spellStart"/>
       <w:r>
         <w:rPr>
-          <w:rFonts w:ascii="CourierNewPSMT" w:hAnsi="CourierNewPSMT" w:cs="CourierNewPSMT"/>
-          <w:sz w:val="20"/>
-          <w:szCs w:val="20"/>
-        </w:rPr>
-        <w:t>restart</w:t>
+          <w:rFonts w:ascii="TimesNewRomanPS-BoldMT" w:hAnsi="TimesNewRomanPS-BoldMT" w:cs="TimesNewRomanPS-BoldMT"/>
+          <w:sz w:val="24"/>
+          <w:szCs w:val="24"/>
+        </w:rPr>
+        <w:t>myapp</w:t>
       </w:r>
       <w:proofErr w:type="spellEnd"/>
       <w:r>
         <w:rPr>
-          <w:rFonts w:ascii="CourierNewPSMT" w:hAnsi="CourierNewPSMT" w:cs="CourierNewPSMT"/>
-          <w:sz w:val="20"/>
-          <w:szCs w:val="20"/>
-        </w:rPr>
-        <w:t xml:space="preserve"> app</w:t>
-      </w:r>
-    </w:p>
-    <w:p>
-      <w:pPr>
-        <w:pStyle w:val="Prrafodelista"/>
-        <w:autoSpaceDE w:val="0"/>
-        <w:autoSpaceDN w:val="0"/>
-        <w:adjustRightInd w:val="0"/>
-        <w:spacing w:after="0" w:line="240" w:lineRule="auto"/>
-        <w:rPr>
           <w:rFonts w:ascii="TimesNewRomanPS-BoldMT" w:hAnsi="TimesNewRomanPS-BoldMT" w:cs="TimesNewRomanPS-BoldMT"/>
+          <w:sz w:val="24"/>
+          <w:szCs w:val="24"/>
+        </w:rPr>
+        <w:t>), ignorando los cambios del nuevo </w:t>
+      </w:r>
+      <w:proofErr w:type="spellStart"/>
+      <w:r>
+        <w:rPr>
+          <w:rFonts w:ascii="TimesNewRomanPS-BoldMT" w:hAnsi="TimesNewRomanPS-BoldMT" w:cs="TimesNewRomanPS-BoldMT"/>
+          <w:sz w:val="24"/>
+          <w:szCs w:val="24"/>
+        </w:rPr>
+        <w:t>Dockerfile</w:t>
+      </w:r>
+      <w:proofErr w:type="spellEnd"/>
+      <w:r>
+        <w:rPr>
+          <w:rFonts w:ascii="TimesNewRomanPS-BoldMT" w:hAnsi="TimesNewRomanPS-BoldMT" w:cs="TimesNewRomanPS-BoldMT"/>
+          <w:sz w:val="24"/>
+          <w:szCs w:val="24"/>
+        </w:rPr>
+        <w:t>.</w:t>
+      </w:r>
+    </w:p>
+    <w:p>
+      <w:pPr>
+        <w:autoSpaceDE w:val="0"/>
+        <w:autoSpaceDN w:val="0"/>
+        <w:adjustRightInd w:val="0"/>
+        <w:spacing w:after="0" w:line="240" w:lineRule="auto"/>
+        <w:rPr>
+          <w:rFonts w:asciiTheme="majorHAnsi" w:hAnsiTheme="majorHAnsi" w:cs="TimesNewRomanPS-BoldMT"/>
           <w:b/>
           <w:bCs/>
         </w:rPr>
@@ -2456,6 +3359,119 @@
 <file path=word/numbering.xml><?xml version="1.0" encoding="utf-8"?>
 <w:numbering xmlns:wpc="http://schemas.microsoft.com/office/word/2010/wordprocessingCanvas" xmlns:cx="http://schemas.microsoft.com/office/drawing/2014/chartex" xmlns:cx1="http://schemas.microsoft.com/office/drawing/2015/9/8/chartex" xmlns:cx2="http://schemas.microsoft.com/office/drawing/2015/10/21/chartex" xmlns:cx3="http://schemas.microsoft.com/office/drawing/2016/5/9/chartex" xmlns:cx4="http://schemas.microsoft.com/office/drawing/2016/5/10/chartex" xmlns:cx5="http://schemas.microsoft.com/office/drawing/2016/5/11/chartex" xmlns:cx6="http://schemas.microsoft.com/office/drawing/2016/5/12/chartex" xmlns:cx7="http://schemas.microsoft.com/office/drawing/2016/5/13/chartex" xmlns:cx8="http://schemas.microsoft.com/office/drawing/2016/5/14/chartex" xmlns:mc="http://schemas.openxmlformats.org/markup-compatibility/2006" xmlns:aink="http://schemas.microsoft.com/office/drawing/2016/ink" xmlns:am3d="http://schemas.microsoft.com/office/drawing/2017/model3d" xmlns:o="urn:schemas-microsoft-com:office:office" xmlns:r="http://schemas.openxmlformats.org/officeDocument/2006/relationships" xmlns:m="http://schemas.openxmlformats.org/officeDocument/2006/math" xmlns:v="urn:schemas-microsoft-com:vml" xmlns:wp14="http://schemas.microsoft.com/office/word/2010/wordprocessingDrawing" xmlns:wp="http://schemas.openxmlformats.org/drawingml/2006/wordprocessingDrawing" xmlns:w10="urn:schemas-microsoft-com:office:word" xmlns:w="http://schemas.openxmlformats.org/wordprocessingml/2006/main" xmlns:w14="http://schemas.microsoft.com/office/word/2010/wordml" xmlns:w15="http://schemas.microsoft.com/office/word/2012/wordml" xmlns:w16cex="http://schemas.microsoft.com/office/word/2018/wordml/cex" xmlns:w16cid="http://schemas.microsoft.com/office/word/2016/wordml/cid" xmlns:w16="http://schemas.microsoft.com/office/word/2018/wordml" xmlns:w16sdtdh="http://schemas.microsoft.com/office/word/2020/wordml/sdtdatahash" xmlns:w16se="http://schemas.microsoft.com/office/word/2015/wordml/symex" xmlns:wpg="http://schemas.microsoft.com/office/word/2010/wordprocessingGroup" xmlns:wpi="http://schemas.microsoft.com/office/word/2010/wordprocessingInk" xmlns:wne="http://schemas.microsoft.com/office/word/2006/wordml" xmlns:wps="http://schemas.microsoft.com/office/word/2010/wordprocessingShape" mc:Ignorable="w14 w15 w16se w16cid w16 w16cex w16sdtdh wp14">
   <w:abstractNum w:abstractNumId="0" w15:restartNumberingAfterBreak="0">
+    <w:nsid w:val="54120EFA"/>
+    <w:multiLevelType w:val="multilevel"/>
+    <w:tmpl w:val="7812DBDE"/>
+    <w:lvl w:ilvl="0">
+      <w:start w:val="1"/>
+      <w:numFmt w:val="decimal"/>
+      <w:lvlText w:val="%1."/>
+      <w:lvlJc w:val="left"/>
+      <w:pPr>
+        <w:tabs>
+          <w:tab w:val="num" w:pos="720"/>
+        </w:tabs>
+        <w:ind w:left="720" w:hanging="360"/>
+      </w:pPr>
+    </w:lvl>
+    <w:lvl w:ilvl="1" w:tentative="1">
+      <w:start w:val="1"/>
+      <w:numFmt w:val="decimal"/>
+      <w:lvlText w:val="%2."/>
+      <w:lvlJc w:val="left"/>
+      <w:pPr>
+        <w:tabs>
+          <w:tab w:val="num" w:pos="1440"/>
+        </w:tabs>
+        <w:ind w:left="1440" w:hanging="360"/>
+      </w:pPr>
+    </w:lvl>
+    <w:lvl w:ilvl="2" w:tentative="1">
+      <w:start w:val="1"/>
+      <w:numFmt w:val="decimal"/>
+      <w:lvlText w:val="%3."/>
+      <w:lvlJc w:val="left"/>
+      <w:pPr>
+        <w:tabs>
+          <w:tab w:val="num" w:pos="2160"/>
+        </w:tabs>
+        <w:ind w:left="2160" w:hanging="360"/>
+      </w:pPr>
+    </w:lvl>
+    <w:lvl w:ilvl="3" w:tentative="1">
+      <w:start w:val="1"/>
+      <w:numFmt w:val="decimal"/>
+      <w:lvlText w:val="%4."/>
+      <w:lvlJc w:val="left"/>
+      <w:pPr>
+        <w:tabs>
+          <w:tab w:val="num" w:pos="2880"/>
+        </w:tabs>
+        <w:ind w:left="2880" w:hanging="360"/>
+      </w:pPr>
+    </w:lvl>
+    <w:lvl w:ilvl="4" w:tentative="1">
+      <w:start w:val="1"/>
+      <w:numFmt w:val="decimal"/>
+      <w:lvlText w:val="%5."/>
+      <w:lvlJc w:val="left"/>
+      <w:pPr>
+        <w:tabs>
+          <w:tab w:val="num" w:pos="3600"/>
+        </w:tabs>
+        <w:ind w:left="3600" w:hanging="360"/>
+      </w:pPr>
+    </w:lvl>
+    <w:lvl w:ilvl="5" w:tentative="1">
+      <w:start w:val="1"/>
+      <w:numFmt w:val="decimal"/>
+      <w:lvlText w:val="%6."/>
+      <w:lvlJc w:val="left"/>
+      <w:pPr>
+        <w:tabs>
+          <w:tab w:val="num" w:pos="4320"/>
+        </w:tabs>
+        <w:ind w:left="4320" w:hanging="360"/>
+      </w:pPr>
+    </w:lvl>
+    <w:lvl w:ilvl="6" w:tentative="1">
+      <w:start w:val="1"/>
+      <w:numFmt w:val="decimal"/>
+      <w:lvlText w:val="%7."/>
+      <w:lvlJc w:val="left"/>
+      <w:pPr>
+        <w:tabs>
+          <w:tab w:val="num" w:pos="5040"/>
+        </w:tabs>
+        <w:ind w:left="5040" w:hanging="360"/>
+      </w:pPr>
+    </w:lvl>
+    <w:lvl w:ilvl="7" w:tentative="1">
+      <w:start w:val="1"/>
+      <w:numFmt w:val="decimal"/>
+      <w:lvlText w:val="%8."/>
+      <w:lvlJc w:val="left"/>
+      <w:pPr>
+        <w:tabs>
+          <w:tab w:val="num" w:pos="5760"/>
+        </w:tabs>
+        <w:ind w:left="5760" w:hanging="360"/>
+      </w:pPr>
+    </w:lvl>
+    <w:lvl w:ilvl="8" w:tentative="1">
+      <w:start w:val="1"/>
+      <w:numFmt w:val="decimal"/>
+      <w:lvlText w:val="%9."/>
+      <w:lvlJc w:val="left"/>
+      <w:pPr>
+        <w:tabs>
+          <w:tab w:val="num" w:pos="6480"/>
+        </w:tabs>
+        <w:ind w:left="6480" w:hanging="360"/>
+      </w:pPr>
+    </w:lvl>
+  </w:abstractNum>
+  <w:abstractNum w:abstractNumId="1" w15:restartNumberingAfterBreak="0">
     <w:nsid w:val="59974F35"/>
     <w:multiLevelType w:val="hybridMultilevel"/>
     <w:tmpl w:val="9708BD92"/>
@@ -2545,6 +3561,9 @@
     </w:lvl>
   </w:abstractNum>
   <w:num w:numId="1">
+    <w:abstractNumId w:val="1"/>
+  </w:num>
+  <w:num w:numId="2">
     <w:abstractNumId w:val="0"/>
   </w:num>
 </w:numbering>
@@ -2948,7 +3967,7 @@
   <w:style w:type="paragraph" w:default="1" w:styleId="Normal">
     <w:name w:val="Normal"/>
     <w:qFormat/>
-    <w:rsid w:val="00965987"/>
+    <w:rsid w:val="00FA5C27"/>
   </w:style>
   <w:style w:type="character" w:default="1" w:styleId="Fuentedeprrafopredeter">
     <w:name w:val="Default Paragraph Font"/>
@@ -3042,6 +4061,44 @@
     <w:name w:val="token"/>
     <w:basedOn w:val="Fuentedeprrafopredeter"/>
     <w:rsid w:val="00965987"/>
+  </w:style>
+  <w:style w:type="character" w:styleId="Textoennegrita">
+    <w:name w:val="Strong"/>
+    <w:basedOn w:val="Fuentedeprrafopredeter"/>
+    <w:uiPriority w:val="22"/>
+    <w:qFormat/>
+    <w:rsid w:val="007F1A97"/>
+    <w:rPr>
+      <w:b/>
+      <w:bCs/>
+    </w:rPr>
+  </w:style>
+  <w:style w:type="character" w:styleId="CdigoHTML">
+    <w:name w:val="HTML Code"/>
+    <w:basedOn w:val="Fuentedeprrafopredeter"/>
+    <w:uiPriority w:val="99"/>
+    <w:semiHidden/>
+    <w:unhideWhenUsed/>
+    <w:rsid w:val="007F1A97"/>
+    <w:rPr>
+      <w:rFonts w:ascii="Courier New" w:eastAsia="Times New Roman" w:hAnsi="Courier New" w:cs="Courier New"/>
+      <w:sz w:val="20"/>
+      <w:szCs w:val="20"/>
+    </w:rPr>
+  </w:style>
+  <w:style w:type="paragraph" w:customStyle="1" w:styleId="ds-markdown-paragraph">
+    <w:name w:val="ds-markdown-paragraph"/>
+    <w:basedOn w:val="Normal"/>
+    <w:rsid w:val="00FA5C27"/>
+    <w:pPr>
+      <w:spacing w:before="100" w:beforeAutospacing="1" w:after="100" w:afterAutospacing="1" w:line="240" w:lineRule="auto"/>
+    </w:pPr>
+    <w:rPr>
+      <w:rFonts w:ascii="Times New Roman" w:eastAsia="Times New Roman" w:hAnsi="Times New Roman" w:cs="Times New Roman"/>
+      <w:sz w:val="24"/>
+      <w:szCs w:val="24"/>
+      <w:lang w:eastAsia="es-CO"/>
+    </w:rPr>
   </w:style>
 </w:styles>
 </file>
@@ -3339,4 +4396,16 @@
     </a:ext>
   </a:extLst>
 </a:theme>
+</file>
+
+<file path=customXml/item1.xml><?xml version="1.0" encoding="utf-8"?>
+<b:Sources xmlns:b="http://schemas.openxmlformats.org/officeDocument/2006/bibliography" xmlns="http://schemas.openxmlformats.org/officeDocument/2006/bibliography" SelectedStyle="\APASixthEditionOfficeOnline.xsl" StyleName="APA" Version="6"/>
+</file>
+
+<file path=customXml/itemProps1.xml><?xml version="1.0" encoding="utf-8"?>
+<ds:datastoreItem xmlns:ds="http://schemas.openxmlformats.org/officeDocument/2006/customXml" ds:itemID="{95E1B519-C729-4E5A-80E6-F3831B49A7E1}">
+  <ds:schemaRefs>
+    <ds:schemaRef ds:uri="http://schemas.openxmlformats.org/officeDocument/2006/bibliography"/>
+  </ds:schemaRefs>
+</ds:datastoreItem>
 </file>
</xml_diff>

<commit_message>
Ensayo sin local 5000
</commit_message>
<xml_diff>
--- a/Resultados_Test_Finaipro.docx
+++ b/Resultados_Test_Finaipro.docx
@@ -3332,19 +3332,6 @@
         </w:rPr>
         <w:t>.</w:t>
       </w:r>
-    </w:p>
-    <w:p>
-      <w:pPr>
-        <w:autoSpaceDE w:val="0"/>
-        <w:autoSpaceDN w:val="0"/>
-        <w:adjustRightInd w:val="0"/>
-        <w:spacing w:after="0" w:line="240" w:lineRule="auto"/>
-        <w:rPr>
-          <w:rFonts w:asciiTheme="majorHAnsi" w:hAnsiTheme="majorHAnsi" w:cs="TimesNewRomanPS-BoldMT"/>
-          <w:b/>
-          <w:bCs/>
-        </w:rPr>
-      </w:pPr>
     </w:p>
     <w:sectPr>
       <w:pgSz w:w="12240" w:h="15840"/>

</xml_diff>